<commit_message>
Section 1 ready: What is LuvitRED
Section 1 ready: What is LuvitRED
</commit_message>
<xml_diff>
--- a/Basics_of_LuvitRED_v001draft.docx
+++ b/Basics_of_LuvitRED_v001draft.docx
@@ -184,7 +184,7 @@
                 <v:stroke joinstyle="miter"/>
                 <v:path gradientshapeok="t" o:connecttype="rect"/>
               </v:shapetype>
-              <v:shape id="_x0000_s1042" type="#_x0000_t202" style="position:absolute;margin-left:-4.25pt;margin-top:527.45pt;width:464.5pt;height:1in;z-index:251660288" stroked="f">
+              <v:shape id="_x0000_s1042" type="#_x0000_t202" style="position:absolute;left:0;text-align:left;margin-left:-4.25pt;margin-top:527.45pt;width:464.5pt;height:1in;z-index:251660288" stroked="f">
                 <v:textbox style="mso-next-textbox:#_x0000_s1042">
                   <w:txbxContent>
                     <w:sdt>
@@ -197,9 +197,6 @@
                         </w:rPr>
                         <w:alias w:val="Author"/>
                         <w:id w:val="106002873"/>
-                        <w:placeholder>
-                          <w:docPart w:val="463516F300694D3F90D9AA96DBB9C21A"/>
-                        </w:placeholder>
                         <w:dataBinding w:prefixMappings="xmlns:ns0='http://purl.org/dc/elements/1.1/' xmlns:ns1='http://schemas.openxmlformats.org/package/2006/metadata/core-properties' " w:xpath="/ns1:coreProperties[1]/ns0:creator[1]" w:storeItemID="{6C3C8BC8-F283-45AE-878A-BAB7291924A1}"/>
                         <w:text/>
                       </w:sdtPr>
@@ -235,11 +232,8 @@
                         </w:rPr>
                         <w:alias w:val="Publish Date"/>
                         <w:id w:val="106002874"/>
-                        <w:placeholder>
-                          <w:docPart w:val="9E944585292A43B3AC8D778CC41B0D00"/>
-                        </w:placeholder>
                         <w:dataBinding w:prefixMappings="xmlns:ns0='http://schemas.microsoft.com/office/2006/coverPageProps' " w:xpath="/ns0:CoverPageProperties[1]/ns0:PublishDate[1]" w:storeItemID="{55AF091B-3C7A-41E3-B477-F2FDAA23CFDA}"/>
-                        <w:date w:fullDate="2015-06-25T00:00:00Z">
+                        <w:date w:fullDate="2015-07-01T00:00:00Z">
                           <w:dateFormat w:val="dd-MMM-yy"/>
                           <w:lid w:val="en-US"/>
                           <w:storeMappedDataAs w:val="dateTime"/>
@@ -263,7 +257,7 @@
                               <w:sz w:val="36"/>
                               <w:szCs w:val="36"/>
                             </w:rPr>
-                            <w:t>25-Jun-15</w:t>
+                            <w:t>01-Jul-15</w:t>
                           </w:r>
                         </w:p>
                       </w:sdtContent>
@@ -354,7 +348,7 @@
             <w:tab/>
           </w:r>
           <w:r>
-            <w:t>Heading1</w:t>
+            <w:t>What is LuvitRED?</w:t>
           </w:r>
           <w:r>
             <w:tab/>
@@ -363,7 +357,7 @@
             <w:fldChar w:fldCharType="begin"/>
           </w:r>
           <w:r>
-            <w:instrText xml:space="preserve"> PAGEREF _Toc322096093 \h </w:instrText>
+            <w:instrText xml:space="preserve"> PAGEREF _Toc423519027 \h </w:instrText>
           </w:r>
           <w:r>
             <w:fldChar w:fldCharType="separate"/>
@@ -402,7 +396,7 @@
             <w:tab/>
           </w:r>
           <w:r>
-            <w:t>Heading2</w:t>
+            <w:t>What is the benefit of using LuvitRED?</w:t>
           </w:r>
           <w:r>
             <w:tab/>
@@ -411,7 +405,7 @@
             <w:fldChar w:fldCharType="begin"/>
           </w:r>
           <w:r>
-            <w:instrText xml:space="preserve"> PAGEREF _Toc322096094 \h </w:instrText>
+            <w:instrText xml:space="preserve"> PAGEREF _Toc423519028 \h </w:instrText>
           </w:r>
           <w:r>
             <w:fldChar w:fldCharType="separate"/>
@@ -425,26 +419,32 @@
         </w:p>
         <w:p>
           <w:pPr>
-            <w:pStyle w:val="TOC3"/>
+            <w:pStyle w:val="TOC2"/>
             <w:rPr>
-              <w:rFonts w:eastAsiaTheme="minorEastAsia"/>
+              <w:rFonts w:asciiTheme="minorHAnsi" w:eastAsiaTheme="minorEastAsia" w:hAnsiTheme="minorHAnsi" w:cstheme="minorBidi"/>
+              <w:bCs w:val="0"/>
               <w:color w:val="auto"/>
               <w:sz w:val="22"/>
+              <w:szCs w:val="22"/>
+              <w:lang w:val="en-US"/>
             </w:rPr>
           </w:pPr>
           <w:r>
-            <w:t>1.1.1</w:t>
+            <w:t>1.2</w:t>
           </w:r>
           <w:r>
             <w:rPr>
-              <w:rFonts w:eastAsiaTheme="minorEastAsia"/>
+              <w:rFonts w:asciiTheme="minorHAnsi" w:eastAsiaTheme="minorEastAsia" w:hAnsiTheme="minorHAnsi" w:cstheme="minorBidi"/>
+              <w:bCs w:val="0"/>
               <w:color w:val="auto"/>
               <w:sz w:val="22"/>
+              <w:szCs w:val="22"/>
+              <w:lang w:val="en-US"/>
             </w:rPr>
             <w:tab/>
           </w:r>
           <w:r>
-            <w:t>Heading3</w:t>
+            <w:t>Who is intended for?</w:t>
           </w:r>
           <w:r>
             <w:tab/>
@@ -453,13 +453,61 @@
             <w:fldChar w:fldCharType="begin"/>
           </w:r>
           <w:r>
-            <w:instrText xml:space="preserve"> PAGEREF _Toc322096095 \h </w:instrText>
+            <w:instrText xml:space="preserve"> PAGEREF _Toc423519029 \h </w:instrText>
           </w:r>
           <w:r>
             <w:fldChar w:fldCharType="separate"/>
           </w:r>
           <w:r>
             <w:t>3</w:t>
+          </w:r>
+          <w:r>
+            <w:fldChar w:fldCharType="end"/>
+          </w:r>
+        </w:p>
+        <w:p>
+          <w:pPr>
+            <w:pStyle w:val="TOC2"/>
+            <w:rPr>
+              <w:rFonts w:asciiTheme="minorHAnsi" w:eastAsiaTheme="minorEastAsia" w:hAnsiTheme="minorHAnsi" w:cstheme="minorBidi"/>
+              <w:bCs w:val="0"/>
+              <w:color w:val="auto"/>
+              <w:sz w:val="22"/>
+              <w:szCs w:val="22"/>
+              <w:lang w:val="en-US"/>
+            </w:rPr>
+          </w:pPr>
+          <w:r>
+            <w:t>1.3</w:t>
+          </w:r>
+          <w:r>
+            <w:rPr>
+              <w:rFonts w:asciiTheme="minorHAnsi" w:eastAsiaTheme="minorEastAsia" w:hAnsiTheme="minorHAnsi" w:cstheme="minorBidi"/>
+              <w:bCs w:val="0"/>
+              <w:color w:val="auto"/>
+              <w:sz w:val="22"/>
+              <w:szCs w:val="22"/>
+              <w:lang w:val="en-US"/>
+            </w:rPr>
+            <w:tab/>
+          </w:r>
+          <w:r>
+            <w:t>Where to get LuvitRED from and how to install it?</w:t>
+          </w:r>
+          <w:r>
+            <w:tab/>
+          </w:r>
+          <w:r>
+            <w:fldChar w:fldCharType="begin"/>
+          </w:r>
+          <w:r>
+            <w:instrText xml:space="preserve"> PAGEREF _Toc423519030 \h </w:instrText>
+          </w:r>
+          <w:r>
+            <w:fldChar w:fldCharType="separate"/>
+          </w:r>
+          <w:r>
+            <w:t>4</w:t>
           </w:r>
           <w:r>
             <w:fldChar w:fldCharType="end"/>
@@ -512,246 +560,341 @@
       <w:pPr>
         <w:pStyle w:val="Heading1"/>
       </w:pPr>
-      <w:bookmarkStart w:id="1" w:name="_Toc322096093"/>
+      <w:bookmarkStart w:id="1" w:name="_Toc423519027"/>
       <w:r>
         <w:lastRenderedPageBreak/>
-        <w:t>Heading1</w:t>
+        <w:t>What is LuvitRED?</w:t>
       </w:r>
       <w:bookmarkEnd w:id="0"/>
       <w:bookmarkEnd w:id="1"/>
     </w:p>
     <w:p>
-      <w:pPr>
+      <w:r>
+        <w:t>A visually configurable device agent that is part of the CloudGate solution.</w:t>
+      </w:r>
+      <w:r>
+        <w:t xml:space="preserve"> T</w:t>
+      </w:r>
+      <w:r>
+        <w:t>he visual editor of LuvitRED is based on the User Interface from IBM's NodeRed. The NodeRed server is rewritten in a Lua server called Luvit</w:t>
+      </w:r>
+      <w:r>
+        <w:t>.</w:t>
+      </w:r>
+    </w:p>
+    <w:p>
+      <w:r>
+        <w:t>Why Lua?</w:t>
+      </w:r>
+    </w:p>
+    <w:p>
+      <w:r>
+        <w:t>Lua is a lightweight, simple to learn programming language that has and easy to use native C interface that makes integration of C libraries relatively simple.</w:t>
+      </w:r>
+    </w:p>
+    <w:p>
+      <w:r>
+        <w:t>An extensive node set has been developed with M2M use cases in mind. Nodes such as serial, modbus, connection to M2M servers, GPIOs, GPS, etc.</w:t>
+      </w:r>
+      <w:r>
+        <w:t xml:space="preserve"> The list of nodes is continuously increasing with every new LuvitRED release.</w:t>
+      </w:r>
+    </w:p>
+    <w:p>
+      <w:r>
+        <w:t>A simple web interface is available for the most simple configurations such as serial port to TCP local or remote server and GPS to TCP local or TCP/UDP remote server</w:t>
+      </w:r>
+      <w:r>
+        <w:t>. An advanced editor is available for any other custom configuration.</w:t>
+      </w:r>
+    </w:p>
+    <w:p>
+      <w:r>
+        <w:t>The LuvitRED configuration is stored on the CloudGate´s file system (UCI), this means that the same configuration can be propagated to other CloudGates via CloudGate Universe.</w:t>
+      </w:r>
+    </w:p>
+    <w:p>
+      <w:r>
+        <w:t xml:space="preserve">The development of LuvitRED is done in house by Option using </w:t>
+      </w:r>
+      <w:r>
+        <w:rPr>
+          <w:b/>
+        </w:rPr>
+        <w:t>only</w:t>
+      </w:r>
+      <w:r>
+        <w:t xml:space="preserve"> the CloudGate´s SDK.</w:t>
+      </w:r>
+    </w:p>
+    <w:p>
+      <w:pPr>
+        <w:pStyle w:val="Heading2"/>
+      </w:pPr>
+      <w:bookmarkStart w:id="2" w:name="_Toc423519028"/>
+      <w:r>
+        <w:t>What is the benefit of using LuvitRED?</w:t>
+      </w:r>
+      <w:bookmarkEnd w:id="2"/>
+    </w:p>
+    <w:p>
+      <w:r>
+        <w:t>LuvitRED is intended to reduce time to solution, sales cycle, solution cost and risk of making a new development from zero every time a new project comes.</w:t>
+      </w:r>
+    </w:p>
+    <w:p>
+      <w:pPr>
+        <w:pStyle w:val="Heading2"/>
+      </w:pPr>
+      <w:bookmarkStart w:id="3" w:name="_Toc423519029"/>
+      <w:r>
+        <w:t>Who is intended for?</w:t>
+      </w:r>
+      <w:bookmarkEnd w:id="3"/>
+    </w:p>
+    <w:p>
+      <w:pPr>
+        <w:pStyle w:val="ListParagraph"/>
+        <w:numPr>
+          <w:ilvl w:val="0"/>
+          <w:numId w:val="7"/>
+        </w:numPr>
+      </w:pPr>
+      <w:r>
+        <w:t>Support staff at system integrators/VARs</w:t>
+      </w:r>
+    </w:p>
+    <w:p>
+      <w:pPr>
+        <w:pStyle w:val="ListParagraph"/>
+        <w:numPr>
+          <w:ilvl w:val="0"/>
+          <w:numId w:val="7"/>
+        </w:numPr>
+      </w:pPr>
+      <w:r>
+        <w:t>Developers</w:t>
+      </w:r>
+    </w:p>
+    <w:p>
+      <w:pPr>
+        <w:pStyle w:val="ListParagraph"/>
+        <w:numPr>
+          <w:ilvl w:val="0"/>
+          <w:numId w:val="7"/>
+        </w:numPr>
+      </w:pPr>
+      <w:r>
+        <w:t>Option staff</w:t>
+      </w:r>
+    </w:p>
+    <w:p/>
+    <w:p/>
+    <w:p/>
+    <w:p/>
+    <w:p/>
+    <w:p/>
+    <w:p/>
+    <w:p>
+      <w:pPr>
+        <w:pStyle w:val="Heading2"/>
+      </w:pPr>
+      <w:bookmarkStart w:id="4" w:name="_Toc423519030"/>
+      <w:r>
+        <w:lastRenderedPageBreak/>
+        <w:t>Where to get LuvitRED from</w:t>
+      </w:r>
+      <w:r>
+        <w:t xml:space="preserve"> and how to install it</w:t>
+      </w:r>
+      <w:r>
+        <w:t>?</w:t>
+      </w:r>
+      <w:bookmarkEnd w:id="4"/>
+    </w:p>
+    <w:p>
+      <w:r>
+        <w:t>LuvitRED can be installed remotely on the CloudGate by using the CloudGate Universe server (</w:t>
+      </w:r>
+      <w:r>
+        <w:t>http://cloudgate.option.com/</w:t>
+      </w:r>
+      <w:r>
+        <w:t>), but can also be installed manually on the CloudGate by using the CloudGate´s web interface</w:t>
+      </w:r>
+      <w:r>
+        <w:t xml:space="preserve"> under the provisioning tab</w:t>
+      </w:r>
+      <w:r>
+        <w:t>.</w:t>
+      </w:r>
+    </w:p>
+    <w:p>
+      <w:r>
+        <w:t>The LuvitRED package</w:t>
+      </w:r>
+      <w:r>
+        <w:t xml:space="preserve"> for manual upgrade</w:t>
+      </w:r>
+      <w:r>
+        <w:t xml:space="preserve"> can be downloaded from the CloudGate Universe by going into the Library</w:t>
+      </w:r>
+      <w:r>
+        <w:t>&gt; Applications (View applications)&gt; Option LuvitRED (View details) and clicking on the download button located next to the desired LuvitRED version:</w:t>
+      </w:r>
+    </w:p>
+    <w:p>
+      <w:r>
         <w:rPr>
           <w:noProof/>
         </w:rPr>
-      </w:pPr>
-      <w:r>
-        <w:rPr>
-          <w:noProof/>
-        </w:rPr>
-        <w:t xml:space="preserve">Lorem ipsum dolor sit amet, consectetur adipiscing elit. Donec eu dui sit amet mi gravida commodo nec in dolor. Praesent volutpat consectetur massa in rutrum. </w:t>
-      </w:r>
-      <w:r>
-        <w:rPr>
-          <w:noProof/>
-          <w:lang w:val="pt-BR"/>
-        </w:rPr>
-        <w:t xml:space="preserve">Nullam lectus urna, aliquet consequat iaculis gravida, rhoncus ut nisl. </w:t>
-      </w:r>
-      <w:r>
-        <w:rPr>
-          <w:noProof/>
-          <w:lang w:val="fr-FR"/>
-        </w:rPr>
-        <w:t xml:space="preserve">Duis mi lacus, accumsan quis consectetur consectetur, pretium sit amet turpis. </w:t>
-      </w:r>
-      <w:r>
-        <w:rPr>
-          <w:noProof/>
-          <w:lang w:val="pt-BR"/>
-        </w:rPr>
-        <w:t xml:space="preserve">Phasellus sollicitudin sollicitudin ante, quis vestibulum nunc tempus id. </w:t>
-      </w:r>
-      <w:r>
-        <w:rPr>
-          <w:noProof/>
-        </w:rPr>
-        <w:t>Donec justo purus, imperdiet non adipiscing at, consequat vitae</w:t>
-      </w:r>
-      <w:r>
-        <w:rPr>
-          <w:noProof/>
-        </w:rPr>
-        <w:t>.</w:t>
+        <w:drawing>
+          <wp:inline distT="0" distB="0" distL="0" distR="0">
+            <wp:extent cx="5732145" cy="3115051"/>
+            <wp:effectExtent l="19050" t="0" r="1905" b="0"/>
+            <wp:docPr id="3" name="Picture 4"/>
+            <wp:cNvGraphicFramePr>
+              <a:graphicFrameLocks xmlns:a="http://schemas.openxmlformats.org/drawingml/2006/main" noChangeAspect="1"/>
+            </wp:cNvGraphicFramePr>
+            <a:graphic xmlns:a="http://schemas.openxmlformats.org/drawingml/2006/main">
+              <a:graphicData uri="http://schemas.openxmlformats.org/drawingml/2006/picture">
+                <pic:pic xmlns:pic="http://schemas.openxmlformats.org/drawingml/2006/picture">
+                  <pic:nvPicPr>
+                    <pic:cNvPr id="0" name="Picture 4"/>
+                    <pic:cNvPicPr>
+                      <a:picLocks noChangeAspect="1" noChangeArrowheads="1"/>
+                    </pic:cNvPicPr>
+                  </pic:nvPicPr>
+                  <pic:blipFill>
+                    <a:blip r:embed="rId10"/>
+                    <a:srcRect/>
+                    <a:stretch>
+                      <a:fillRect/>
+                    </a:stretch>
+                  </pic:blipFill>
+                  <pic:spPr bwMode="auto">
+                    <a:xfrm>
+                      <a:off x="0" y="0"/>
+                      <a:ext cx="5732145" cy="3115051"/>
+                    </a:xfrm>
+                    <a:prstGeom prst="rect">
+                      <a:avLst/>
+                    </a:prstGeom>
+                    <a:noFill/>
+                    <a:ln w="9525">
+                      <a:noFill/>
+                      <a:miter lim="800000"/>
+                      <a:headEnd/>
+                      <a:tailEnd/>
+                    </a:ln>
+                  </pic:spPr>
+                </pic:pic>
+              </a:graphicData>
+            </a:graphic>
+          </wp:inline>
+        </w:drawing>
       </w:r>
     </w:p>
     <w:p>
-      <w:pPr>
-        <w:pStyle w:val="Heading2"/>
-      </w:pPr>
-      <w:bookmarkStart w:id="2" w:name="_Toc322079963"/>
-      <w:bookmarkStart w:id="3" w:name="_Toc322096094"/>
-      <w:r>
-        <w:t>Heading</w:t>
-      </w:r>
-      <w:bookmarkEnd w:id="2"/>
-      <w:r>
-        <w:t>2</w:t>
-      </w:r>
-      <w:bookmarkEnd w:id="3"/>
+      <w:r>
+        <w:t>T</w:t>
+      </w:r>
+      <w:r>
+        <w:t xml:space="preserve">he latest version of LuvitRED is </w:t>
+      </w:r>
+      <w:fldSimple w:instr=" DOCPROPERTY  LuvitRED_ver  \* MERGEFORMAT ">
+        <w:r>
+          <w:t>1.0.38</w:t>
+        </w:r>
+      </w:fldSimple>
+      <w:r>
+        <w:t xml:space="preserve"> (as of July 1, 2015)</w:t>
+      </w:r>
+      <w:r>
+        <w:t>.</w:t>
+      </w:r>
     </w:p>
     <w:p>
-      <w:pPr>
-        <w:rPr>
-          <w:noProof/>
-          <w:lang w:val="pt-BR" w:eastAsia="fr-FR"/>
-        </w:rPr>
-      </w:pPr>
-      <w:r>
-        <w:rPr>
-          <w:noProof/>
-          <w:lang w:val="fr-FR" w:eastAsia="fr-FR"/>
-        </w:rPr>
-        <w:t xml:space="preserve">Aliquam dignissim dignissim orci, et tristique lorem scelerisque a. Nulla a diam sit amet dolor ultrices aliquam et vitae tortor. </w:t>
-      </w:r>
-      <w:r>
-        <w:rPr>
-          <w:noProof/>
-          <w:lang w:eastAsia="fr-FR"/>
-        </w:rPr>
-        <w:t xml:space="preserve">Curabitur mauris nisi, molestie at tincidunt at, euismod sit amet nisl. </w:t>
-      </w:r>
-      <w:r>
-        <w:rPr>
-          <w:noProof/>
-          <w:lang w:val="fr-FR" w:eastAsia="fr-FR"/>
-        </w:rPr>
-        <w:t xml:space="preserve">Aenean vel imperdiet mauris. Aenean eu nibh non purus pellentesque volutpat eu vel ligula. Quisque euismod blandit dui sit amet fringilla. Cras purus lectus, congue ac tincidunt sed, bibendum sit amet neque. Nunc interdum enim id sapien pellentesque consectetur. Phasellus et venenatis magna. Aenean quis urna mi, quis accumsan libero. Suspendisse eget risus massa, at </w:t>
-      </w:r>
-      <w:r>
-        <w:rPr>
-          <w:lang w:val="fr-FR" w:eastAsia="fr-FR"/>
-        </w:rPr>
-        <w:t>venenatis</w:t>
-      </w:r>
-      <w:r>
-        <w:rPr>
-          <w:noProof/>
-          <w:lang w:val="fr-FR" w:eastAsia="fr-FR"/>
-        </w:rPr>
-        <w:t xml:space="preserve"> dolor. </w:t>
-      </w:r>
-      <w:r>
-        <w:rPr>
-          <w:noProof/>
-          <w:lang w:val="pt-BR" w:eastAsia="fr-FR"/>
-        </w:rPr>
-        <w:t>Quisque aliquam consectetur</w:t>
-      </w:r>
-      <w:r>
-        <w:rPr>
-          <w:noProof/>
-          <w:lang w:val="pt-BR" w:eastAsia="fr-FR"/>
-        </w:rPr>
-        <w:t>.</w:t>
+      <w:r>
+        <w:t>Downloading the file will create a bin file on your computer, this bin file can be directly uploaded into the CloudGate using the provisioning tab.</w:t>
       </w:r>
     </w:p>
     <w:p>
-      <w:pPr>
-        <w:pStyle w:val="Heading3"/>
-      </w:pPr>
-      <w:bookmarkStart w:id="4" w:name="_Toc322079964"/>
-      <w:bookmarkStart w:id="5" w:name="_Toc322096095"/>
-      <w:r>
-        <w:t>Heading3</w:t>
-      </w:r>
-      <w:bookmarkEnd w:id="4"/>
-      <w:bookmarkEnd w:id="5"/>
+      <w:r>
+        <w:rPr>
+          <w:u w:val="single"/>
+        </w:rPr>
+        <w:t>Notes:</w:t>
+      </w:r>
     </w:p>
     <w:p>
       <w:pPr>
-        <w:rPr>
-          <w:noProof/>
-        </w:rPr>
-      </w:pPr>
-      <w:r>
-        <w:rPr>
-          <w:noProof/>
-          <w:lang w:val="pt-BR"/>
-        </w:rPr>
-        <w:t xml:space="preserve">Etiam a metus sapien, sit amet fermentum tortor. </w:t>
-      </w:r>
-      <w:r>
-        <w:rPr>
-          <w:noProof/>
-          <w:lang w:val="fr-FR"/>
-        </w:rPr>
-        <w:t xml:space="preserve">Etiam ac orci arcu. Etiam malesuada mattis felis, a aliquam quam fermentum condimentum. Pellentesque nec elit quis felis ullamcorper dignissim eget et mauris. </w:t>
-      </w:r>
-      <w:r>
-        <w:rPr>
-          <w:noProof/>
-          <w:lang w:val="fr-FR"/>
-        </w:rPr>
-        <w:t>Vestibulum ante ipsum primis in faucibus orci luctus et ultrices posuere cubilia Curae; Vivamus</w:t>
-      </w:r>
-      <w:r>
-        <w:rPr>
-          <w:noProof/>
-          <w:lang w:val="fr-FR"/>
-        </w:rPr>
-        <w:t xml:space="preserve"> </w:t>
-      </w:r>
-      <w:r>
-        <w:rPr>
-          <w:noProof/>
-          <w:lang w:val="fr-FR"/>
-        </w:rPr>
-        <w:t xml:space="preserve">ut erat neque. </w:t>
-      </w:r>
-      <w:r>
-        <w:rPr>
-          <w:noProof/>
-          <w:lang w:val="fr-FR"/>
-        </w:rPr>
-        <w:t xml:space="preserve">Mauris posuere neque non dolor hendrerit aliquam. Pellentesque sed turpis massa. Pellentesque lobortis varius nulla. Morbi eget lacus ac enim rhoncus pharetra. </w:t>
-      </w:r>
-      <w:r>
-        <w:rPr>
-          <w:noProof/>
-        </w:rPr>
-        <w:t>Pellentesque felis odio, tincidunt quis vulputate sit amet, tempus</w:t>
-      </w:r>
-      <w:r>
-        <w:rPr>
-          <w:noProof/>
-        </w:rPr>
-        <w:t>.</w:t>
+        <w:pStyle w:val="ListParagraph"/>
+        <w:numPr>
+          <w:ilvl w:val="0"/>
+          <w:numId w:val="8"/>
+        </w:numPr>
+      </w:pPr>
+      <w:r>
+        <w:t>Be aware that LuvitRED has always a minimum firmware requirement in order to work correctly. The minimum firmware version for LuvitRED to work correctly is 1.44.0.</w:t>
       </w:r>
     </w:p>
     <w:p>
       <w:pPr>
         <w:pStyle w:val="ListParagraph"/>
-      </w:pPr>
-      <w:r>
-        <w:t>Bullet</w:t>
+        <w:numPr>
+          <w:ilvl w:val="0"/>
+          <w:numId w:val="8"/>
+        </w:numPr>
+      </w:pPr>
+      <w:r>
+        <w:t xml:space="preserve">LuvitRED v 1.x.x is </w:t>
+      </w:r>
+      <w:r>
+        <w:t>only compatible with firmware versions 1.x.x. A new version of LuvitRED is being develop (2.x.x), this version will only be compatible with firmware versions 2.x.x.</w:t>
       </w:r>
     </w:p>
     <w:p>
       <w:pPr>
         <w:pStyle w:val="ListParagraph"/>
-      </w:pPr>
-      <w:r>
-        <w:t>Bullet</w:t>
+        <w:numPr>
+          <w:ilvl w:val="0"/>
+          <w:numId w:val="8"/>
+        </w:numPr>
+      </w:pPr>
+      <w:r>
+        <w:t>If the Plugin page does not show after uploading LuvitRED and rebooting the CloudGate</w:t>
+      </w:r>
+      <w:r>
+        <w:t xml:space="preserve">, </w:t>
+      </w:r>
+      <w:r>
+        <w:t xml:space="preserve">and/or the Image version under </w:t>
+      </w:r>
+      <w:r>
+        <w:t>S</w:t>
+      </w:r>
+      <w:r>
+        <w:t xml:space="preserve">ystem </w:t>
+      </w:r>
+      <w:r>
+        <w:t>I</w:t>
+      </w:r>
+      <w:r>
+        <w:t xml:space="preserve">nformation on the </w:t>
+      </w:r>
+      <w:r>
+        <w:t>H</w:t>
+      </w:r>
+      <w:r>
+        <w:t>ome page is shown in red, this means that the combination of firmware and LuvitRED is not correct.</w:t>
+      </w:r>
+      <w:r>
+        <w:t xml:space="preserve"> Please, verify the two previous notes.</w:t>
       </w:r>
     </w:p>
-    <w:p>
-      <w:pPr>
-        <w:pStyle w:val="ListParagraph"/>
-      </w:pPr>
-      <w:r>
-        <w:t>Bullet</w:t>
-      </w:r>
-    </w:p>
-    <w:p>
-      <w:pPr>
-        <w:sectPr>
-          <w:headerReference w:type="default" r:id="rId10"/>
-          <w:footerReference w:type="default" r:id="rId11"/>
-          <w:headerReference w:type="first" r:id="rId12"/>
-          <w:footerReference w:type="first" r:id="rId13"/>
-          <w:pgSz w:w="11907" w:h="16839" w:code="9"/>
-          <w:pgMar w:top="1701" w:right="1440" w:bottom="1440" w:left="1440" w:header="1701" w:footer="1701" w:gutter="0"/>
-          <w:cols w:space="708"/>
-          <w:titlePg/>
-          <w:docGrid w:linePitch="360"/>
-        </w:sectPr>
-      </w:pPr>
-    </w:p>
-    <w:p/>
     <w:sectPr>
-      <w:headerReference w:type="first" r:id="rId14"/>
+      <w:headerReference w:type="first" r:id="rId11"/>
       <w:pgSz w:w="11907" w:h="16839" w:code="9"/>
       <w:pgMar w:top="1701" w:right="1440" w:bottom="1440" w:left="1440" w:header="1701" w:footer="1701" w:gutter="0"/>
       <w:cols w:space="708"/>
@@ -781,79 +924,6 @@
 </w:endnotes>
 </file>
 
-<file path=word/footer1.xml><?xml version="1.0" encoding="utf-8"?>
-<w:ftr xmlns:ve="http://schemas.openxmlformats.org/markup-compatibility/2006" xmlns:o="urn:schemas-microsoft-com:office:office" xmlns:r="http://schemas.openxmlformats.org/officeDocument/2006/relationships" xmlns:m="http://schemas.openxmlformats.org/officeDocument/2006/math" xmlns:v="urn:schemas-microsoft-com:vml" xmlns:wp="http://schemas.openxmlformats.org/drawingml/2006/wordprocessingDrawing" xmlns:w10="urn:schemas-microsoft-com:office:word" xmlns:w="http://schemas.openxmlformats.org/wordprocessingml/2006/main" xmlns:wne="http://schemas.microsoft.com/office/word/2006/wordml">
-  <w:sdt>
-    <w:sdtPr>
-      <w:id w:val="2280194"/>
-      <w:docPartObj>
-        <w:docPartGallery w:val="Page Numbers (Bottom of Page)"/>
-        <w:docPartUnique/>
-      </w:docPartObj>
-    </w:sdtPr>
-    <w:sdtContent>
-      <w:p>
-        <w:pPr>
-          <w:pStyle w:val="Footer"/>
-          <w:jc w:val="right"/>
-        </w:pPr>
-        <w:r>
-          <w:rPr>
-            <w:color w:val="969696" w:themeColor="accent3"/>
-          </w:rPr>
-          <w:fldChar w:fldCharType="begin"/>
-        </w:r>
-        <w:r>
-          <w:rPr>
-            <w:color w:val="969696" w:themeColor="accent3"/>
-          </w:rPr>
-          <w:instrText xml:space="preserve"> PAGE   \* MERGEFORMAT </w:instrText>
-        </w:r>
-        <w:r>
-          <w:rPr>
-            <w:color w:val="969696" w:themeColor="accent3"/>
-          </w:rPr>
-          <w:fldChar w:fldCharType="separate"/>
-        </w:r>
-        <w:r>
-          <w:rPr>
-            <w:noProof/>
-            <w:color w:val="969696" w:themeColor="accent3"/>
-          </w:rPr>
-          <w:t>2</w:t>
-        </w:r>
-        <w:r>
-          <w:rPr>
-            <w:color w:val="969696" w:themeColor="accent3"/>
-          </w:rPr>
-          <w:fldChar w:fldCharType="end"/>
-        </w:r>
-      </w:p>
-    </w:sdtContent>
-  </w:sdt>
-  <w:p>
-    <w:pPr>
-      <w:pStyle w:val="Footer"/>
-    </w:pPr>
-  </w:p>
-</w:ftr>
-</file>
-
-<file path=word/footer2.xml><?xml version="1.0" encoding="utf-8"?>
-<w:ftr xmlns:ve="http://schemas.openxmlformats.org/markup-compatibility/2006" xmlns:o="urn:schemas-microsoft-com:office:office" xmlns:r="http://schemas.openxmlformats.org/officeDocument/2006/relationships" xmlns:m="http://schemas.openxmlformats.org/officeDocument/2006/math" xmlns:v="urn:schemas-microsoft-com:vml" xmlns:wp="http://schemas.openxmlformats.org/drawingml/2006/wordprocessingDrawing" xmlns:w10="urn:schemas-microsoft-com:office:word" xmlns:w="http://schemas.openxmlformats.org/wordprocessingml/2006/main" xmlns:wne="http://schemas.microsoft.com/office/word/2006/wordml">
-  <w:p>
-    <w:pPr>
-      <w:pStyle w:val="Footer"/>
-    </w:pPr>
-  </w:p>
-  <w:p>
-    <w:pPr>
-      <w:pStyle w:val="Footer"/>
-    </w:pPr>
-  </w:p>
-</w:ftr>
-</file>
-
 <file path=word/footnotes.xml><?xml version="1.0" encoding="utf-8"?>
 <w:footnotes xmlns:ve="http://schemas.openxmlformats.org/markup-compatibility/2006" xmlns:o="urn:schemas-microsoft-com:office:office" xmlns:r="http://schemas.openxmlformats.org/officeDocument/2006/relationships" xmlns:m="http://schemas.openxmlformats.org/officeDocument/2006/math" xmlns:v="urn:schemas-microsoft-com:vml" xmlns:wp="http://schemas.openxmlformats.org/drawingml/2006/wordprocessingDrawing" xmlns:w10="urn:schemas-microsoft-com:office:word" xmlns:w="http://schemas.openxmlformats.org/wordprocessingml/2006/main" xmlns:wne="http://schemas.microsoft.com/office/word/2006/wordml">
   <w:footnote w:type="separator" w:id="0">
@@ -874,147 +944,6 @@
 </file>
 
 <file path=word/header1.xml><?xml version="1.0" encoding="utf-8"?>
-<w:hdr xmlns:ve="http://schemas.openxmlformats.org/markup-compatibility/2006" xmlns:o="urn:schemas-microsoft-com:office:office" xmlns:r="http://schemas.openxmlformats.org/officeDocument/2006/relationships" xmlns:m="http://schemas.openxmlformats.org/officeDocument/2006/math" xmlns:v="urn:schemas-microsoft-com:vml" xmlns:wp="http://schemas.openxmlformats.org/drawingml/2006/wordprocessingDrawing" xmlns:w10="urn:schemas-microsoft-com:office:word" xmlns:w="http://schemas.openxmlformats.org/wordprocessingml/2006/main" xmlns:wne="http://schemas.microsoft.com/office/word/2006/wordml">
-  <w:p>
-    <w:pPr>
-      <w:pStyle w:val="Header"/>
-    </w:pPr>
-    <w:r>
-      <w:rPr>
-        <w:noProof/>
-      </w:rPr>
-      <w:drawing>
-        <wp:anchor distT="0" distB="0" distL="114300" distR="114300" simplePos="0" relativeHeight="251659264" behindDoc="1" locked="0" layoutInCell="1" allowOverlap="1">
-          <wp:simplePos x="0" y="0"/>
-          <wp:positionH relativeFrom="column">
-            <wp:posOffset>19050</wp:posOffset>
-          </wp:positionH>
-          <wp:positionV relativeFrom="paragraph">
-            <wp:posOffset>-501912</wp:posOffset>
-          </wp:positionV>
-          <wp:extent cx="1132317" cy="443753"/>
-          <wp:effectExtent l="19050" t="0" r="0" b="0"/>
-          <wp:wrapNone/>
-          <wp:docPr id="1" name="Picture 1" descr="\\psf\Home\Design\Option\Identity\Logos\OPTION-Logo_Grey.png"/>
-          <wp:cNvGraphicFramePr>
-            <a:graphicFrameLocks xmlns:a="http://schemas.openxmlformats.org/drawingml/2006/main" noChangeAspect="1"/>
-          </wp:cNvGraphicFramePr>
-          <a:graphic xmlns:a="http://schemas.openxmlformats.org/drawingml/2006/main">
-            <a:graphicData uri="http://schemas.openxmlformats.org/drawingml/2006/picture">
-              <pic:pic xmlns:pic="http://schemas.openxmlformats.org/drawingml/2006/picture">
-                <pic:nvPicPr>
-                  <pic:cNvPr id="0" name="Picture 1" descr="\\psf\Home\Design\Option\Identity\Logos\OPTION-Logo_Grey.png"/>
-                  <pic:cNvPicPr>
-                    <a:picLocks noChangeAspect="1" noChangeArrowheads="1"/>
-                  </pic:cNvPicPr>
-                </pic:nvPicPr>
-                <pic:blipFill>
-                  <a:blip r:embed="rId1"/>
-                  <a:srcRect/>
-                  <a:stretch>
-                    <a:fillRect/>
-                  </a:stretch>
-                </pic:blipFill>
-                <pic:spPr bwMode="auto">
-                  <a:xfrm>
-                    <a:off x="0" y="0"/>
-                    <a:ext cx="1132317" cy="443753"/>
-                  </a:xfrm>
-                  <a:prstGeom prst="rect">
-                    <a:avLst/>
-                  </a:prstGeom>
-                  <a:noFill/>
-                  <a:ln w="9525">
-                    <a:noFill/>
-                    <a:miter lim="800000"/>
-                    <a:headEnd/>
-                    <a:tailEnd/>
-                  </a:ln>
-                </pic:spPr>
-              </pic:pic>
-            </a:graphicData>
-          </a:graphic>
-        </wp:anchor>
-      </w:drawing>
-    </w:r>
-    <w:r>
-      <w:tab/>
-    </w:r>
-  </w:p>
-</w:hdr>
-</file>
-
-<file path=word/header2.xml><?xml version="1.0" encoding="utf-8"?>
-<w:hdr xmlns:ve="http://schemas.openxmlformats.org/markup-compatibility/2006" xmlns:o="urn:schemas-microsoft-com:office:office" xmlns:r="http://schemas.openxmlformats.org/officeDocument/2006/relationships" xmlns:m="http://schemas.openxmlformats.org/officeDocument/2006/math" xmlns:v="urn:schemas-microsoft-com:vml" xmlns:wp="http://schemas.openxmlformats.org/drawingml/2006/wordprocessingDrawing" xmlns:w10="urn:schemas-microsoft-com:office:word" xmlns:w="http://schemas.openxmlformats.org/wordprocessingml/2006/main" xmlns:wne="http://schemas.microsoft.com/office/word/2006/wordml">
-  <w:p>
-    <w:pPr>
-      <w:pStyle w:val="Header"/>
-      <w:tabs>
-        <w:tab w:val="clear" w:pos="9360"/>
-        <w:tab w:val="left" w:pos="5739"/>
-      </w:tabs>
-    </w:pPr>
-    <w:r>
-      <w:rPr>
-        <w:noProof/>
-      </w:rPr>
-      <w:drawing>
-        <wp:inline distT="0" distB="0" distL="0" distR="0">
-          <wp:extent cx="1648385" cy="645459"/>
-          <wp:effectExtent l="19050" t="0" r="8965" b="0"/>
-          <wp:docPr id="5" name="Picture 1" descr="\\psf\Home\Design\Option\Identity\Logos\OPTION-Logo_Grey.png"/>
-          <wp:cNvGraphicFramePr>
-            <a:graphicFrameLocks xmlns:a="http://schemas.openxmlformats.org/drawingml/2006/main" noChangeAspect="1"/>
-          </wp:cNvGraphicFramePr>
-          <a:graphic xmlns:a="http://schemas.openxmlformats.org/drawingml/2006/main">
-            <a:graphicData uri="http://schemas.openxmlformats.org/drawingml/2006/picture">
-              <pic:pic xmlns:pic="http://schemas.openxmlformats.org/drawingml/2006/picture">
-                <pic:nvPicPr>
-                  <pic:cNvPr id="0" name="Picture 1" descr="\\psf\Home\Design\Option\Identity\Logos\OPTION-Logo_Grey.png"/>
-                  <pic:cNvPicPr>
-                    <a:picLocks noChangeAspect="1" noChangeArrowheads="1"/>
-                  </pic:cNvPicPr>
-                </pic:nvPicPr>
-                <pic:blipFill>
-                  <a:blip r:embed="rId1"/>
-                  <a:srcRect/>
-                  <a:stretch>
-                    <a:fillRect/>
-                  </a:stretch>
-                </pic:blipFill>
-                <pic:spPr bwMode="auto">
-                  <a:xfrm>
-                    <a:off x="0" y="0"/>
-                    <a:ext cx="1648385" cy="645459"/>
-                  </a:xfrm>
-                  <a:prstGeom prst="rect">
-                    <a:avLst/>
-                  </a:prstGeom>
-                  <a:noFill/>
-                  <a:ln w="9525">
-                    <a:noFill/>
-                    <a:miter lim="800000"/>
-                    <a:headEnd/>
-                    <a:tailEnd/>
-                  </a:ln>
-                </pic:spPr>
-              </pic:pic>
-            </a:graphicData>
-          </a:graphic>
-        </wp:inline>
-      </w:drawing>
-    </w:r>
-    <w:r>
-      <w:tab/>
-    </w:r>
-    <w:r>
-      <w:tab/>
-    </w:r>
-  </w:p>
-</w:hdr>
-</file>
-
-<file path=word/header3.xml><?xml version="1.0" encoding="utf-8"?>
 <w:hdr xmlns:ve="http://schemas.openxmlformats.org/markup-compatibility/2006" xmlns:o="urn:schemas-microsoft-com:office:office" xmlns:r="http://schemas.openxmlformats.org/officeDocument/2006/relationships" xmlns:m="http://schemas.openxmlformats.org/officeDocument/2006/math" xmlns:v="urn:schemas-microsoft-com:vml" xmlns:wp="http://schemas.openxmlformats.org/drawingml/2006/wordprocessingDrawing" xmlns:w10="urn:schemas-microsoft-com:office:word" xmlns:w="http://schemas.openxmlformats.org/wordprocessingml/2006/main" xmlns:wne="http://schemas.microsoft.com/office/word/2006/wordml">
   <w:p>
     <w:pPr>
@@ -1321,6 +1250,119 @@
     </w:lvl>
   </w:abstractNum>
   <w:abstractNum w:abstractNumId="2">
+    <w:nsid w:val="44867B4B"/>
+    <w:multiLevelType w:val="hybridMultilevel"/>
+    <w:tmpl w:val="80C45F64"/>
+    <w:lvl w:ilvl="0" w:tplc="04090001">
+      <w:start w:val="1"/>
+      <w:numFmt w:val="bullet"/>
+      <w:lvlText w:val=""/>
+      <w:lvlJc w:val="left"/>
+      <w:pPr>
+        <w:ind w:left="720" w:hanging="360"/>
+      </w:pPr>
+      <w:rPr>
+        <w:rFonts w:ascii="Symbol" w:hAnsi="Symbol" w:hint="default"/>
+      </w:rPr>
+    </w:lvl>
+    <w:lvl w:ilvl="1" w:tplc="04090003" w:tentative="1">
+      <w:start w:val="1"/>
+      <w:numFmt w:val="bullet"/>
+      <w:lvlText w:val="o"/>
+      <w:lvlJc w:val="left"/>
+      <w:pPr>
+        <w:ind w:left="1440" w:hanging="360"/>
+      </w:pPr>
+      <w:rPr>
+        <w:rFonts w:ascii="Courier New" w:hAnsi="Courier New" w:cs="Courier New" w:hint="default"/>
+      </w:rPr>
+    </w:lvl>
+    <w:lvl w:ilvl="2" w:tplc="04090005" w:tentative="1">
+      <w:start w:val="1"/>
+      <w:numFmt w:val="bullet"/>
+      <w:lvlText w:val=""/>
+      <w:lvlJc w:val="left"/>
+      <w:pPr>
+        <w:ind w:left="2160" w:hanging="360"/>
+      </w:pPr>
+      <w:rPr>
+        <w:rFonts w:ascii="Wingdings" w:hAnsi="Wingdings" w:hint="default"/>
+      </w:rPr>
+    </w:lvl>
+    <w:lvl w:ilvl="3" w:tplc="04090001" w:tentative="1">
+      <w:start w:val="1"/>
+      <w:numFmt w:val="bullet"/>
+      <w:lvlText w:val=""/>
+      <w:lvlJc w:val="left"/>
+      <w:pPr>
+        <w:ind w:left="2880" w:hanging="360"/>
+      </w:pPr>
+      <w:rPr>
+        <w:rFonts w:ascii="Symbol" w:hAnsi="Symbol" w:hint="default"/>
+      </w:rPr>
+    </w:lvl>
+    <w:lvl w:ilvl="4" w:tplc="04090003" w:tentative="1">
+      <w:start w:val="1"/>
+      <w:numFmt w:val="bullet"/>
+      <w:lvlText w:val="o"/>
+      <w:lvlJc w:val="left"/>
+      <w:pPr>
+        <w:ind w:left="3600" w:hanging="360"/>
+      </w:pPr>
+      <w:rPr>
+        <w:rFonts w:ascii="Courier New" w:hAnsi="Courier New" w:cs="Courier New" w:hint="default"/>
+      </w:rPr>
+    </w:lvl>
+    <w:lvl w:ilvl="5" w:tplc="04090005" w:tentative="1">
+      <w:start w:val="1"/>
+      <w:numFmt w:val="bullet"/>
+      <w:lvlText w:val=""/>
+      <w:lvlJc w:val="left"/>
+      <w:pPr>
+        <w:ind w:left="4320" w:hanging="360"/>
+      </w:pPr>
+      <w:rPr>
+        <w:rFonts w:ascii="Wingdings" w:hAnsi="Wingdings" w:hint="default"/>
+      </w:rPr>
+    </w:lvl>
+    <w:lvl w:ilvl="6" w:tplc="04090001" w:tentative="1">
+      <w:start w:val="1"/>
+      <w:numFmt w:val="bullet"/>
+      <w:lvlText w:val=""/>
+      <w:lvlJc w:val="left"/>
+      <w:pPr>
+        <w:ind w:left="5040" w:hanging="360"/>
+      </w:pPr>
+      <w:rPr>
+        <w:rFonts w:ascii="Symbol" w:hAnsi="Symbol" w:hint="default"/>
+      </w:rPr>
+    </w:lvl>
+    <w:lvl w:ilvl="7" w:tplc="04090003" w:tentative="1">
+      <w:start w:val="1"/>
+      <w:numFmt w:val="bullet"/>
+      <w:lvlText w:val="o"/>
+      <w:lvlJc w:val="left"/>
+      <w:pPr>
+        <w:ind w:left="5760" w:hanging="360"/>
+      </w:pPr>
+      <w:rPr>
+        <w:rFonts w:ascii="Courier New" w:hAnsi="Courier New" w:cs="Courier New" w:hint="default"/>
+      </w:rPr>
+    </w:lvl>
+    <w:lvl w:ilvl="8" w:tplc="04090005" w:tentative="1">
+      <w:start w:val="1"/>
+      <w:numFmt w:val="bullet"/>
+      <w:lvlText w:val=""/>
+      <w:lvlJc w:val="left"/>
+      <w:pPr>
+        <w:ind w:left="6480" w:hanging="360"/>
+      </w:pPr>
+      <w:rPr>
+        <w:rFonts w:ascii="Wingdings" w:hAnsi="Wingdings" w:hint="default"/>
+      </w:rPr>
+    </w:lvl>
+  </w:abstractNum>
+  <w:abstractNum w:abstractNumId="3">
     <w:nsid w:val="4E7F33AD"/>
     <w:multiLevelType w:val="hybridMultilevel"/>
     <w:tmpl w:val="45FC27DE"/>
@@ -1433,7 +1475,7 @@
       </w:rPr>
     </w:lvl>
   </w:abstractNum>
-  <w:abstractNum w:abstractNumId="3">
+  <w:abstractNum w:abstractNumId="4">
     <w:nsid w:val="593A4C9E"/>
     <w:multiLevelType w:val="hybridMultilevel"/>
     <w:tmpl w:val="3C52638E"/>
@@ -1546,7 +1588,7 @@
       </w:rPr>
     </w:lvl>
   </w:abstractNum>
-  <w:abstractNum w:abstractNumId="4">
+  <w:abstractNum w:abstractNumId="5">
     <w:nsid w:val="5E691A37"/>
     <w:multiLevelType w:val="multilevel"/>
     <w:tmpl w:val="7FAC6A54"/>
@@ -1641,7 +1683,7 @@
       </w:pPr>
     </w:lvl>
   </w:abstractNum>
-  <w:abstractNum w:abstractNumId="5">
+  <w:abstractNum w:abstractNumId="6">
     <w:nsid w:val="5ED729F6"/>
     <w:multiLevelType w:val="hybridMultilevel"/>
     <w:tmpl w:val="1D5488C4"/>
@@ -1755,8 +1797,121 @@
       </w:rPr>
     </w:lvl>
   </w:abstractNum>
+  <w:abstractNum w:abstractNumId="7">
+    <w:nsid w:val="7B7626CB"/>
+    <w:multiLevelType w:val="hybridMultilevel"/>
+    <w:tmpl w:val="E0FEEBA8"/>
+    <w:lvl w:ilvl="0" w:tplc="04090001">
+      <w:start w:val="1"/>
+      <w:numFmt w:val="bullet"/>
+      <w:lvlText w:val=""/>
+      <w:lvlJc w:val="left"/>
+      <w:pPr>
+        <w:ind w:left="720" w:hanging="360"/>
+      </w:pPr>
+      <w:rPr>
+        <w:rFonts w:ascii="Symbol" w:hAnsi="Symbol" w:hint="default"/>
+      </w:rPr>
+    </w:lvl>
+    <w:lvl w:ilvl="1" w:tplc="04090003" w:tentative="1">
+      <w:start w:val="1"/>
+      <w:numFmt w:val="bullet"/>
+      <w:lvlText w:val="o"/>
+      <w:lvlJc w:val="left"/>
+      <w:pPr>
+        <w:ind w:left="1440" w:hanging="360"/>
+      </w:pPr>
+      <w:rPr>
+        <w:rFonts w:ascii="Courier New" w:hAnsi="Courier New" w:cs="Courier New" w:hint="default"/>
+      </w:rPr>
+    </w:lvl>
+    <w:lvl w:ilvl="2" w:tplc="04090005" w:tentative="1">
+      <w:start w:val="1"/>
+      <w:numFmt w:val="bullet"/>
+      <w:lvlText w:val=""/>
+      <w:lvlJc w:val="left"/>
+      <w:pPr>
+        <w:ind w:left="2160" w:hanging="360"/>
+      </w:pPr>
+      <w:rPr>
+        <w:rFonts w:ascii="Wingdings" w:hAnsi="Wingdings" w:hint="default"/>
+      </w:rPr>
+    </w:lvl>
+    <w:lvl w:ilvl="3" w:tplc="04090001" w:tentative="1">
+      <w:start w:val="1"/>
+      <w:numFmt w:val="bullet"/>
+      <w:lvlText w:val=""/>
+      <w:lvlJc w:val="left"/>
+      <w:pPr>
+        <w:ind w:left="2880" w:hanging="360"/>
+      </w:pPr>
+      <w:rPr>
+        <w:rFonts w:ascii="Symbol" w:hAnsi="Symbol" w:hint="default"/>
+      </w:rPr>
+    </w:lvl>
+    <w:lvl w:ilvl="4" w:tplc="04090003" w:tentative="1">
+      <w:start w:val="1"/>
+      <w:numFmt w:val="bullet"/>
+      <w:lvlText w:val="o"/>
+      <w:lvlJc w:val="left"/>
+      <w:pPr>
+        <w:ind w:left="3600" w:hanging="360"/>
+      </w:pPr>
+      <w:rPr>
+        <w:rFonts w:ascii="Courier New" w:hAnsi="Courier New" w:cs="Courier New" w:hint="default"/>
+      </w:rPr>
+    </w:lvl>
+    <w:lvl w:ilvl="5" w:tplc="04090005" w:tentative="1">
+      <w:start w:val="1"/>
+      <w:numFmt w:val="bullet"/>
+      <w:lvlText w:val=""/>
+      <w:lvlJc w:val="left"/>
+      <w:pPr>
+        <w:ind w:left="4320" w:hanging="360"/>
+      </w:pPr>
+      <w:rPr>
+        <w:rFonts w:ascii="Wingdings" w:hAnsi="Wingdings" w:hint="default"/>
+      </w:rPr>
+    </w:lvl>
+    <w:lvl w:ilvl="6" w:tplc="04090001" w:tentative="1">
+      <w:start w:val="1"/>
+      <w:numFmt w:val="bullet"/>
+      <w:lvlText w:val=""/>
+      <w:lvlJc w:val="left"/>
+      <w:pPr>
+        <w:ind w:left="5040" w:hanging="360"/>
+      </w:pPr>
+      <w:rPr>
+        <w:rFonts w:ascii="Symbol" w:hAnsi="Symbol" w:hint="default"/>
+      </w:rPr>
+    </w:lvl>
+    <w:lvl w:ilvl="7" w:tplc="04090003" w:tentative="1">
+      <w:start w:val="1"/>
+      <w:numFmt w:val="bullet"/>
+      <w:lvlText w:val="o"/>
+      <w:lvlJc w:val="left"/>
+      <w:pPr>
+        <w:ind w:left="5760" w:hanging="360"/>
+      </w:pPr>
+      <w:rPr>
+        <w:rFonts w:ascii="Courier New" w:hAnsi="Courier New" w:cs="Courier New" w:hint="default"/>
+      </w:rPr>
+    </w:lvl>
+    <w:lvl w:ilvl="8" w:tplc="04090005" w:tentative="1">
+      <w:start w:val="1"/>
+      <w:numFmt w:val="bullet"/>
+      <w:lvlText w:val=""/>
+      <w:lvlJc w:val="left"/>
+      <w:pPr>
+        <w:ind w:left="6480" w:hanging="360"/>
+      </w:pPr>
+      <w:rPr>
+        <w:rFonts w:ascii="Wingdings" w:hAnsi="Wingdings" w:hint="default"/>
+      </w:rPr>
+    </w:lvl>
+  </w:abstractNum>
   <w:num w:numId="1">
-    <w:abstractNumId w:val="4"/>
+    <w:abstractNumId w:val="5"/>
   </w:num>
   <w:num w:numId="2">
     <w:abstractNumId w:val="1"/>
@@ -1765,13 +1920,19 @@
     <w:abstractNumId w:val="0"/>
   </w:num>
   <w:num w:numId="4">
+    <w:abstractNumId w:val="4"/>
+  </w:num>
+  <w:num w:numId="5">
     <w:abstractNumId w:val="3"/>
   </w:num>
-  <w:num w:numId="5">
+  <w:num w:numId="6">
+    <w:abstractNumId w:val="6"/>
+  </w:num>
+  <w:num w:numId="7">
+    <w:abstractNumId w:val="7"/>
+  </w:num>
+  <w:num w:numId="8">
     <w:abstractNumId w:val="2"/>
-  </w:num>
-  <w:num w:numId="6">
-    <w:abstractNumId w:val="5"/>
   </w:num>
 </w:numbering>
 </file>
@@ -1935,7 +2096,10 @@
   <w:style w:type="paragraph" w:default="1" w:styleId="Normal">
     <w:name w:val="Normal"/>
     <w:qFormat/>
-    <w:rsid w:val="00004FCF"/>
+    <w:rsid w:val="008C1BEF"/>
+    <w:pPr>
+      <w:jc w:val="both"/>
+    </w:pPr>
     <w:rPr>
       <w:sz w:val="20"/>
       <w:szCs w:val="20"/>
@@ -2849,319 +3013,6 @@
     </w:rPr>
   </w:style>
 </w:styles>
-</file>
-
-<file path=word/glossary/document.xml><?xml version="1.0" encoding="utf-8"?>
-<w:glossaryDocument xmlns:ve="http://schemas.openxmlformats.org/markup-compatibility/2006" xmlns:o="urn:schemas-microsoft-com:office:office" xmlns:r="http://schemas.openxmlformats.org/officeDocument/2006/relationships" xmlns:m="http://schemas.openxmlformats.org/officeDocument/2006/math" xmlns:v="urn:schemas-microsoft-com:vml" xmlns:wp="http://schemas.openxmlformats.org/drawingml/2006/wordprocessingDrawing" xmlns:w10="urn:schemas-microsoft-com:office:word" xmlns:w="http://schemas.openxmlformats.org/wordprocessingml/2006/main" xmlns:wne="http://schemas.microsoft.com/office/word/2006/wordml">
-  <w:docParts/>
-</w:glossaryDocument>
-</file>
-
-<file path=word/glossary/fontTable.xml><?xml version="1.0" encoding="utf-8"?>
-<w:fonts xmlns:r="http://schemas.openxmlformats.org/officeDocument/2006/relationships" xmlns:w="http://schemas.openxmlformats.org/wordprocessingml/2006/main">
-  <w:font w:name="Symbol">
-    <w:panose1 w:val="05050102010706020507"/>
-    <w:charset w:val="02"/>
-    <w:family w:val="roman"/>
-    <w:pitch w:val="variable"/>
-    <w:sig w:usb0="00000000" w:usb1="10000000" w:usb2="00000000" w:usb3="00000000" w:csb0="80000000" w:csb1="00000000"/>
-  </w:font>
-  <w:font w:name="Times New Roman">
-    <w:panose1 w:val="02020603050405020304"/>
-    <w:charset w:val="00"/>
-    <w:family w:val="roman"/>
-    <w:pitch w:val="variable"/>
-    <w:sig w:usb0="E0002EFF" w:usb1="C0007843" w:usb2="00000009" w:usb3="00000000" w:csb0="000001FF" w:csb1="00000000"/>
-  </w:font>
-  <w:font w:name="Courier New">
-    <w:panose1 w:val="02070309020205020404"/>
-    <w:charset w:val="00"/>
-    <w:family w:val="modern"/>
-    <w:pitch w:val="fixed"/>
-    <w:sig w:usb0="E0002AFF" w:usb1="C0007843" w:usb2="00000009" w:usb3="00000000" w:csb0="000001FF" w:csb1="00000000"/>
-  </w:font>
-  <w:font w:name="Wingdings">
-    <w:panose1 w:val="05000000000000000000"/>
-    <w:charset w:val="02"/>
-    <w:family w:val="auto"/>
-    <w:pitch w:val="variable"/>
-    <w:sig w:usb0="00000000" w:usb1="10000000" w:usb2="00000000" w:usb3="00000000" w:csb0="80000000" w:csb1="00000000"/>
-  </w:font>
-  <w:font w:name="Century Gothic">
-    <w:panose1 w:val="020B0502020202020204"/>
-    <w:charset w:val="00"/>
-    <w:family w:val="swiss"/>
-    <w:pitch w:val="variable"/>
-    <w:sig w:usb0="00000287" w:usb1="00000000" w:usb2="00000000" w:usb3="00000000" w:csb0="0000009F" w:csb1="00000000"/>
-  </w:font>
-  <w:font w:name="Tahoma">
-    <w:panose1 w:val="020B0604030504040204"/>
-    <w:charset w:val="00"/>
-    <w:family w:val="swiss"/>
-    <w:notTrueType/>
-    <w:pitch w:val="variable"/>
-    <w:sig w:usb0="00000003" w:usb1="00000000" w:usb2="00000000" w:usb3="00000000" w:csb0="00000001" w:csb1="00000000"/>
-  </w:font>
-  <w:font w:name="Calibri">
-    <w:panose1 w:val="020F0502020204030204"/>
-    <w:charset w:val="00"/>
-    <w:family w:val="swiss"/>
-    <w:pitch w:val="variable"/>
-    <w:sig w:usb0="E00002FF" w:usb1="4000ACFF" w:usb2="00000001" w:usb3="00000000" w:csb0="0000019F" w:csb1="00000000"/>
-  </w:font>
-  <w:font w:name="Cambria">
-    <w:panose1 w:val="02040503050406030204"/>
-    <w:charset w:val="00"/>
-    <w:family w:val="roman"/>
-    <w:pitch w:val="variable"/>
-    <w:sig w:usb0="E00002FF" w:usb1="400004FF" w:usb2="00000000" w:usb3="00000000" w:csb0="0000019F" w:csb1="00000000"/>
-  </w:font>
-</w:fonts>
-</file>
-
-<file path=word/glossary/settings.xml><?xml version="1.0" encoding="utf-8"?>
-<w:settings xmlns:o="urn:schemas-microsoft-com:office:office" xmlns:r="http://schemas.openxmlformats.org/officeDocument/2006/relationships" xmlns:m="http://schemas.openxmlformats.org/officeDocument/2006/math" xmlns:v="urn:schemas-microsoft-com:vml" xmlns:w10="urn:schemas-microsoft-com:office:word" xmlns:w="http://schemas.openxmlformats.org/wordprocessingml/2006/main" xmlns:sl="http://schemas.openxmlformats.org/schemaLibrary/2006/main">
-  <w:view w:val="normal"/>
-  <w:defaultTabStop w:val="720"/>
-  <w:characterSpacingControl w:val="doNotCompress"/>
-  <w:compat>
-    <w:useFELayout/>
-  </w:compat>
-  <w:rsids>
-    <w:rsidRoot w:val="004775DB"/>
-    <w:rsid w:val="004775DB"/>
-    <w:rsid w:val="00E813FF"/>
-  </w:rsids>
-  <m:mathPr>
-    <m:mathFont m:val="Cambria Math"/>
-    <m:brkBin m:val="before"/>
-    <m:brkBinSub m:val="--"/>
-    <m:smallFrac m:val="off"/>
-    <m:dispDef/>
-    <m:lMargin m:val="0"/>
-    <m:rMargin m:val="0"/>
-    <m:defJc m:val="centerGroup"/>
-    <m:wrapIndent m:val="1440"/>
-    <m:intLim m:val="subSup"/>
-    <m:naryLim m:val="undOvr"/>
-  </m:mathPr>
-  <w:themeFontLang w:val="en-US"/>
-  <w:clrSchemeMapping w:bg1="light1" w:t1="dark1" w:bg2="light2" w:t2="dark2" w:accent1="accent1" w:accent2="accent2" w:accent3="accent3" w:accent4="accent4" w:accent5="accent5" w:accent6="accent6" w:hyperlink="hyperlink" w:followedHyperlink="followedHyperlink"/>
-  <w:decimalSymbol w:val="."/>
-  <w:listSeparator w:val=","/>
-</w:settings>
-</file>
-
-<file path=word/glossary/styles.xml><?xml version="1.0" encoding="utf-8"?>
-<w:styles xmlns:r="http://schemas.openxmlformats.org/officeDocument/2006/relationships" xmlns:w="http://schemas.openxmlformats.org/wordprocessingml/2006/main">
-  <w:docDefaults>
-    <w:rPrDefault>
-      <w:rPr>
-        <w:rFonts w:asciiTheme="minorHAnsi" w:eastAsiaTheme="minorEastAsia" w:hAnsiTheme="minorHAnsi" w:cstheme="minorBidi"/>
-        <w:sz w:val="22"/>
-        <w:szCs w:val="22"/>
-        <w:lang w:val="en-US" w:eastAsia="en-US" w:bidi="ar-SA"/>
-      </w:rPr>
-    </w:rPrDefault>
-    <w:pPrDefault>
-      <w:pPr>
-        <w:spacing w:after="200" w:line="276" w:lineRule="auto"/>
-      </w:pPr>
-    </w:pPrDefault>
-  </w:docDefaults>
-  <w:latentStyles w:defLockedState="0" w:defUIPriority="99" w:defSemiHidden="1" w:defUnhideWhenUsed="1" w:defQFormat="0" w:count="267">
-    <w:lsdException w:name="Normal" w:semiHidden="0" w:uiPriority="0" w:unhideWhenUsed="0" w:qFormat="1"/>
-    <w:lsdException w:name="heading 1" w:semiHidden="0" w:uiPriority="9" w:unhideWhenUsed="0" w:qFormat="1"/>
-    <w:lsdException w:name="heading 2" w:uiPriority="9" w:qFormat="1"/>
-    <w:lsdException w:name="heading 3" w:uiPriority="9" w:qFormat="1"/>
-    <w:lsdException w:name="heading 4" w:uiPriority="9" w:qFormat="1"/>
-    <w:lsdException w:name="heading 5" w:uiPriority="9" w:qFormat="1"/>
-    <w:lsdException w:name="heading 6" w:uiPriority="9" w:qFormat="1"/>
-    <w:lsdException w:name="heading 7" w:uiPriority="9" w:qFormat="1"/>
-    <w:lsdException w:name="heading 8" w:uiPriority="9" w:qFormat="1"/>
-    <w:lsdException w:name="heading 9" w:uiPriority="9" w:qFormat="1"/>
-    <w:lsdException w:name="toc 1" w:uiPriority="39"/>
-    <w:lsdException w:name="toc 2" w:uiPriority="39"/>
-    <w:lsdException w:name="toc 3" w:uiPriority="39"/>
-    <w:lsdException w:name="toc 4" w:uiPriority="39"/>
-    <w:lsdException w:name="toc 5" w:uiPriority="39"/>
-    <w:lsdException w:name="toc 6" w:uiPriority="39"/>
-    <w:lsdException w:name="toc 7" w:uiPriority="39"/>
-    <w:lsdException w:name="toc 8" w:uiPriority="39"/>
-    <w:lsdException w:name="toc 9" w:uiPriority="39"/>
-    <w:lsdException w:name="caption" w:uiPriority="35" w:qFormat="1"/>
-    <w:lsdException w:name="Title" w:semiHidden="0" w:uiPriority="10" w:unhideWhenUsed="0" w:qFormat="1"/>
-    <w:lsdException w:name="Default Paragraph Font" w:uiPriority="1"/>
-    <w:lsdException w:name="Subtitle" w:semiHidden="0" w:uiPriority="11" w:unhideWhenUsed="0" w:qFormat="1"/>
-    <w:lsdException w:name="Strong" w:semiHidden="0" w:uiPriority="22" w:unhideWhenUsed="0" w:qFormat="1"/>
-    <w:lsdException w:name="Emphasis" w:semiHidden="0" w:uiPriority="20" w:unhideWhenUsed="0" w:qFormat="1"/>
-    <w:lsdException w:name="Table Grid" w:semiHidden="0" w:uiPriority="59" w:unhideWhenUsed="0"/>
-    <w:lsdException w:name="Placeholder Text" w:unhideWhenUsed="0"/>
-    <w:lsdException w:name="No Spacing" w:semiHidden="0" w:uiPriority="1" w:unhideWhenUsed="0" w:qFormat="1"/>
-    <w:lsdException w:name="Light Shading" w:semiHidden="0" w:uiPriority="60" w:unhideWhenUsed="0"/>
-    <w:lsdException w:name="Light List" w:semiHidden="0" w:uiPriority="61" w:unhideWhenUsed="0"/>
-    <w:lsdException w:name="Light Grid" w:semiHidden="0" w:uiPriority="62" w:unhideWhenUsed="0"/>
-    <w:lsdException w:name="Medium Shading 1" w:semiHidden="0" w:uiPriority="63" w:unhideWhenUsed="0"/>
-    <w:lsdException w:name="Medium Shading 2" w:semiHidden="0" w:uiPriority="64" w:unhideWhenUsed="0"/>
-    <w:lsdException w:name="Medium List 1" w:semiHidden="0" w:uiPriority="65" w:unhideWhenUsed="0"/>
-    <w:lsdException w:name="Medium List 2" w:semiHidden="0" w:uiPriority="66" w:unhideWhenUsed="0"/>
-    <w:lsdException w:name="Medium Grid 1" w:semiHidden="0" w:uiPriority="67" w:unhideWhenUsed="0"/>
-    <w:lsdException w:name="Medium Grid 2" w:semiHidden="0" w:uiPriority="68" w:unhideWhenUsed="0"/>
-    <w:lsdException w:name="Medium Grid 3" w:semiHidden="0" w:uiPriority="69" w:unhideWhenUsed="0"/>
-    <w:lsdException w:name="Dark List" w:semiHidden="0" w:uiPriority="70" w:unhideWhenUsed="0"/>
-    <w:lsdException w:name="Colorful Shading" w:semiHidden="0" w:uiPriority="71" w:unhideWhenUsed="0"/>
-    <w:lsdException w:name="Colorful List" w:semiHidden="0" w:uiPriority="72" w:unhideWhenUsed="0"/>
-    <w:lsdException w:name="Colorful Grid" w:semiHidden="0" w:uiPriority="73" w:unhideWhenUsed="0"/>
-    <w:lsdException w:name="Light Shading Accent 1" w:semiHidden="0" w:uiPriority="60" w:unhideWhenUsed="0"/>
-    <w:lsdException w:name="Light List Accent 1" w:semiHidden="0" w:uiPriority="61" w:unhideWhenUsed="0"/>
-    <w:lsdException w:name="Light Grid Accent 1" w:semiHidden="0" w:uiPriority="62" w:unhideWhenUsed="0"/>
-    <w:lsdException w:name="Medium Shading 1 Accent 1" w:semiHidden="0" w:uiPriority="63" w:unhideWhenUsed="0"/>
-    <w:lsdException w:name="Medium Shading 2 Accent 1" w:semiHidden="0" w:uiPriority="64" w:unhideWhenUsed="0"/>
-    <w:lsdException w:name="Medium List 1 Accent 1" w:semiHidden="0" w:uiPriority="65" w:unhideWhenUsed="0"/>
-    <w:lsdException w:name="Revision" w:unhideWhenUsed="0"/>
-    <w:lsdException w:name="List Paragraph" w:semiHidden="0" w:uiPriority="34" w:unhideWhenUsed="0" w:qFormat="1"/>
-    <w:lsdException w:name="Quote" w:semiHidden="0" w:uiPriority="29" w:unhideWhenUsed="0" w:qFormat="1"/>
-    <w:lsdException w:name="Intense Quote" w:semiHidden="0" w:uiPriority="30" w:unhideWhenUsed="0" w:qFormat="1"/>
-    <w:lsdException w:name="Medium List 2 Accent 1" w:semiHidden="0" w:uiPriority="66" w:unhideWhenUsed="0"/>
-    <w:lsdException w:name="Medium Grid 1 Accent 1" w:semiHidden="0" w:uiPriority="67" w:unhideWhenUsed="0"/>
-    <w:lsdException w:name="Medium Grid 2 Accent 1" w:semiHidden="0" w:uiPriority="68" w:unhideWhenUsed="0"/>
-    <w:lsdException w:name="Medium Grid 3 Accent 1" w:semiHidden="0" w:uiPriority="69" w:unhideWhenUsed="0"/>
-    <w:lsdException w:name="Dark List Accent 1" w:semiHidden="0" w:uiPriority="70" w:unhideWhenUsed="0"/>
-    <w:lsdException w:name="Colorful Shading Accent 1" w:semiHidden="0" w:uiPriority="71" w:unhideWhenUsed="0"/>
-    <w:lsdException w:name="Colorful List Accent 1" w:semiHidden="0" w:uiPriority="72" w:unhideWhenUsed="0"/>
-    <w:lsdException w:name="Colorful Grid Accent 1" w:semiHidden="0" w:uiPriority="73" w:unhideWhenUsed="0"/>
-    <w:lsdException w:name="Light Shading Accent 2" w:semiHidden="0" w:uiPriority="60" w:unhideWhenUsed="0"/>
-    <w:lsdException w:name="Light List Accent 2" w:semiHidden="0" w:uiPriority="61" w:unhideWhenUsed="0"/>
-    <w:lsdException w:name="Light Grid Accent 2" w:semiHidden="0" w:uiPriority="62" w:unhideWhenUsed="0"/>
-    <w:lsdException w:name="Medium Shading 1 Accent 2" w:semiHidden="0" w:uiPriority="63" w:unhideWhenUsed="0"/>
-    <w:lsdException w:name="Medium Shading 2 Accent 2" w:semiHidden="0" w:uiPriority="64" w:unhideWhenUsed="0"/>
-    <w:lsdException w:name="Medium List 1 Accent 2" w:semiHidden="0" w:uiPriority="65" w:unhideWhenUsed="0"/>
-    <w:lsdException w:name="Medium List 2 Accent 2" w:semiHidden="0" w:uiPriority="66" w:unhideWhenUsed="0"/>
-    <w:lsdException w:name="Medium Grid 1 Accent 2" w:semiHidden="0" w:uiPriority="67" w:unhideWhenUsed="0"/>
-    <w:lsdException w:name="Medium Grid 2 Accent 2" w:semiHidden="0" w:uiPriority="68" w:unhideWhenUsed="0"/>
-    <w:lsdException w:name="Medium Grid 3 Accent 2" w:semiHidden="0" w:uiPriority="69" w:unhideWhenUsed="0"/>
-    <w:lsdException w:name="Dark List Accent 2" w:semiHidden="0" w:uiPriority="70" w:unhideWhenUsed="0"/>
-    <w:lsdException w:name="Colorful Shading Accent 2" w:semiHidden="0" w:uiPriority="71" w:unhideWhenUsed="0"/>
-    <w:lsdException w:name="Colorful List Accent 2" w:semiHidden="0" w:uiPriority="72" w:unhideWhenUsed="0"/>
-    <w:lsdException w:name="Colorful Grid Accent 2" w:semiHidden="0" w:uiPriority="73" w:unhideWhenUsed="0"/>
-    <w:lsdException w:name="Light Shading Accent 3" w:semiHidden="0" w:uiPriority="60" w:unhideWhenUsed="0"/>
-    <w:lsdException w:name="Light List Accent 3" w:semiHidden="0" w:uiPriority="61" w:unhideWhenUsed="0"/>
-    <w:lsdException w:name="Light Grid Accent 3" w:semiHidden="0" w:uiPriority="62" w:unhideWhenUsed="0"/>
-    <w:lsdException w:name="Medium Shading 1 Accent 3" w:semiHidden="0" w:uiPriority="63" w:unhideWhenUsed="0"/>
-    <w:lsdException w:name="Medium Shading 2 Accent 3" w:semiHidden="0" w:uiPriority="64" w:unhideWhenUsed="0"/>
-    <w:lsdException w:name="Medium List 1 Accent 3" w:semiHidden="0" w:uiPriority="65" w:unhideWhenUsed="0"/>
-    <w:lsdException w:name="Medium List 2 Accent 3" w:semiHidden="0" w:uiPriority="66" w:unhideWhenUsed="0"/>
-    <w:lsdException w:name="Medium Grid 1 Accent 3" w:semiHidden="0" w:uiPriority="67" w:unhideWhenUsed="0"/>
-    <w:lsdException w:name="Medium Grid 2 Accent 3" w:semiHidden="0" w:uiPriority="68" w:unhideWhenUsed="0"/>
-    <w:lsdException w:name="Medium Grid 3 Accent 3" w:semiHidden="0" w:uiPriority="69" w:unhideWhenUsed="0"/>
-    <w:lsdException w:name="Dark List Accent 3" w:semiHidden="0" w:uiPriority="70" w:unhideWhenUsed="0"/>
-    <w:lsdException w:name="Colorful Shading Accent 3" w:semiHidden="0" w:uiPriority="71" w:unhideWhenUsed="0"/>
-    <w:lsdException w:name="Colorful List Accent 3" w:semiHidden="0" w:uiPriority="72" w:unhideWhenUsed="0"/>
-    <w:lsdException w:name="Colorful Grid Accent 3" w:semiHidden="0" w:uiPriority="73" w:unhideWhenUsed="0"/>
-    <w:lsdException w:name="Light Shading Accent 4" w:semiHidden="0" w:uiPriority="60" w:unhideWhenUsed="0"/>
-    <w:lsdException w:name="Light List Accent 4" w:semiHidden="0" w:uiPriority="61" w:unhideWhenUsed="0"/>
-    <w:lsdException w:name="Light Grid Accent 4" w:semiHidden="0" w:uiPriority="62" w:unhideWhenUsed="0"/>
-    <w:lsdException w:name="Medium Shading 1 Accent 4" w:semiHidden="0" w:uiPriority="63" w:unhideWhenUsed="0"/>
-    <w:lsdException w:name="Medium Shading 2 Accent 4" w:semiHidden="0" w:uiPriority="64" w:unhideWhenUsed="0"/>
-    <w:lsdException w:name="Medium List 1 Accent 4" w:semiHidden="0" w:uiPriority="65" w:unhideWhenUsed="0"/>
-    <w:lsdException w:name="Medium List 2 Accent 4" w:semiHidden="0" w:uiPriority="66" w:unhideWhenUsed="0"/>
-    <w:lsdException w:name="Medium Grid 1 Accent 4" w:semiHidden="0" w:uiPriority="67" w:unhideWhenUsed="0"/>
-    <w:lsdException w:name="Medium Grid 2 Accent 4" w:semiHidden="0" w:uiPriority="68" w:unhideWhenUsed="0"/>
-    <w:lsdException w:name="Medium Grid 3 Accent 4" w:semiHidden="0" w:uiPriority="69" w:unhideWhenUsed="0"/>
-    <w:lsdException w:name="Dark List Accent 4" w:semiHidden="0" w:uiPriority="70" w:unhideWhenUsed="0"/>
-    <w:lsdException w:name="Colorful Shading Accent 4" w:semiHidden="0" w:uiPriority="71" w:unhideWhenUsed="0"/>
-    <w:lsdException w:name="Colorful List Accent 4" w:semiHidden="0" w:uiPriority="72" w:unhideWhenUsed="0"/>
-    <w:lsdException w:name="Colorful Grid Accent 4" w:semiHidden="0" w:uiPriority="73" w:unhideWhenUsed="0"/>
-    <w:lsdException w:name="Light Shading Accent 5" w:semiHidden="0" w:uiPriority="60" w:unhideWhenUsed="0"/>
-    <w:lsdException w:name="Light List Accent 5" w:semiHidden="0" w:uiPriority="61" w:unhideWhenUsed="0"/>
-    <w:lsdException w:name="Light Grid Accent 5" w:semiHidden="0" w:uiPriority="62" w:unhideWhenUsed="0"/>
-    <w:lsdException w:name="Medium Shading 1 Accent 5" w:semiHidden="0" w:uiPriority="63" w:unhideWhenUsed="0"/>
-    <w:lsdException w:name="Medium Shading 2 Accent 5" w:semiHidden="0" w:uiPriority="64" w:unhideWhenUsed="0"/>
-    <w:lsdException w:name="Medium List 1 Accent 5" w:semiHidden="0" w:uiPriority="65" w:unhideWhenUsed="0"/>
-    <w:lsdException w:name="Medium List 2 Accent 5" w:semiHidden="0" w:uiPriority="66" w:unhideWhenUsed="0"/>
-    <w:lsdException w:name="Medium Grid 1 Accent 5" w:semiHidden="0" w:uiPriority="67" w:unhideWhenUsed="0"/>
-    <w:lsdException w:name="Medium Grid 2 Accent 5" w:semiHidden="0" w:uiPriority="68" w:unhideWhenUsed="0"/>
-    <w:lsdException w:name="Medium Grid 3 Accent 5" w:semiHidden="0" w:uiPriority="69" w:unhideWhenUsed="0"/>
-    <w:lsdException w:name="Dark List Accent 5" w:semiHidden="0" w:uiPriority="70" w:unhideWhenUsed="0"/>
-    <w:lsdException w:name="Colorful Shading Accent 5" w:semiHidden="0" w:uiPriority="71" w:unhideWhenUsed="0"/>
-    <w:lsdException w:name="Colorful List Accent 5" w:semiHidden="0" w:uiPriority="72" w:unhideWhenUsed="0"/>
-    <w:lsdException w:name="Colorful Grid Accent 5" w:semiHidden="0" w:uiPriority="73" w:unhideWhenUsed="0"/>
-    <w:lsdException w:name="Light Shading Accent 6" w:semiHidden="0" w:uiPriority="60" w:unhideWhenUsed="0"/>
-    <w:lsdException w:name="Light List Accent 6" w:semiHidden="0" w:uiPriority="61" w:unhideWhenUsed="0"/>
-    <w:lsdException w:name="Light Grid Accent 6" w:semiHidden="0" w:uiPriority="62" w:unhideWhenUsed="0"/>
-    <w:lsdException w:name="Medium Shading 1 Accent 6" w:semiHidden="0" w:uiPriority="63" w:unhideWhenUsed="0"/>
-    <w:lsdException w:name="Medium Shading 2 Accent 6" w:semiHidden="0" w:uiPriority="64" w:unhideWhenUsed="0"/>
-    <w:lsdException w:name="Medium List 1 Accent 6" w:semiHidden="0" w:uiPriority="65" w:unhideWhenUsed="0"/>
-    <w:lsdException w:name="Medium List 2 Accent 6" w:semiHidden="0" w:uiPriority="66" w:unhideWhenUsed="0"/>
-    <w:lsdException w:name="Medium Grid 1 Accent 6" w:semiHidden="0" w:uiPriority="67" w:unhideWhenUsed="0"/>
-    <w:lsdException w:name="Medium Grid 2 Accent 6" w:semiHidden="0" w:uiPriority="68" w:unhideWhenUsed="0"/>
-    <w:lsdException w:name="Medium Grid 3 Accent 6" w:semiHidden="0" w:uiPriority="69" w:unhideWhenUsed="0"/>
-    <w:lsdException w:name="Dark List Accent 6" w:semiHidden="0" w:uiPriority="70" w:unhideWhenUsed="0"/>
-    <w:lsdException w:name="Colorful Shading Accent 6" w:semiHidden="0" w:uiPriority="71" w:unhideWhenUsed="0"/>
-    <w:lsdException w:name="Colorful List Accent 6" w:semiHidden="0" w:uiPriority="72" w:unhideWhenUsed="0"/>
-    <w:lsdException w:name="Colorful Grid Accent 6" w:semiHidden="0" w:uiPriority="73" w:unhideWhenUsed="0"/>
-    <w:lsdException w:name="Subtle Emphasis" w:semiHidden="0" w:uiPriority="19" w:unhideWhenUsed="0" w:qFormat="1"/>
-    <w:lsdException w:name="Intense Emphasis" w:semiHidden="0" w:uiPriority="21" w:unhideWhenUsed="0" w:qFormat="1"/>
-    <w:lsdException w:name="Subtle Reference" w:semiHidden="0" w:uiPriority="31" w:unhideWhenUsed="0" w:qFormat="1"/>
-    <w:lsdException w:name="Intense Reference" w:semiHidden="0" w:uiPriority="32" w:unhideWhenUsed="0" w:qFormat="1"/>
-    <w:lsdException w:name="Book Title" w:semiHidden="0" w:uiPriority="33" w:unhideWhenUsed="0" w:qFormat="1"/>
-    <w:lsdException w:name="Bibliography" w:uiPriority="37"/>
-    <w:lsdException w:name="TOC Heading" w:uiPriority="39" w:qFormat="1"/>
-  </w:latentStyles>
-  <w:style w:type="paragraph" w:default="1" w:styleId="Normal">
-    <w:name w:val="Normal"/>
-    <w:qFormat/>
-    <w:rPr>
-      <w:rFonts w:cs="Times New Roman"/>
-      <w:sz w:val="3276"/>
-      <w:szCs w:val="3276"/>
-    </w:rPr>
-  </w:style>
-  <w:style w:type="character" w:default="1" w:styleId="DefaultParagraphFont">
-    <w:name w:val="Default Paragraph Font"/>
-    <w:uiPriority w:val="1"/>
-    <w:semiHidden/>
-    <w:unhideWhenUsed/>
-  </w:style>
-  <w:style w:type="table" w:default="1" w:styleId="TableNormal">
-    <w:name w:val="Normal Table"/>
-    <w:uiPriority w:val="99"/>
-    <w:semiHidden/>
-    <w:unhideWhenUsed/>
-    <w:qFormat/>
-    <w:tblPr>
-      <w:tblInd w:w="0" w:type="dxa"/>
-      <w:tblCellMar>
-        <w:top w:w="0" w:type="dxa"/>
-        <w:left w:w="108" w:type="dxa"/>
-        <w:bottom w:w="0" w:type="dxa"/>
-        <w:right w:w="108" w:type="dxa"/>
-      </w:tblCellMar>
-    </w:tblPr>
-  </w:style>
-  <w:style w:type="numbering" w:default="1" w:styleId="NoList">
-    <w:name w:val="No List"/>
-    <w:uiPriority w:val="99"/>
-    <w:semiHidden/>
-    <w:unhideWhenUsed/>
-  </w:style>
-  <w:style w:type="character" w:styleId="PlaceholderText">
-    <w:name w:val="Placeholder Text"/>
-    <w:basedOn w:val="DefaultParagraphFont"/>
-    <w:uiPriority w:val="99"/>
-    <w:semiHidden/>
-    <w:rsid w:val="004775DB"/>
-    <w:rPr>
-      <w:color w:val="808080"/>
-    </w:rPr>
-  </w:style>
-</w:styles>
-</file>
-
-<file path=word/glossary/webSettings.xml><?xml version="1.0" encoding="utf-8"?>
-<w:webSettings xmlns:r="http://schemas.openxmlformats.org/officeDocument/2006/relationships" xmlns:w="http://schemas.openxmlformats.org/wordprocessingml/2006/main">
-  <w:optimizeForBrowser/>
-</w:webSettings>
 </file>
 
 <file path=word/theme/theme1.xml><?xml version="1.0" encoding="utf-8"?>
@@ -3448,7 +3299,7 @@
 
 <file path=customXml/item1.xml><?xml version="1.0" encoding="utf-8"?>
 <CoverPageProperties xmlns="http://schemas.microsoft.com/office/2006/coverPageProps">
-  <PublishDate>2015-06-25T00:00:00</PublishDate>
+  <PublishDate>2015-07-01T00:00:00</PublishDate>
   <Abstract/>
   <CompanyAddress/>
   <CompanyPhone/>

</xml_diff>

<commit_message>
Sections 2, 3 and 4 added: What is a node, a flow and a message
Sections 2, 3 and 4 added: What is a node, a flow and a message
</commit_message>
<xml_diff>
--- a/Basics_of_LuvitRED_v001draft.docx
+++ b/Basics_of_LuvitRED_v001draft.docx
@@ -357,7 +357,7 @@
             <w:fldChar w:fldCharType="begin"/>
           </w:r>
           <w:r>
-            <w:instrText xml:space="preserve"> PAGEREF _Toc423519027 \h </w:instrText>
+            <w:instrText xml:space="preserve"> PAGEREF _Toc423535270 \h </w:instrText>
           </w:r>
           <w:r>
             <w:fldChar w:fldCharType="separate"/>
@@ -405,7 +405,7 @@
             <w:fldChar w:fldCharType="begin"/>
           </w:r>
           <w:r>
-            <w:instrText xml:space="preserve"> PAGEREF _Toc423519028 \h </w:instrText>
+            <w:instrText xml:space="preserve"> PAGEREF _Toc423535271 \h </w:instrText>
           </w:r>
           <w:r>
             <w:fldChar w:fldCharType="separate"/>
@@ -453,7 +453,7 @@
             <w:fldChar w:fldCharType="begin"/>
           </w:r>
           <w:r>
-            <w:instrText xml:space="preserve"> PAGEREF _Toc423519029 \h </w:instrText>
+            <w:instrText xml:space="preserve"> PAGEREF _Toc423535272 \h </w:instrText>
           </w:r>
           <w:r>
             <w:fldChar w:fldCharType="separate"/>
@@ -501,13 +501,301 @@
             <w:fldChar w:fldCharType="begin"/>
           </w:r>
           <w:r>
-            <w:instrText xml:space="preserve"> PAGEREF _Toc423519030 \h </w:instrText>
+            <w:instrText xml:space="preserve"> PAGEREF _Toc423535273 \h </w:instrText>
           </w:r>
           <w:r>
             <w:fldChar w:fldCharType="separate"/>
           </w:r>
           <w:r>
             <w:t>4</w:t>
+          </w:r>
+          <w:r>
+            <w:fldChar w:fldCharType="end"/>
+          </w:r>
+        </w:p>
+        <w:p>
+          <w:pPr>
+            <w:pStyle w:val="TOC1"/>
+            <w:rPr>
+              <w:rFonts w:asciiTheme="minorHAnsi" w:eastAsiaTheme="minorEastAsia" w:hAnsiTheme="minorHAnsi" w:cstheme="minorBidi"/>
+              <w:bCs w:val="0"/>
+              <w:color w:val="auto"/>
+              <w:sz w:val="22"/>
+              <w:szCs w:val="22"/>
+              <w:lang w:val="en-US"/>
+            </w:rPr>
+          </w:pPr>
+          <w:r>
+            <w:t>2</w:t>
+          </w:r>
+          <w:r>
+            <w:rPr>
+              <w:rFonts w:asciiTheme="minorHAnsi" w:eastAsiaTheme="minorEastAsia" w:hAnsiTheme="minorHAnsi" w:cstheme="minorBidi"/>
+              <w:bCs w:val="0"/>
+              <w:color w:val="auto"/>
+              <w:sz w:val="22"/>
+              <w:szCs w:val="22"/>
+              <w:lang w:val="en-US"/>
+            </w:rPr>
+            <w:tab/>
+          </w:r>
+          <w:r>
+            <w:t>What is a node?</w:t>
+          </w:r>
+          <w:r>
+            <w:tab/>
+          </w:r>
+          <w:r>
+            <w:fldChar w:fldCharType="begin"/>
+          </w:r>
+          <w:r>
+            <w:instrText xml:space="preserve"> PAGEREF _Toc423535274 \h </w:instrText>
+          </w:r>
+          <w:r>
+            <w:fldChar w:fldCharType="separate"/>
+          </w:r>
+          <w:r>
+            <w:t>5</w:t>
+          </w:r>
+          <w:r>
+            <w:fldChar w:fldCharType="end"/>
+          </w:r>
+        </w:p>
+        <w:p>
+          <w:pPr>
+            <w:pStyle w:val="TOC2"/>
+            <w:rPr>
+              <w:rFonts w:asciiTheme="minorHAnsi" w:eastAsiaTheme="minorEastAsia" w:hAnsiTheme="minorHAnsi" w:cstheme="minorBidi"/>
+              <w:bCs w:val="0"/>
+              <w:color w:val="auto"/>
+              <w:sz w:val="22"/>
+              <w:szCs w:val="22"/>
+              <w:lang w:val="en-US"/>
+            </w:rPr>
+          </w:pPr>
+          <w:r>
+            <w:t>2.1</w:t>
+          </w:r>
+          <w:r>
+            <w:rPr>
+              <w:rFonts w:asciiTheme="minorHAnsi" w:eastAsiaTheme="minorEastAsia" w:hAnsiTheme="minorHAnsi" w:cstheme="minorBidi"/>
+              <w:bCs w:val="0"/>
+              <w:color w:val="auto"/>
+              <w:sz w:val="22"/>
+              <w:szCs w:val="22"/>
+              <w:lang w:val="en-US"/>
+            </w:rPr>
+            <w:tab/>
+          </w:r>
+          <w:r>
+            <w:t>Types of nodes</w:t>
+          </w:r>
+          <w:r>
+            <w:tab/>
+          </w:r>
+          <w:r>
+            <w:fldChar w:fldCharType="begin"/>
+          </w:r>
+          <w:r>
+            <w:instrText xml:space="preserve"> PAGEREF _Toc423535275 \h </w:instrText>
+          </w:r>
+          <w:r>
+            <w:fldChar w:fldCharType="separate"/>
+          </w:r>
+          <w:r>
+            <w:t>5</w:t>
+          </w:r>
+          <w:r>
+            <w:fldChar w:fldCharType="end"/>
+          </w:r>
+        </w:p>
+        <w:p>
+          <w:pPr>
+            <w:pStyle w:val="TOC1"/>
+            <w:rPr>
+              <w:rFonts w:asciiTheme="minorHAnsi" w:eastAsiaTheme="minorEastAsia" w:hAnsiTheme="minorHAnsi" w:cstheme="minorBidi"/>
+              <w:bCs w:val="0"/>
+              <w:color w:val="auto"/>
+              <w:sz w:val="22"/>
+              <w:szCs w:val="22"/>
+              <w:lang w:val="en-US"/>
+            </w:rPr>
+          </w:pPr>
+          <w:r>
+            <w:t>3</w:t>
+          </w:r>
+          <w:r>
+            <w:rPr>
+              <w:rFonts w:asciiTheme="minorHAnsi" w:eastAsiaTheme="minorEastAsia" w:hAnsiTheme="minorHAnsi" w:cstheme="minorBidi"/>
+              <w:bCs w:val="0"/>
+              <w:color w:val="auto"/>
+              <w:sz w:val="22"/>
+              <w:szCs w:val="22"/>
+              <w:lang w:val="en-US"/>
+            </w:rPr>
+            <w:tab/>
+          </w:r>
+          <w:r>
+            <w:t>What is a flow?</w:t>
+          </w:r>
+          <w:r>
+            <w:tab/>
+          </w:r>
+          <w:r>
+            <w:fldChar w:fldCharType="begin"/>
+          </w:r>
+          <w:r>
+            <w:instrText xml:space="preserve"> PAGEREF _Toc423535276 \h </w:instrText>
+          </w:r>
+          <w:r>
+            <w:fldChar w:fldCharType="separate"/>
+          </w:r>
+          <w:r>
+            <w:t>6</w:t>
+          </w:r>
+          <w:r>
+            <w:fldChar w:fldCharType="end"/>
+          </w:r>
+        </w:p>
+        <w:p>
+          <w:pPr>
+            <w:pStyle w:val="TOC1"/>
+            <w:rPr>
+              <w:rFonts w:asciiTheme="minorHAnsi" w:eastAsiaTheme="minorEastAsia" w:hAnsiTheme="minorHAnsi" w:cstheme="minorBidi"/>
+              <w:bCs w:val="0"/>
+              <w:color w:val="auto"/>
+              <w:sz w:val="22"/>
+              <w:szCs w:val="22"/>
+              <w:lang w:val="en-US"/>
+            </w:rPr>
+          </w:pPr>
+          <w:r>
+            <w:t>4</w:t>
+          </w:r>
+          <w:r>
+            <w:rPr>
+              <w:rFonts w:asciiTheme="minorHAnsi" w:eastAsiaTheme="minorEastAsia" w:hAnsiTheme="minorHAnsi" w:cstheme="minorBidi"/>
+              <w:bCs w:val="0"/>
+              <w:color w:val="auto"/>
+              <w:sz w:val="22"/>
+              <w:szCs w:val="22"/>
+              <w:lang w:val="en-US"/>
+            </w:rPr>
+            <w:tab/>
+          </w:r>
+          <w:r>
+            <w:t>What is a message?</w:t>
+          </w:r>
+          <w:r>
+            <w:tab/>
+          </w:r>
+          <w:r>
+            <w:fldChar w:fldCharType="begin"/>
+          </w:r>
+          <w:r>
+            <w:instrText xml:space="preserve"> PAGEREF _Toc423535277 \h </w:instrText>
+          </w:r>
+          <w:r>
+            <w:fldChar w:fldCharType="separate"/>
+          </w:r>
+          <w:r>
+            <w:t>7</w:t>
+          </w:r>
+          <w:r>
+            <w:fldChar w:fldCharType="end"/>
+          </w:r>
+        </w:p>
+        <w:p>
+          <w:pPr>
+            <w:pStyle w:val="TOC2"/>
+            <w:rPr>
+              <w:rFonts w:asciiTheme="minorHAnsi" w:eastAsiaTheme="minorEastAsia" w:hAnsiTheme="minorHAnsi" w:cstheme="minorBidi"/>
+              <w:bCs w:val="0"/>
+              <w:color w:val="auto"/>
+              <w:sz w:val="22"/>
+              <w:szCs w:val="22"/>
+              <w:lang w:val="en-US"/>
+            </w:rPr>
+          </w:pPr>
+          <w:r>
+            <w:t>4.1</w:t>
+          </w:r>
+          <w:r>
+            <w:rPr>
+              <w:rFonts w:asciiTheme="minorHAnsi" w:eastAsiaTheme="minorEastAsia" w:hAnsiTheme="minorHAnsi" w:cstheme="minorBidi"/>
+              <w:bCs w:val="0"/>
+              <w:color w:val="auto"/>
+              <w:sz w:val="22"/>
+              <w:szCs w:val="22"/>
+              <w:lang w:val="en-US"/>
+            </w:rPr>
+            <w:tab/>
+          </w:r>
+          <w:r>
+            <w:t>Single message structure</w:t>
+          </w:r>
+          <w:r>
+            <w:tab/>
+          </w:r>
+          <w:r>
+            <w:fldChar w:fldCharType="begin"/>
+          </w:r>
+          <w:r>
+            <w:instrText xml:space="preserve"> PAGEREF _Toc423535278 \h </w:instrText>
+          </w:r>
+          <w:r>
+            <w:fldChar w:fldCharType="separate"/>
+          </w:r>
+          <w:r>
+            <w:t>7</w:t>
+          </w:r>
+          <w:r>
+            <w:fldChar w:fldCharType="end"/>
+          </w:r>
+        </w:p>
+        <w:p>
+          <w:pPr>
+            <w:pStyle w:val="TOC2"/>
+            <w:rPr>
+              <w:rFonts w:asciiTheme="minorHAnsi" w:eastAsiaTheme="minorEastAsia" w:hAnsiTheme="minorHAnsi" w:cstheme="minorBidi"/>
+              <w:bCs w:val="0"/>
+              <w:color w:val="auto"/>
+              <w:sz w:val="22"/>
+              <w:szCs w:val="22"/>
+              <w:lang w:val="en-US"/>
+            </w:rPr>
+          </w:pPr>
+          <w:r>
+            <w:t>4.2</w:t>
+          </w:r>
+          <w:r>
+            <w:rPr>
+              <w:rFonts w:asciiTheme="minorHAnsi" w:eastAsiaTheme="minorEastAsia" w:hAnsiTheme="minorHAnsi" w:cstheme="minorBidi"/>
+              <w:bCs w:val="0"/>
+              <w:color w:val="auto"/>
+              <w:sz w:val="22"/>
+              <w:szCs w:val="22"/>
+              <w:lang w:val="en-US"/>
+            </w:rPr>
+            <w:tab/>
+          </w:r>
+          <w:r>
+            <w:t>Combined message structure</w:t>
+          </w:r>
+          <w:r>
+            <w:tab/>
+          </w:r>
+          <w:r>
+            <w:fldChar w:fldCharType="begin"/>
+          </w:r>
+          <w:r>
+            <w:instrText xml:space="preserve"> PAGEREF _Toc423535279 \h </w:instrText>
+          </w:r>
+          <w:r>
+            <w:fldChar w:fldCharType="separate"/>
+          </w:r>
+          <w:r>
+            <w:t>8</w:t>
           </w:r>
           <w:r>
             <w:fldChar w:fldCharType="end"/>
@@ -560,7 +848,7 @@
       <w:pPr>
         <w:pStyle w:val="Heading1"/>
       </w:pPr>
-      <w:bookmarkStart w:id="1" w:name="_Toc423519027"/>
+      <w:bookmarkStart w:id="1" w:name="_Toc423535270"/>
       <w:r>
         <w:lastRenderedPageBreak/>
         <w:t>What is LuvitRED?</w:t>
@@ -631,7 +919,7 @@
       <w:pPr>
         <w:pStyle w:val="Heading2"/>
       </w:pPr>
-      <w:bookmarkStart w:id="2" w:name="_Toc423519028"/>
+      <w:bookmarkStart w:id="2" w:name="_Toc423535271"/>
       <w:r>
         <w:t>What is the benefit of using LuvitRED?</w:t>
       </w:r>
@@ -646,7 +934,7 @@
       <w:pPr>
         <w:pStyle w:val="Heading2"/>
       </w:pPr>
-      <w:bookmarkStart w:id="3" w:name="_Toc423519029"/>
+      <w:bookmarkStart w:id="3" w:name="_Toc423535272"/>
       <w:r>
         <w:t>Who is intended for?</w:t>
       </w:r>
@@ -699,7 +987,7 @@
       <w:pPr>
         <w:pStyle w:val="Heading2"/>
       </w:pPr>
-      <w:bookmarkStart w:id="4" w:name="_Toc423519030"/>
+      <w:bookmarkStart w:id="4" w:name="_Toc423535273"/>
       <w:r>
         <w:lastRenderedPageBreak/>
         <w:t>Where to get LuvitRED from</w:t>
@@ -744,6 +1032,9 @@
       </w:r>
     </w:p>
     <w:p>
+      <w:pPr>
+        <w:keepNext/>
+      </w:pPr>
       <w:r>
         <w:rPr>
           <w:noProof/>
@@ -796,6 +1087,25 @@
       </w:r>
     </w:p>
     <w:p>
+      <w:pPr>
+        <w:pStyle w:val="Caption"/>
+      </w:pPr>
+      <w:r>
+        <w:t xml:space="preserve">Figure </w:t>
+      </w:r>
+      <w:fldSimple w:instr=" SEQ Figure \* ARABIC ">
+        <w:r>
+          <w:rPr>
+            <w:noProof/>
+          </w:rPr>
+          <w:t>1</w:t>
+        </w:r>
+      </w:fldSimple>
+      <w:r>
+        <w:t>: Option LuvitRED download location on CGU.</w:t>
+      </w:r>
+    </w:p>
+    <w:p>
       <w:r>
         <w:t>T</w:t>
       </w:r>
@@ -893,8 +1203,2516 @@
         <w:t xml:space="preserve"> Please, verify the two previous notes.</w:t>
       </w:r>
     </w:p>
+    <w:p>
+      <w:pPr>
+        <w:pStyle w:val="ListParagraph"/>
+        <w:numPr>
+          <w:ilvl w:val="0"/>
+          <w:numId w:val="0"/>
+        </w:numPr>
+        <w:ind w:left="720"/>
+      </w:pPr>
+    </w:p>
+    <w:p>
+      <w:pPr>
+        <w:pStyle w:val="ListParagraph"/>
+        <w:numPr>
+          <w:ilvl w:val="0"/>
+          <w:numId w:val="0"/>
+        </w:numPr>
+        <w:ind w:left="720"/>
+      </w:pPr>
+    </w:p>
+    <w:p>
+      <w:pPr>
+        <w:pStyle w:val="ListParagraph"/>
+        <w:numPr>
+          <w:ilvl w:val="0"/>
+          <w:numId w:val="0"/>
+        </w:numPr>
+        <w:ind w:left="720"/>
+      </w:pPr>
+    </w:p>
+    <w:p>
+      <w:pPr>
+        <w:pStyle w:val="Heading1"/>
+      </w:pPr>
+      <w:bookmarkStart w:id="5" w:name="_Toc423535274"/>
+      <w:r>
+        <w:lastRenderedPageBreak/>
+        <w:t>What is a node?</w:t>
+      </w:r>
+      <w:bookmarkEnd w:id="5"/>
+    </w:p>
+    <w:p>
+      <w:r>
+        <w:t xml:space="preserve">Nodes are pieces of code that are represented </w:t>
+      </w:r>
+      <w:r>
+        <w:t>by a shape of a rectangle with rounded and by other five characteristics</w:t>
+      </w:r>
+      <w:r>
+        <w:t>:</w:t>
+      </w:r>
+    </w:p>
+    <w:p>
+      <w:pPr>
+        <w:pStyle w:val="ListParagraph"/>
+        <w:numPr>
+          <w:ilvl w:val="0"/>
+          <w:numId w:val="9"/>
+        </w:numPr>
+      </w:pPr>
+      <w:r>
+        <w:t>An icon</w:t>
+      </w:r>
+    </w:p>
+    <w:p>
+      <w:pPr>
+        <w:pStyle w:val="ListParagraph"/>
+        <w:numPr>
+          <w:ilvl w:val="0"/>
+          <w:numId w:val="9"/>
+        </w:numPr>
+      </w:pPr>
+      <w:r>
+        <w:t xml:space="preserve">A </w:t>
+      </w:r>
+      <w:r>
+        <w:t>background color</w:t>
+      </w:r>
+    </w:p>
+    <w:p>
+      <w:pPr>
+        <w:pStyle w:val="ListParagraph"/>
+        <w:numPr>
+          <w:ilvl w:val="0"/>
+          <w:numId w:val="9"/>
+        </w:numPr>
+      </w:pPr>
+      <w:r>
+        <w:t>A</w:t>
+      </w:r>
+      <w:r>
+        <w:t xml:space="preserve"> name</w:t>
+      </w:r>
+    </w:p>
+    <w:p>
+      <w:pPr>
+        <w:pStyle w:val="ListParagraph"/>
+        <w:numPr>
+          <w:ilvl w:val="0"/>
+          <w:numId w:val="9"/>
+        </w:numPr>
+      </w:pPr>
+      <w:r>
+        <w:t>I</w:t>
+      </w:r>
+      <w:r>
+        <w:t>nput</w:t>
+      </w:r>
+      <w:r>
+        <w:t>s</w:t>
+      </w:r>
+    </w:p>
+    <w:p>
+      <w:pPr>
+        <w:pStyle w:val="ListParagraph"/>
+        <w:numPr>
+          <w:ilvl w:val="0"/>
+          <w:numId w:val="9"/>
+        </w:numPr>
+      </w:pPr>
+      <w:r>
+        <w:t>O</w:t>
+      </w:r>
+      <w:r>
+        <w:t>utput</w:t>
+      </w:r>
+      <w:r>
+        <w:t>s</w:t>
+      </w:r>
+    </w:p>
+    <w:p>
+      <w:r>
+        <w:t>Some other nodes maybe present other characteristics, but in general all nodes follow the above mentioned ones.</w:t>
+      </w:r>
+    </w:p>
+    <w:p>
+      <w:r>
+        <w:t>Some example of LuvitRED nodes are:</w:t>
+      </w:r>
+    </w:p>
+    <w:p>
+      <w:pPr>
+        <w:keepNext/>
+        <w:jc w:val="center"/>
+      </w:pPr>
+      <w:r>
+        <w:rPr>
+          <w:noProof/>
+        </w:rPr>
+        <w:drawing>
+          <wp:inline distT="0" distB="0" distL="0" distR="0">
+            <wp:extent cx="2804537" cy="1075173"/>
+            <wp:effectExtent l="19050" t="0" r="0" b="0"/>
+            <wp:docPr id="1" name="Picture 1"/>
+            <wp:cNvGraphicFramePr>
+              <a:graphicFrameLocks xmlns:a="http://schemas.openxmlformats.org/drawingml/2006/main" noChangeAspect="1"/>
+            </wp:cNvGraphicFramePr>
+            <a:graphic xmlns:a="http://schemas.openxmlformats.org/drawingml/2006/main">
+              <a:graphicData uri="http://schemas.openxmlformats.org/drawingml/2006/picture">
+                <pic:pic xmlns:pic="http://schemas.openxmlformats.org/drawingml/2006/picture">
+                  <pic:nvPicPr>
+                    <pic:cNvPr id="0" name="Picture 1"/>
+                    <pic:cNvPicPr>
+                      <a:picLocks noChangeAspect="1" noChangeArrowheads="1"/>
+                    </pic:cNvPicPr>
+                  </pic:nvPicPr>
+                  <pic:blipFill>
+                    <a:blip r:embed="rId11"/>
+                    <a:srcRect/>
+                    <a:stretch>
+                      <a:fillRect/>
+                    </a:stretch>
+                  </pic:blipFill>
+                  <pic:spPr bwMode="auto">
+                    <a:xfrm>
+                      <a:off x="0" y="0"/>
+                      <a:ext cx="2804537" cy="1075173"/>
+                    </a:xfrm>
+                    <a:prstGeom prst="rect">
+                      <a:avLst/>
+                    </a:prstGeom>
+                    <a:noFill/>
+                    <a:ln w="9525">
+                      <a:noFill/>
+                      <a:miter lim="800000"/>
+                      <a:headEnd/>
+                      <a:tailEnd/>
+                    </a:ln>
+                  </pic:spPr>
+                </pic:pic>
+              </a:graphicData>
+            </a:graphic>
+          </wp:inline>
+        </w:drawing>
+      </w:r>
+    </w:p>
+    <w:p>
+      <w:pPr>
+        <w:pStyle w:val="Caption"/>
+      </w:pPr>
+      <w:r>
+        <w:t xml:space="preserve">Figure </w:t>
+      </w:r>
+      <w:fldSimple w:instr=" SEQ Figure \* ARABIC ">
+        <w:r>
+          <w:rPr>
+            <w:noProof/>
+          </w:rPr>
+          <w:t>2</w:t>
+        </w:r>
+      </w:fldSimple>
+      <w:r>
+        <w:t>: Examples of LuvitRED nodes.</w:t>
+      </w:r>
+    </w:p>
+    <w:p>
+      <w:r>
+        <w:t>Each node has its own different configuration items inside them and server for a different purpose.</w:t>
+      </w:r>
+    </w:p>
+    <w:p>
+      <w:pPr>
+        <w:pStyle w:val="Heading2"/>
+      </w:pPr>
+      <w:bookmarkStart w:id="6" w:name="_Toc423535275"/>
+      <w:r>
+        <w:t>Types of nodes</w:t>
+      </w:r>
+      <w:bookmarkEnd w:id="6"/>
+    </w:p>
+    <w:p>
+      <w:r>
+        <w:rPr>
+          <w:noProof/>
+          <w:lang w:eastAsia="zh-TW"/>
+        </w:rPr>
+        <w:pict>
+          <v:shape id="_x0000_s1044" type="#_x0000_t202" style="position:absolute;left:0;text-align:left;margin-left:100.95pt;margin-top:22.7pt;width:350.85pt;height:250.05pt;z-index:251663360;mso-width-relative:margin;mso-height-relative:margin" stroked="f">
+            <v:textbox style="mso-next-textbox:#_x0000_s1044">
+              <w:txbxContent>
+                <w:p>
+                  <w:pPr>
+                    <w:pStyle w:val="ListParagraph"/>
+                    <w:numPr>
+                      <w:ilvl w:val="0"/>
+                      <w:numId w:val="10"/>
+                    </w:numPr>
+                    <w:spacing w:line="360" w:lineRule="auto"/>
+                  </w:pPr>
+                  <w:r>
+                    <w:rPr>
+                      <w:b/>
+                    </w:rPr>
+                    <w:t xml:space="preserve">CloudGate: </w:t>
+                  </w:r>
+                  <w:r>
+                    <w:t>CloudGate and Option's expansion cards specific nodes.</w:t>
+                  </w:r>
+                </w:p>
+                <w:p>
+                  <w:pPr>
+                    <w:pStyle w:val="ListParagraph"/>
+                    <w:numPr>
+                      <w:ilvl w:val="0"/>
+                      <w:numId w:val="10"/>
+                    </w:numPr>
+                    <w:spacing w:line="360" w:lineRule="auto"/>
+                  </w:pPr>
+                  <w:r>
+                    <w:rPr>
+                      <w:b/>
+                    </w:rPr>
+                    <w:t xml:space="preserve">Input: </w:t>
+                  </w:r>
+                  <w:r>
+                    <w:t>General input nodes.</w:t>
+                  </w:r>
+                </w:p>
+                <w:p>
+                  <w:pPr>
+                    <w:pStyle w:val="ListParagraph"/>
+                    <w:numPr>
+                      <w:ilvl w:val="0"/>
+                      <w:numId w:val="10"/>
+                    </w:numPr>
+                    <w:spacing w:line="360" w:lineRule="auto"/>
+                  </w:pPr>
+                  <w:r>
+                    <w:rPr>
+                      <w:b/>
+                    </w:rPr>
+                    <w:t xml:space="preserve">output: </w:t>
+                  </w:r>
+                  <w:r>
+                    <w:t>General output nodes.</w:t>
+                  </w:r>
+                </w:p>
+                <w:p>
+                  <w:pPr>
+                    <w:pStyle w:val="ListParagraph"/>
+                    <w:numPr>
+                      <w:ilvl w:val="0"/>
+                      <w:numId w:val="10"/>
+                    </w:numPr>
+                    <w:spacing w:line="360" w:lineRule="auto"/>
+                  </w:pPr>
+                  <w:r>
+                    <w:rPr>
+                      <w:b/>
+                    </w:rPr>
+                    <w:t xml:space="preserve">function: </w:t>
+                  </w:r>
+                  <w:r>
+                    <w:t>Some pre-defined functionalities.</w:t>
+                  </w:r>
+                </w:p>
+                <w:p>
+                  <w:pPr>
+                    <w:pStyle w:val="ListParagraph"/>
+                    <w:numPr>
+                      <w:ilvl w:val="0"/>
+                      <w:numId w:val="10"/>
+                    </w:numPr>
+                    <w:spacing w:line="360" w:lineRule="auto"/>
+                  </w:pPr>
+                  <w:r>
+                    <w:rPr>
+                      <w:b/>
+                    </w:rPr>
+                    <w:t xml:space="preserve">storage: </w:t>
+                  </w:r>
+                  <w:r>
+                    <w:t>Storage and file handling.</w:t>
+                  </w:r>
+                </w:p>
+                <w:p>
+                  <w:pPr>
+                    <w:pStyle w:val="ListParagraph"/>
+                    <w:numPr>
+                      <w:ilvl w:val="0"/>
+                      <w:numId w:val="10"/>
+                    </w:numPr>
+                    <w:spacing w:line="360" w:lineRule="auto"/>
+                  </w:pPr>
+                  <w:r>
+                    <w:rPr>
+                      <w:b/>
+                    </w:rPr>
+                    <w:t xml:space="preserve">parsers: </w:t>
+                  </w:r>
+                  <w:r>
+                    <w:t>Parsing functions.</w:t>
+                  </w:r>
+                </w:p>
+                <w:p>
+                  <w:pPr>
+                    <w:pStyle w:val="ListParagraph"/>
+                    <w:numPr>
+                      <w:ilvl w:val="0"/>
+                      <w:numId w:val="10"/>
+                    </w:numPr>
+                    <w:spacing w:line="360" w:lineRule="auto"/>
+                    <w:rPr>
+                      <w:b/>
+                    </w:rPr>
+                  </w:pPr>
+                  <w:r>
+                    <w:rPr>
+                      <w:b/>
+                    </w:rPr>
+                    <w:t xml:space="preserve">services: </w:t>
+                  </w:r>
+                  <w:r>
+                    <w:t>Connection to M2M servers.</w:t>
+                  </w:r>
+                </w:p>
+                <w:p>
+                  <w:pPr>
+                    <w:pStyle w:val="ListParagraph"/>
+                    <w:numPr>
+                      <w:ilvl w:val="0"/>
+                      <w:numId w:val="10"/>
+                    </w:numPr>
+                    <w:spacing w:line="360" w:lineRule="auto"/>
+                  </w:pPr>
+                  <w:r>
+                    <w:rPr>
+                      <w:b/>
+                    </w:rPr>
+                    <w:t xml:space="preserve">modbus: </w:t>
+                  </w:r>
+                  <w:r>
+                    <w:t>Modbus specific nodes.</w:t>
+                  </w:r>
+                </w:p>
+                <w:p>
+                  <w:pPr>
+                    <w:pStyle w:val="ListParagraph"/>
+                    <w:numPr>
+                      <w:ilvl w:val="0"/>
+                      <w:numId w:val="10"/>
+                    </w:numPr>
+                    <w:spacing w:line="360" w:lineRule="auto"/>
+                  </w:pPr>
+                  <w:r>
+                    <w:rPr>
+                      <w:b/>
+                    </w:rPr>
+                    <w:t xml:space="preserve">sensors: </w:t>
+                  </w:r>
+                  <w:r>
+                    <w:t>Sensors specific nodes.</w:t>
+                  </w:r>
+                </w:p>
+                <w:p>
+                  <w:pPr>
+                    <w:pStyle w:val="ListParagraph"/>
+                    <w:numPr>
+                      <w:ilvl w:val="0"/>
+                      <w:numId w:val="10"/>
+                    </w:numPr>
+                    <w:spacing w:line="360" w:lineRule="auto"/>
+                  </w:pPr>
+                  <w:r>
+                    <w:rPr>
+                      <w:b/>
+                    </w:rPr>
+                    <w:t xml:space="preserve">logic: </w:t>
+                  </w:r>
+                  <w:r>
+                    <w:t>Logic nodes to route and manipulate the messages between nodes.</w:t>
+                  </w:r>
+                </w:p>
+                <w:p>
+                  <w:pPr>
+                    <w:pStyle w:val="ListParagraph"/>
+                    <w:numPr>
+                      <w:ilvl w:val="0"/>
+                      <w:numId w:val="10"/>
+                    </w:numPr>
+                    <w:spacing w:line="360" w:lineRule="auto"/>
+                  </w:pPr>
+                  <w:r>
+                    <w:rPr>
+                      <w:b/>
+                    </w:rPr>
+                    <w:t xml:space="preserve">control: </w:t>
+                  </w:r>
+                  <w:r>
+                    <w:t>Control nodes.</w:t>
+                  </w:r>
+                </w:p>
+              </w:txbxContent>
+            </v:textbox>
+          </v:shape>
+        </w:pict>
+      </w:r>
+      <w:r>
+        <w:t>LuvitRED supports different kind of nodes that are placed into groups:</w:t>
+      </w:r>
+    </w:p>
+    <w:p>
+      <w:r>
+        <w:rPr>
+          <w:noProof/>
+        </w:rPr>
+        <w:drawing>
+          <wp:anchor distT="0" distB="0" distL="114300" distR="114300" simplePos="0" relativeHeight="251664384" behindDoc="0" locked="0" layoutInCell="1" allowOverlap="1">
+            <wp:simplePos x="0" y="0"/>
+            <wp:positionH relativeFrom="column">
+              <wp:posOffset>19050</wp:posOffset>
+            </wp:positionH>
+            <wp:positionV relativeFrom="paragraph">
+              <wp:posOffset>22225</wp:posOffset>
+            </wp:positionV>
+            <wp:extent cx="1146175" cy="3004185"/>
+            <wp:effectExtent l="19050" t="0" r="0" b="0"/>
+            <wp:wrapSquare wrapText="bothSides"/>
+            <wp:docPr id="4" name="Picture 4"/>
+            <wp:cNvGraphicFramePr>
+              <a:graphicFrameLocks xmlns:a="http://schemas.openxmlformats.org/drawingml/2006/main" noChangeAspect="1"/>
+            </wp:cNvGraphicFramePr>
+            <a:graphic xmlns:a="http://schemas.openxmlformats.org/drawingml/2006/main">
+              <a:graphicData uri="http://schemas.openxmlformats.org/drawingml/2006/picture">
+                <pic:pic xmlns:pic="http://schemas.openxmlformats.org/drawingml/2006/picture">
+                  <pic:nvPicPr>
+                    <pic:cNvPr id="0" name="Picture 4"/>
+                    <pic:cNvPicPr>
+                      <a:picLocks noChangeAspect="1" noChangeArrowheads="1"/>
+                    </pic:cNvPicPr>
+                  </pic:nvPicPr>
+                  <pic:blipFill>
+                    <a:blip r:embed="rId12"/>
+                    <a:srcRect/>
+                    <a:stretch>
+                      <a:fillRect/>
+                    </a:stretch>
+                  </pic:blipFill>
+                  <pic:spPr bwMode="auto">
+                    <a:xfrm>
+                      <a:off x="0" y="0"/>
+                      <a:ext cx="1146175" cy="3004185"/>
+                    </a:xfrm>
+                    <a:prstGeom prst="rect">
+                      <a:avLst/>
+                    </a:prstGeom>
+                    <a:noFill/>
+                    <a:ln w="9525">
+                      <a:noFill/>
+                      <a:miter lim="800000"/>
+                      <a:headEnd/>
+                      <a:tailEnd/>
+                    </a:ln>
+                  </pic:spPr>
+                </pic:pic>
+              </a:graphicData>
+            </a:graphic>
+          </wp:anchor>
+        </w:drawing>
+      </w:r>
+    </w:p>
+    <w:p>
+      <w:pPr>
+        <w:pStyle w:val="Heading1"/>
+      </w:pPr>
+      <w:bookmarkStart w:id="7" w:name="_Toc423535276"/>
+      <w:r>
+        <w:lastRenderedPageBreak/>
+        <w:t>What is a flow?</w:t>
+      </w:r>
+      <w:bookmarkEnd w:id="7"/>
+    </w:p>
+    <w:p>
+      <w:r>
+        <w:t>A Flow is the result of connecting two or more nodes together to achieve a result.</w:t>
+      </w:r>
+    </w:p>
+    <w:p>
+      <w:r>
+        <w:t>Flows are unidirectional, so if a bidirectional communication is needed, a second flow needs to be added to create the second direction of communication.</w:t>
+      </w:r>
+    </w:p>
+    <w:p>
+      <w:r>
+        <w:t>The following are examples of a unidirectional flow:</w:t>
+      </w:r>
+    </w:p>
+    <w:p>
+      <w:pPr>
+        <w:keepNext/>
+        <w:jc w:val="center"/>
+      </w:pPr>
+      <w:r>
+        <w:rPr>
+          <w:noProof/>
+        </w:rPr>
+        <w:drawing>
+          <wp:inline distT="0" distB="0" distL="0" distR="0">
+            <wp:extent cx="2825987" cy="653143"/>
+            <wp:effectExtent l="19050" t="0" r="0" b="0"/>
+            <wp:docPr id="7" name="Picture 1"/>
+            <wp:cNvGraphicFramePr>
+              <a:graphicFrameLocks xmlns:a="http://schemas.openxmlformats.org/drawingml/2006/main" noChangeAspect="1"/>
+            </wp:cNvGraphicFramePr>
+            <a:graphic xmlns:a="http://schemas.openxmlformats.org/drawingml/2006/main">
+              <a:graphicData uri="http://schemas.openxmlformats.org/drawingml/2006/picture">
+                <pic:pic xmlns:pic="http://schemas.openxmlformats.org/drawingml/2006/picture">
+                  <pic:nvPicPr>
+                    <pic:cNvPr id="0" name="Picture 1"/>
+                    <pic:cNvPicPr>
+                      <a:picLocks noChangeAspect="1" noChangeArrowheads="1"/>
+                    </pic:cNvPicPr>
+                  </pic:nvPicPr>
+                  <pic:blipFill>
+                    <a:blip r:embed="rId13"/>
+                    <a:srcRect/>
+                    <a:stretch>
+                      <a:fillRect/>
+                    </a:stretch>
+                  </pic:blipFill>
+                  <pic:spPr bwMode="auto">
+                    <a:xfrm>
+                      <a:off x="0" y="0"/>
+                      <a:ext cx="2828119" cy="653636"/>
+                    </a:xfrm>
+                    <a:prstGeom prst="rect">
+                      <a:avLst/>
+                    </a:prstGeom>
+                    <a:noFill/>
+                    <a:ln w="9525">
+                      <a:noFill/>
+                      <a:miter lim="800000"/>
+                      <a:headEnd/>
+                      <a:tailEnd/>
+                    </a:ln>
+                  </pic:spPr>
+                </pic:pic>
+              </a:graphicData>
+            </a:graphic>
+          </wp:inline>
+        </w:drawing>
+      </w:r>
+    </w:p>
+    <w:p>
+      <w:pPr>
+        <w:pStyle w:val="Caption"/>
+      </w:pPr>
+      <w:bookmarkStart w:id="8" w:name="_Ref423533424"/>
+      <w:r>
+        <w:t xml:space="preserve">Figure </w:t>
+      </w:r>
+      <w:fldSimple w:instr=" SEQ Figure \* ARABIC ">
+        <w:r>
+          <w:rPr>
+            <w:noProof/>
+          </w:rPr>
+          <w:t>3</w:t>
+        </w:r>
+      </w:fldSimple>
+      <w:bookmarkEnd w:id="8"/>
+      <w:r>
+        <w:t xml:space="preserve">: </w:t>
+      </w:r>
+      <w:bookmarkStart w:id="9" w:name="_Ref423533418"/>
+      <w:r>
+        <w:t>Unidirectional flow.</w:t>
+      </w:r>
+      <w:bookmarkEnd w:id="9"/>
+    </w:p>
+    <w:p>
+      <w:r>
+        <w:t>And a bidirectional flow:</w:t>
+      </w:r>
+    </w:p>
+    <w:p>
+      <w:pPr>
+        <w:keepNext/>
+        <w:jc w:val="center"/>
+      </w:pPr>
+      <w:r>
+        <w:rPr>
+          <w:noProof/>
+        </w:rPr>
+        <w:drawing>
+          <wp:inline distT="0" distB="0" distL="0" distR="0">
+            <wp:extent cx="2789881" cy="1577591"/>
+            <wp:effectExtent l="19050" t="0" r="0" b="0"/>
+            <wp:docPr id="8" name="Picture 4"/>
+            <wp:cNvGraphicFramePr>
+              <a:graphicFrameLocks xmlns:a="http://schemas.openxmlformats.org/drawingml/2006/main" noChangeAspect="1"/>
+            </wp:cNvGraphicFramePr>
+            <a:graphic xmlns:a="http://schemas.openxmlformats.org/drawingml/2006/main">
+              <a:graphicData uri="http://schemas.openxmlformats.org/drawingml/2006/picture">
+                <pic:pic xmlns:pic="http://schemas.openxmlformats.org/drawingml/2006/picture">
+                  <pic:nvPicPr>
+                    <pic:cNvPr id="0" name="Picture 4"/>
+                    <pic:cNvPicPr>
+                      <a:picLocks noChangeAspect="1" noChangeArrowheads="1"/>
+                    </pic:cNvPicPr>
+                  </pic:nvPicPr>
+                  <pic:blipFill>
+                    <a:blip r:embed="rId14"/>
+                    <a:srcRect/>
+                    <a:stretch>
+                      <a:fillRect/>
+                    </a:stretch>
+                  </pic:blipFill>
+                  <pic:spPr bwMode="auto">
+                    <a:xfrm>
+                      <a:off x="0" y="0"/>
+                      <a:ext cx="2791840" cy="1578699"/>
+                    </a:xfrm>
+                    <a:prstGeom prst="rect">
+                      <a:avLst/>
+                    </a:prstGeom>
+                    <a:noFill/>
+                    <a:ln w="9525">
+                      <a:noFill/>
+                      <a:miter lim="800000"/>
+                      <a:headEnd/>
+                      <a:tailEnd/>
+                    </a:ln>
+                  </pic:spPr>
+                </pic:pic>
+              </a:graphicData>
+            </a:graphic>
+          </wp:inline>
+        </w:drawing>
+      </w:r>
+    </w:p>
+    <w:p>
+      <w:pPr>
+        <w:pStyle w:val="Caption"/>
+      </w:pPr>
+      <w:r>
+        <w:t xml:space="preserve">Figure </w:t>
+      </w:r>
+      <w:fldSimple w:instr=" SEQ Figure \* ARABIC ">
+        <w:r>
+          <w:rPr>
+            <w:noProof/>
+          </w:rPr>
+          <w:t>4</w:t>
+        </w:r>
+      </w:fldSimple>
+      <w:r>
+        <w:t>: Bidirectional flow.</w:t>
+      </w:r>
+    </w:p>
+    <w:p>
+      <w:r>
+        <w:t xml:space="preserve">Flows can be very simple as in the two previous examples, but they can also be much more complex depending on the </w:t>
+      </w:r>
+      <w:r>
+        <w:t>application being develop:</w:t>
+      </w:r>
+    </w:p>
+    <w:p>
+      <w:pPr>
+        <w:keepNext/>
+        <w:jc w:val="center"/>
+      </w:pPr>
+      <w:r>
+        <w:rPr>
+          <w:noProof/>
+        </w:rPr>
+        <w:drawing>
+          <wp:inline distT="0" distB="0" distL="0" distR="0">
+            <wp:extent cx="5732145" cy="1977082"/>
+            <wp:effectExtent l="19050" t="0" r="1905" b="0"/>
+            <wp:docPr id="12" name="Picture 10"/>
+            <wp:cNvGraphicFramePr>
+              <a:graphicFrameLocks xmlns:a="http://schemas.openxmlformats.org/drawingml/2006/main" noChangeAspect="1"/>
+            </wp:cNvGraphicFramePr>
+            <a:graphic xmlns:a="http://schemas.openxmlformats.org/drawingml/2006/main">
+              <a:graphicData uri="http://schemas.openxmlformats.org/drawingml/2006/picture">
+                <pic:pic xmlns:pic="http://schemas.openxmlformats.org/drawingml/2006/picture">
+                  <pic:nvPicPr>
+                    <pic:cNvPr id="0" name="Picture 10"/>
+                    <pic:cNvPicPr>
+                      <a:picLocks noChangeAspect="1" noChangeArrowheads="1"/>
+                    </pic:cNvPicPr>
+                  </pic:nvPicPr>
+                  <pic:blipFill>
+                    <a:blip r:embed="rId15"/>
+                    <a:srcRect/>
+                    <a:stretch>
+                      <a:fillRect/>
+                    </a:stretch>
+                  </pic:blipFill>
+                  <pic:spPr bwMode="auto">
+                    <a:xfrm>
+                      <a:off x="0" y="0"/>
+                      <a:ext cx="5732145" cy="1977082"/>
+                    </a:xfrm>
+                    <a:prstGeom prst="rect">
+                      <a:avLst/>
+                    </a:prstGeom>
+                    <a:noFill/>
+                    <a:ln w="9525">
+                      <a:noFill/>
+                      <a:miter lim="800000"/>
+                      <a:headEnd/>
+                      <a:tailEnd/>
+                    </a:ln>
+                  </pic:spPr>
+                </pic:pic>
+              </a:graphicData>
+            </a:graphic>
+          </wp:inline>
+        </w:drawing>
+      </w:r>
+    </w:p>
+    <w:p>
+      <w:pPr>
+        <w:pStyle w:val="Caption"/>
+      </w:pPr>
+      <w:r>
+        <w:t xml:space="preserve">Figure </w:t>
+      </w:r>
+      <w:fldSimple w:instr=" SEQ Figure \* ARABIC ">
+        <w:r>
+          <w:rPr>
+            <w:noProof/>
+          </w:rPr>
+          <w:t>5</w:t>
+        </w:r>
+      </w:fldSimple>
+      <w:r>
+        <w:t>: Example of a more complex flow</w:t>
+      </w:r>
+      <w:r>
+        <w:t xml:space="preserve"> (Modbus gateway configuration)</w:t>
+      </w:r>
+      <w:r>
+        <w:t>.</w:t>
+      </w:r>
+    </w:p>
+    <w:p>
+      <w:pPr>
+        <w:pStyle w:val="Heading1"/>
+      </w:pPr>
+      <w:bookmarkStart w:id="10" w:name="_Toc423535277"/>
+      <w:r>
+        <w:lastRenderedPageBreak/>
+        <w:t>What is a message?</w:t>
+      </w:r>
+      <w:bookmarkEnd w:id="10"/>
+    </w:p>
+    <w:p>
+      <w:r>
+        <w:t>A message is the package of information transferred between two nodes. It is important to understand the message format in order to be able to work with the information contained on the message.</w:t>
+      </w:r>
+    </w:p>
+    <w:p>
+      <w:pPr>
+        <w:pStyle w:val="Heading2"/>
+      </w:pPr>
+      <w:bookmarkStart w:id="11" w:name="_Toc423535278"/>
+      <w:r>
+        <w:t>Single message</w:t>
+      </w:r>
+      <w:r>
+        <w:t xml:space="preserve"> structure</w:t>
+      </w:r>
+      <w:bookmarkEnd w:id="11"/>
+    </w:p>
+    <w:p>
+      <w:pPr>
+        <w:rPr>
+          <w:rStyle w:val="debug-message-payload"/>
+          <w:color w:val="000000"/>
+        </w:rPr>
+      </w:pPr>
+      <w:r>
+        <w:rPr>
+          <w:rStyle w:val="debug-message-payload"/>
+          <w:color w:val="000000"/>
+        </w:rPr>
+        <w:t xml:space="preserve">A message between two nodes is called </w:t>
+      </w:r>
+      <w:r>
+        <w:rPr>
+          <w:rStyle w:val="debug-message-payload"/>
+          <w:b/>
+          <w:color w:val="000000"/>
+        </w:rPr>
+        <w:t>msg</w:t>
+      </w:r>
+      <w:r>
+        <w:rPr>
+          <w:rStyle w:val="debug-message-payload"/>
+          <w:color w:val="000000"/>
+        </w:rPr>
+        <w:t xml:space="preserve">, this </w:t>
+      </w:r>
+      <w:r>
+        <w:rPr>
+          <w:rStyle w:val="debug-message-payload"/>
+          <w:color w:val="000000"/>
+        </w:rPr>
+        <w:t>object contains several sub</w:t>
+      </w:r>
+      <w:r>
+        <w:rPr>
+          <w:rStyle w:val="debug-message-payload"/>
+          <w:color w:val="000000"/>
+        </w:rPr>
+        <w:t xml:space="preserve"> </w:t>
+      </w:r>
+      <w:r>
+        <w:rPr>
+          <w:rStyle w:val="debug-message-payload"/>
+          <w:color w:val="000000"/>
+        </w:rPr>
+        <w:t xml:space="preserve">items or keys (every msg is </w:t>
+      </w:r>
+      <w:r>
+        <w:rPr>
+          <w:rStyle w:val="debug-message-payload"/>
+          <w:color w:val="000000"/>
+        </w:rPr>
+        <w:t>actually a table on Lua, but it</w:t>
+      </w:r>
+      <w:r>
+        <w:rPr>
+          <w:rStyle w:val="debug-message-payload"/>
+          <w:color w:val="000000"/>
+        </w:rPr>
+        <w:t xml:space="preserve"> can</w:t>
+      </w:r>
+      <w:r>
+        <w:rPr>
+          <w:rStyle w:val="debug-message-payload"/>
+          <w:color w:val="000000"/>
+        </w:rPr>
+        <w:t xml:space="preserve"> be seen</w:t>
+      </w:r>
+      <w:r>
+        <w:rPr>
+          <w:rStyle w:val="debug-message-payload"/>
+          <w:color w:val="000000"/>
+        </w:rPr>
+        <w:t xml:space="preserve"> as a json message). </w:t>
+      </w:r>
+      <w:r>
+        <w:rPr>
+          <w:rStyle w:val="debug-message-payload"/>
+          <w:color w:val="000000"/>
+        </w:rPr>
+        <w:t>See the below example:</w:t>
+      </w:r>
+    </w:p>
+    <w:p>
+      <w:pPr>
+        <w:keepNext/>
+        <w:jc w:val="center"/>
+      </w:pPr>
+      <w:r>
+        <w:rPr>
+          <w:noProof/>
+        </w:rPr>
+        <w:drawing>
+          <wp:inline distT="0" distB="0" distL="0" distR="0">
+            <wp:extent cx="2843530" cy="492125"/>
+            <wp:effectExtent l="19050" t="0" r="0" b="0"/>
+            <wp:docPr id="20" name="Picture 20"/>
+            <wp:cNvGraphicFramePr>
+              <a:graphicFrameLocks xmlns:a="http://schemas.openxmlformats.org/drawingml/2006/main" noChangeAspect="1"/>
+            </wp:cNvGraphicFramePr>
+            <a:graphic xmlns:a="http://schemas.openxmlformats.org/drawingml/2006/main">
+              <a:graphicData uri="http://schemas.openxmlformats.org/drawingml/2006/picture">
+                <pic:pic xmlns:pic="http://schemas.openxmlformats.org/drawingml/2006/picture">
+                  <pic:nvPicPr>
+                    <pic:cNvPr id="0" name="Picture 20"/>
+                    <pic:cNvPicPr>
+                      <a:picLocks noChangeAspect="1" noChangeArrowheads="1"/>
+                    </pic:cNvPicPr>
+                  </pic:nvPicPr>
+                  <pic:blipFill>
+                    <a:blip r:embed="rId16"/>
+                    <a:srcRect/>
+                    <a:stretch>
+                      <a:fillRect/>
+                    </a:stretch>
+                  </pic:blipFill>
+                  <pic:spPr bwMode="auto">
+                    <a:xfrm>
+                      <a:off x="0" y="0"/>
+                      <a:ext cx="2843530" cy="492125"/>
+                    </a:xfrm>
+                    <a:prstGeom prst="rect">
+                      <a:avLst/>
+                    </a:prstGeom>
+                    <a:noFill/>
+                    <a:ln w="9525">
+                      <a:noFill/>
+                      <a:miter lim="800000"/>
+                      <a:headEnd/>
+                      <a:tailEnd/>
+                    </a:ln>
+                  </pic:spPr>
+                </pic:pic>
+              </a:graphicData>
+            </a:graphic>
+          </wp:inline>
+        </w:drawing>
+      </w:r>
+    </w:p>
+    <w:p>
+      <w:pPr>
+        <w:pStyle w:val="Caption"/>
+        <w:rPr>
+          <w:rStyle w:val="debug-message-payload"/>
+        </w:rPr>
+      </w:pPr>
+      <w:r>
+        <w:t xml:space="preserve">Figure </w:t>
+      </w:r>
+      <w:fldSimple w:instr=" SEQ Figure \* ARABIC ">
+        <w:r>
+          <w:rPr>
+            <w:noProof/>
+          </w:rPr>
+          <w:t>6</w:t>
+        </w:r>
+      </w:fldSimple>
+      <w:r>
+        <w:t>: Simple example.</w:t>
+      </w:r>
+    </w:p>
+    <w:p>
+      <w:pPr>
+        <w:keepNext/>
+        <w:jc w:val="center"/>
+      </w:pPr>
+      <w:r>
+        <w:rPr>
+          <w:noProof/>
+        </w:rPr>
+        <w:drawing>
+          <wp:inline distT="0" distB="0" distL="0" distR="0">
+            <wp:extent cx="3558163" cy="2629329"/>
+            <wp:effectExtent l="19050" t="0" r="4187" b="0"/>
+            <wp:docPr id="26" name="Picture 26"/>
+            <wp:cNvGraphicFramePr>
+              <a:graphicFrameLocks xmlns:a="http://schemas.openxmlformats.org/drawingml/2006/main" noChangeAspect="1"/>
+            </wp:cNvGraphicFramePr>
+            <a:graphic xmlns:a="http://schemas.openxmlformats.org/drawingml/2006/main">
+              <a:graphicData uri="http://schemas.openxmlformats.org/drawingml/2006/picture">
+                <pic:pic xmlns:pic="http://schemas.openxmlformats.org/drawingml/2006/picture">
+                  <pic:nvPicPr>
+                    <pic:cNvPr id="0" name="Picture 26"/>
+                    <pic:cNvPicPr>
+                      <a:picLocks noChangeAspect="1" noChangeArrowheads="1"/>
+                    </pic:cNvPicPr>
+                  </pic:nvPicPr>
+                  <pic:blipFill>
+                    <a:blip r:embed="rId17"/>
+                    <a:srcRect/>
+                    <a:stretch>
+                      <a:fillRect/>
+                    </a:stretch>
+                  </pic:blipFill>
+                  <pic:spPr bwMode="auto">
+                    <a:xfrm>
+                      <a:off x="0" y="0"/>
+                      <a:ext cx="3557980" cy="2629194"/>
+                    </a:xfrm>
+                    <a:prstGeom prst="rect">
+                      <a:avLst/>
+                    </a:prstGeom>
+                    <a:noFill/>
+                    <a:ln w="9525">
+                      <a:noFill/>
+                      <a:miter lim="800000"/>
+                      <a:headEnd/>
+                      <a:tailEnd/>
+                    </a:ln>
+                  </pic:spPr>
+                </pic:pic>
+              </a:graphicData>
+            </a:graphic>
+          </wp:inline>
+        </w:drawing>
+      </w:r>
+    </w:p>
+    <w:p>
+      <w:pPr>
+        <w:pStyle w:val="Caption"/>
+        <w:rPr>
+          <w:rStyle w:val="debug-message-payload"/>
+        </w:rPr>
+      </w:pPr>
+      <w:r>
+        <w:t xml:space="preserve">Figure </w:t>
+      </w:r>
+      <w:fldSimple w:instr=" SEQ Figure \* ARABIC ">
+        <w:r>
+          <w:rPr>
+            <w:noProof/>
+          </w:rPr>
+          <w:t>7</w:t>
+        </w:r>
+      </w:fldSimple>
+      <w:r>
+        <w:t>: Inject configuration.</w:t>
+      </w:r>
+    </w:p>
+    <w:p>
+      <w:pPr>
+        <w:keepNext/>
+        <w:jc w:val="center"/>
+      </w:pPr>
+      <w:r>
+        <w:rPr>
+          <w:noProof/>
+        </w:rPr>
+        <w:drawing>
+          <wp:inline distT="0" distB="0" distL="0" distR="0">
+            <wp:extent cx="3702587" cy="1858945"/>
+            <wp:effectExtent l="19050" t="0" r="0" b="0"/>
+            <wp:docPr id="29" name="Picture 29"/>
+            <wp:cNvGraphicFramePr>
+              <a:graphicFrameLocks xmlns:a="http://schemas.openxmlformats.org/drawingml/2006/main" noChangeAspect="1"/>
+            </wp:cNvGraphicFramePr>
+            <a:graphic xmlns:a="http://schemas.openxmlformats.org/drawingml/2006/main">
+              <a:graphicData uri="http://schemas.openxmlformats.org/drawingml/2006/picture">
+                <pic:pic xmlns:pic="http://schemas.openxmlformats.org/drawingml/2006/picture">
+                  <pic:nvPicPr>
+                    <pic:cNvPr id="0" name="Picture 29"/>
+                    <pic:cNvPicPr>
+                      <a:picLocks noChangeAspect="1" noChangeArrowheads="1"/>
+                    </pic:cNvPicPr>
+                  </pic:nvPicPr>
+                  <pic:blipFill>
+                    <a:blip r:embed="rId18"/>
+                    <a:srcRect/>
+                    <a:stretch>
+                      <a:fillRect/>
+                    </a:stretch>
+                  </pic:blipFill>
+                  <pic:spPr bwMode="auto">
+                    <a:xfrm>
+                      <a:off x="0" y="0"/>
+                      <a:ext cx="3706187" cy="1860752"/>
+                    </a:xfrm>
+                    <a:prstGeom prst="rect">
+                      <a:avLst/>
+                    </a:prstGeom>
+                    <a:noFill/>
+                    <a:ln w="9525">
+                      <a:noFill/>
+                      <a:miter lim="800000"/>
+                      <a:headEnd/>
+                      <a:tailEnd/>
+                    </a:ln>
+                  </pic:spPr>
+                </pic:pic>
+              </a:graphicData>
+            </a:graphic>
+          </wp:inline>
+        </w:drawing>
+      </w:r>
+    </w:p>
+    <w:p>
+      <w:pPr>
+        <w:pStyle w:val="Caption"/>
+        <w:rPr>
+          <w:rStyle w:val="debug-message-payload"/>
+        </w:rPr>
+      </w:pPr>
+      <w:r>
+        <w:t xml:space="preserve">Figure </w:t>
+      </w:r>
+      <w:fldSimple w:instr=" SEQ Figure \* ARABIC ">
+        <w:r>
+          <w:rPr>
+            <w:noProof/>
+          </w:rPr>
+          <w:t>8</w:t>
+        </w:r>
+      </w:fldSimple>
+      <w:r>
+        <w:t>: Debug configuration.</w:t>
+      </w:r>
+    </w:p>
+    <w:p>
+      <w:pPr>
+        <w:rPr>
+          <w:rStyle w:val="debug-message-payload"/>
+        </w:rPr>
+      </w:pPr>
+      <w:r>
+        <w:rPr>
+          <w:rStyle w:val="debug-message-payload"/>
+          <w:color w:val="000000"/>
+        </w:rPr>
+        <w:lastRenderedPageBreak/>
+        <w:t>The following message is passed directly from an inject node to a debug node which is printing the full package and not only the payload:</w:t>
+      </w:r>
+    </w:p>
+    <w:p>
+      <w:pPr>
+        <w:rPr>
+          <w:rStyle w:val="debug-message-payload"/>
+        </w:rPr>
+      </w:pPr>
+      <w:r>
+        <w:rPr>
+          <w:rStyle w:val="debug-message-payload"/>
+          <w:color w:val="000000"/>
+        </w:rPr>
+        <w:t xml:space="preserve">(Message) created by: f876d25b.7e67f8 </w:t>
+      </w:r>
+    </w:p>
+    <w:p>
+      <w:pPr>
+        <w:rPr>
+          <w:rStyle w:val="debug-message-payload"/>
+        </w:rPr>
+      </w:pPr>
+      <w:r>
+        <w:rPr>
+          <w:rStyle w:val="debug-message-payload"/>
+          <w:color w:val="000000"/>
+        </w:rPr>
+        <w:t>Public properties: { payload = { val2 = 2, val1 = 1 }, timestamp = 1435340486, topic = "InjectTopic" } Private properties: { }</w:t>
+      </w:r>
+    </w:p>
+    <w:p>
+      <w:pPr>
+        <w:rPr>
+          <w:rStyle w:val="debug-message-payload"/>
+        </w:rPr>
+      </w:pPr>
+      <w:r>
+        <w:rPr>
+          <w:rStyle w:val="debug-message-payload"/>
+          <w:color w:val="000000"/>
+        </w:rPr>
+        <w:t xml:space="preserve">For the goal of this </w:t>
+      </w:r>
+      <w:r>
+        <w:rPr>
+          <w:rStyle w:val="debug-message-payload"/>
+          <w:color w:val="000000"/>
+        </w:rPr>
+        <w:t>document</w:t>
+      </w:r>
+      <w:r>
+        <w:rPr>
+          <w:rStyle w:val="debug-message-payload"/>
+          <w:color w:val="000000"/>
+        </w:rPr>
+        <w:t>, lets only focus on</w:t>
+      </w:r>
+      <w:r>
+        <w:rPr>
+          <w:rStyle w:val="debug-message-payload"/>
+          <w:color w:val="000000"/>
+        </w:rPr>
+        <w:t>ly on</w:t>
+      </w:r>
+      <w:r>
+        <w:rPr>
+          <w:rStyle w:val="debug-message-payload"/>
+          <w:color w:val="000000"/>
+        </w:rPr>
+        <w:t xml:space="preserve"> the public properties of the message</w:t>
+      </w:r>
+      <w:r>
+        <w:rPr>
+          <w:rStyle w:val="debug-message-payload"/>
+          <w:color w:val="000000"/>
+        </w:rPr>
+        <w:t>. The Public properties contain three items: payload, timestamp and topic</w:t>
+      </w:r>
+    </w:p>
+    <w:p>
+      <w:pPr>
+        <w:pStyle w:val="ListParagraph"/>
+        <w:numPr>
+          <w:ilvl w:val="0"/>
+          <w:numId w:val="13"/>
+        </w:numPr>
+        <w:rPr>
+          <w:rStyle w:val="debug-message-payload"/>
+          <w:color w:val="000000"/>
+        </w:rPr>
+      </w:pPr>
+      <w:r>
+        <w:rPr>
+          <w:rStyle w:val="debug-message-payload"/>
+          <w:color w:val="000000"/>
+        </w:rPr>
+        <w:t xml:space="preserve">The </w:t>
+      </w:r>
+      <w:r>
+        <w:rPr>
+          <w:rStyle w:val="debug-message-payload"/>
+          <w:b/>
+          <w:color w:val="000000"/>
+        </w:rPr>
+        <w:t>payload</w:t>
+      </w:r>
+      <w:r>
+        <w:rPr>
+          <w:rStyle w:val="debug-message-payload"/>
+          <w:color w:val="000000"/>
+        </w:rPr>
+        <w:t xml:space="preserve"> is the actual content of the message</w:t>
+      </w:r>
+    </w:p>
+    <w:p>
+      <w:pPr>
+        <w:pStyle w:val="ListParagraph"/>
+        <w:numPr>
+          <w:ilvl w:val="0"/>
+          <w:numId w:val="13"/>
+        </w:numPr>
+        <w:rPr>
+          <w:rStyle w:val="debug-message-payload"/>
+          <w:color w:val="000000"/>
+        </w:rPr>
+      </w:pPr>
+      <w:r>
+        <w:rPr>
+          <w:rStyle w:val="debug-message-payload"/>
+          <w:color w:val="000000"/>
+        </w:rPr>
+        <w:t>T</w:t>
+      </w:r>
+      <w:r>
+        <w:rPr>
+          <w:rStyle w:val="debug-message-payload"/>
+          <w:color w:val="000000"/>
+        </w:rPr>
+        <w:t xml:space="preserve">he </w:t>
+      </w:r>
+      <w:r>
+        <w:rPr>
+          <w:rStyle w:val="debug-message-payload"/>
+          <w:b/>
+          <w:color w:val="000000"/>
+        </w:rPr>
+        <w:t>timestamp</w:t>
+      </w:r>
+      <w:r>
+        <w:rPr>
+          <w:rStyle w:val="debug-message-payload"/>
+          <w:color w:val="000000"/>
+        </w:rPr>
+        <w:t xml:space="preserve"> is the time of creation of the message (it is in a Linux format)</w:t>
+      </w:r>
+    </w:p>
+    <w:p>
+      <w:pPr>
+        <w:pStyle w:val="ListParagraph"/>
+        <w:numPr>
+          <w:ilvl w:val="0"/>
+          <w:numId w:val="13"/>
+        </w:numPr>
+        <w:rPr>
+          <w:rStyle w:val="debug-message-payload"/>
+        </w:rPr>
+      </w:pPr>
+      <w:r>
+        <w:rPr>
+          <w:rStyle w:val="debug-message-payload"/>
+          <w:color w:val="000000"/>
+        </w:rPr>
+        <w:t>T</w:t>
+      </w:r>
+      <w:r>
+        <w:rPr>
+          <w:rStyle w:val="debug-message-payload"/>
+          <w:color w:val="000000"/>
+        </w:rPr>
+        <w:t xml:space="preserve">he </w:t>
+      </w:r>
+      <w:r>
+        <w:rPr>
+          <w:rStyle w:val="debug-message-payload"/>
+          <w:b/>
+          <w:color w:val="000000"/>
+        </w:rPr>
+        <w:t>topic</w:t>
+      </w:r>
+      <w:r>
+        <w:rPr>
+          <w:rStyle w:val="debug-message-payload"/>
+          <w:color w:val="000000"/>
+        </w:rPr>
+        <w:t xml:space="preserve"> is just a tag that will help recognize between two packages in the future</w:t>
+      </w:r>
+    </w:p>
+    <w:p>
+      <w:pPr>
+        <w:rPr>
+          <w:rStyle w:val="debug-message-payload"/>
+        </w:rPr>
+      </w:pPr>
+      <w:r>
+        <w:rPr>
+          <w:rStyle w:val="debug-message-payload"/>
+          <w:color w:val="000000"/>
+        </w:rPr>
+        <w:t>For this explanation, the message can be seen as the following structure:</w:t>
+      </w:r>
+      <w:r>
+        <w:rPr>
+          <w:rStyle w:val="debug-message-payload"/>
+          <w:color w:val="000000"/>
+        </w:rPr>
+        <w:t> </w:t>
+      </w:r>
+    </w:p>
+    <w:p>
+      <w:pPr>
+        <w:rPr>
+          <w:rStyle w:val="debug-message-payload"/>
+        </w:rPr>
+      </w:pPr>
+      <w:r>
+        <w:rPr>
+          <w:rStyle w:val="debug-message-payload"/>
+          <w:color w:val="000000"/>
+        </w:rPr>
+        <w:t>{msg = { payload = { val2 = 2, val1 = 1 }, timestamp = 1435339549, topic = "InjectTopic" }}</w:t>
+      </w:r>
+    </w:p>
+    <w:p>
+      <w:pPr>
+        <w:rPr>
+          <w:rStyle w:val="debug-message-payload"/>
+          <w:color w:val="000000"/>
+        </w:rPr>
+      </w:pPr>
+      <w:r>
+        <w:rPr>
+          <w:rStyle w:val="debug-message-payload"/>
+          <w:color w:val="000000"/>
+        </w:rPr>
+        <w:t>I</w:t>
+      </w:r>
+      <w:r>
+        <w:rPr>
+          <w:rStyle w:val="debug-message-payload"/>
+          <w:color w:val="000000"/>
+        </w:rPr>
+        <w:t>n or</w:t>
+      </w:r>
+      <w:r>
+        <w:rPr>
+          <w:rStyle w:val="debug-message-payload"/>
+          <w:color w:val="000000"/>
+        </w:rPr>
+        <w:t xml:space="preserve">der to access the payload we need to </w:t>
+      </w:r>
+      <w:r>
+        <w:rPr>
+          <w:rStyle w:val="debug-message-payload"/>
+          <w:color w:val="000000"/>
+        </w:rPr>
+        <w:t xml:space="preserve">refer to it as </w:t>
+      </w:r>
+      <w:r>
+        <w:rPr>
+          <w:rStyle w:val="debug-message-payload"/>
+          <w:b/>
+          <w:color w:val="000000"/>
+        </w:rPr>
+        <w:t>msg.payload</w:t>
+      </w:r>
+    </w:p>
+    <w:p>
+      <w:pPr>
+        <w:rPr>
+          <w:rStyle w:val="debug-message-payload"/>
+          <w:color w:val="000000"/>
+        </w:rPr>
+      </w:pPr>
+      <w:r>
+        <w:rPr>
+          <w:rStyle w:val="debug-message-payload"/>
+          <w:color w:val="000000"/>
+        </w:rPr>
+        <w:t>I</w:t>
+      </w:r>
+      <w:r>
+        <w:rPr>
+          <w:rStyle w:val="debug-message-payload"/>
+          <w:color w:val="000000"/>
+        </w:rPr>
+        <w:t>n o</w:t>
+      </w:r>
+      <w:r>
+        <w:rPr>
+          <w:rStyle w:val="debug-message-payload"/>
+          <w:color w:val="000000"/>
+        </w:rPr>
+        <w:t>rder to access the timestamp we need to</w:t>
+      </w:r>
+      <w:r>
+        <w:rPr>
+          <w:rStyle w:val="debug-message-payload"/>
+          <w:color w:val="000000"/>
+        </w:rPr>
+        <w:t xml:space="preserve"> refer to it as </w:t>
+      </w:r>
+      <w:r>
+        <w:rPr>
+          <w:rStyle w:val="debug-message-payload"/>
+          <w:b/>
+          <w:color w:val="000000"/>
+        </w:rPr>
+        <w:t>msg.timestamp</w:t>
+      </w:r>
+    </w:p>
+    <w:p>
+      <w:pPr>
+        <w:rPr>
+          <w:rStyle w:val="debug-message-payload"/>
+          <w:color w:val="000000"/>
+        </w:rPr>
+      </w:pPr>
+      <w:r>
+        <w:rPr>
+          <w:rStyle w:val="debug-message-payload"/>
+          <w:color w:val="000000"/>
+        </w:rPr>
+        <w:t>I</w:t>
+      </w:r>
+      <w:r>
+        <w:rPr>
+          <w:rStyle w:val="debug-message-payload"/>
+          <w:color w:val="000000"/>
+        </w:rPr>
+        <w:t xml:space="preserve">n order to access the topic </w:t>
+      </w:r>
+      <w:r>
+        <w:rPr>
+          <w:rStyle w:val="debug-message-payload"/>
+          <w:color w:val="000000"/>
+        </w:rPr>
+        <w:t xml:space="preserve">we need to </w:t>
+      </w:r>
+      <w:r>
+        <w:rPr>
+          <w:rStyle w:val="debug-message-payload"/>
+          <w:color w:val="000000"/>
+        </w:rPr>
+        <w:t xml:space="preserve">refer to it as </w:t>
+      </w:r>
+      <w:r>
+        <w:rPr>
+          <w:rStyle w:val="debug-message-payload"/>
+          <w:b/>
+          <w:color w:val="000000"/>
+        </w:rPr>
+        <w:t>msg.topic</w:t>
+      </w:r>
+    </w:p>
+    <w:p>
+      <w:pPr>
+        <w:rPr>
+          <w:rStyle w:val="debug-message-payload"/>
+          <w:b/>
+          <w:color w:val="000000"/>
+        </w:rPr>
+      </w:pPr>
+      <w:r>
+        <w:rPr>
+          <w:rStyle w:val="debug-message-payload"/>
+          <w:color w:val="000000"/>
+        </w:rPr>
+        <w:t xml:space="preserve">In order to access </w:t>
+      </w:r>
+      <w:r>
+        <w:rPr>
+          <w:rStyle w:val="debug-message-payload"/>
+          <w:b/>
+          <w:color w:val="000000"/>
+        </w:rPr>
+        <w:t>val1</w:t>
+      </w:r>
+      <w:r>
+        <w:rPr>
+          <w:rStyle w:val="debug-message-payload"/>
+          <w:color w:val="000000"/>
+        </w:rPr>
+        <w:t xml:space="preserve"> of payload we </w:t>
+      </w:r>
+      <w:r>
+        <w:rPr>
+          <w:rStyle w:val="debug-message-payload"/>
+          <w:color w:val="000000"/>
+        </w:rPr>
+        <w:t xml:space="preserve">need to refer to it as </w:t>
+      </w:r>
+      <w:r>
+        <w:rPr>
+          <w:rStyle w:val="debug-message-payload"/>
+          <w:b/>
+          <w:color w:val="000000"/>
+        </w:rPr>
+        <w:t>msg.payload.val1</w:t>
+      </w:r>
+    </w:p>
+    <w:p>
+      <w:pPr>
+        <w:rPr>
+          <w:rStyle w:val="debug-message-payload"/>
+          <w:color w:val="000000"/>
+        </w:rPr>
+      </w:pPr>
+      <w:r>
+        <w:rPr>
+          <w:rStyle w:val="debug-message-payload"/>
+          <w:color w:val="000000"/>
+        </w:rPr>
+        <w:t>Is like every { bracket separates different levels of data that can be access by replacing the { bracket with a . (dot).</w:t>
+      </w:r>
+    </w:p>
+    <w:p>
+      <w:pPr>
+        <w:rPr>
+          <w:rStyle w:val="debug-message-payload"/>
+          <w:color w:val="000000"/>
+        </w:rPr>
+      </w:pPr>
+      <w:r>
+        <w:rPr>
+          <w:rStyle w:val="debug-message-payload"/>
+          <w:color w:val="000000"/>
+        </w:rPr>
+        <w:t>Following this logic, we can access any value contained on the payload of a message by simply looking at the structure of the message using a debug node.</w:t>
+      </w:r>
+    </w:p>
+    <w:p>
+      <w:pPr>
+        <w:pStyle w:val="Heading2"/>
+        <w:rPr>
+          <w:rStyle w:val="debug-message-payload"/>
+        </w:rPr>
+      </w:pPr>
+      <w:bookmarkStart w:id="12" w:name="_Toc423535279"/>
+      <w:r>
+        <w:rPr>
+          <w:rStyle w:val="debug-message-payload"/>
+        </w:rPr>
+        <w:t>Combined message structure</w:t>
+      </w:r>
+      <w:bookmarkEnd w:id="12"/>
+    </w:p>
+    <w:p>
+      <w:pPr>
+        <w:rPr>
+          <w:rStyle w:val="debug-message-payload"/>
+        </w:rPr>
+      </w:pPr>
+      <w:r>
+        <w:rPr>
+          <w:rStyle w:val="debug-message-payload"/>
+          <w:color w:val="000000"/>
+        </w:rPr>
+        <w:t>The above explanation is key to understand the data when one or more messages are combined into a single one</w:t>
+      </w:r>
+      <w:r>
+        <w:rPr>
+          <w:rStyle w:val="debug-message-payload"/>
+          <w:color w:val="000000"/>
+        </w:rPr>
+        <w:t>, here is where topics are important. Let say that I have two injects with different topics that go to a combine (no topic</w:t>
+      </w:r>
+      <w:r>
+        <w:rPr>
+          <w:rStyle w:val="debug-message-payload"/>
+          <w:color w:val="000000"/>
+        </w:rPr>
+        <w:t xml:space="preserve"> and also not collapse topics) </w:t>
+      </w:r>
+      <w:r>
+        <w:rPr>
+          <w:rStyle w:val="debug-message-payload"/>
+          <w:color w:val="000000"/>
+        </w:rPr>
+        <w:t>node and then to a debug, like this:</w:t>
+      </w:r>
+    </w:p>
+    <w:p>
+      <w:pPr>
+        <w:keepNext/>
+        <w:jc w:val="center"/>
+      </w:pPr>
+      <w:r>
+        <w:rPr>
+          <w:noProof/>
+        </w:rPr>
+        <w:drawing>
+          <wp:inline distT="0" distB="0" distL="0" distR="0">
+            <wp:extent cx="5426075" cy="1256030"/>
+            <wp:effectExtent l="19050" t="0" r="3175" b="0"/>
+            <wp:docPr id="32" name="Picture 32"/>
+            <wp:cNvGraphicFramePr>
+              <a:graphicFrameLocks xmlns:a="http://schemas.openxmlformats.org/drawingml/2006/main" noChangeAspect="1"/>
+            </wp:cNvGraphicFramePr>
+            <a:graphic xmlns:a="http://schemas.openxmlformats.org/drawingml/2006/main">
+              <a:graphicData uri="http://schemas.openxmlformats.org/drawingml/2006/picture">
+                <pic:pic xmlns:pic="http://schemas.openxmlformats.org/drawingml/2006/picture">
+                  <pic:nvPicPr>
+                    <pic:cNvPr id="0" name="Picture 32"/>
+                    <pic:cNvPicPr>
+                      <a:picLocks noChangeAspect="1" noChangeArrowheads="1"/>
+                    </pic:cNvPicPr>
+                  </pic:nvPicPr>
+                  <pic:blipFill>
+                    <a:blip r:embed="rId19"/>
+                    <a:srcRect/>
+                    <a:stretch>
+                      <a:fillRect/>
+                    </a:stretch>
+                  </pic:blipFill>
+                  <pic:spPr bwMode="auto">
+                    <a:xfrm>
+                      <a:off x="0" y="0"/>
+                      <a:ext cx="5426075" cy="1256030"/>
+                    </a:xfrm>
+                    <a:prstGeom prst="rect">
+                      <a:avLst/>
+                    </a:prstGeom>
+                    <a:noFill/>
+                    <a:ln w="9525">
+                      <a:noFill/>
+                      <a:miter lim="800000"/>
+                      <a:headEnd/>
+                      <a:tailEnd/>
+                    </a:ln>
+                  </pic:spPr>
+                </pic:pic>
+              </a:graphicData>
+            </a:graphic>
+          </wp:inline>
+        </w:drawing>
+      </w:r>
+    </w:p>
+    <w:p>
+      <w:pPr>
+        <w:pStyle w:val="Caption"/>
+        <w:rPr>
+          <w:rStyle w:val="debug-message-payload"/>
+          <w:color w:val="000000"/>
+        </w:rPr>
+      </w:pPr>
+      <w:r>
+        <w:t xml:space="preserve">Figure </w:t>
+      </w:r>
+      <w:fldSimple w:instr=" SEQ Figure \* ARABIC ">
+        <w:r>
+          <w:rPr>
+            <w:noProof/>
+          </w:rPr>
+          <w:t>9</w:t>
+        </w:r>
+      </w:fldSimple>
+      <w:r>
+        <w:t>: Example of combined messages.</w:t>
+      </w:r>
+    </w:p>
+    <w:p>
+      <w:pPr>
+        <w:keepNext/>
+        <w:jc w:val="center"/>
+      </w:pPr>
+      <w:r>
+        <w:rPr>
+          <w:noProof/>
+        </w:rPr>
+        <w:lastRenderedPageBreak/>
+        <w:drawing>
+          <wp:inline distT="0" distB="0" distL="0" distR="0">
+            <wp:extent cx="3538066" cy="2582426"/>
+            <wp:effectExtent l="19050" t="0" r="5234" b="0"/>
+            <wp:docPr id="35" name="Picture 35"/>
+            <wp:cNvGraphicFramePr>
+              <a:graphicFrameLocks xmlns:a="http://schemas.openxmlformats.org/drawingml/2006/main" noChangeAspect="1"/>
+            </wp:cNvGraphicFramePr>
+            <a:graphic xmlns:a="http://schemas.openxmlformats.org/drawingml/2006/main">
+              <a:graphicData uri="http://schemas.openxmlformats.org/drawingml/2006/picture">
+                <pic:pic xmlns:pic="http://schemas.openxmlformats.org/drawingml/2006/picture">
+                  <pic:nvPicPr>
+                    <pic:cNvPr id="0" name="Picture 35"/>
+                    <pic:cNvPicPr>
+                      <a:picLocks noChangeAspect="1" noChangeArrowheads="1"/>
+                    </pic:cNvPicPr>
+                  </pic:nvPicPr>
+                  <pic:blipFill>
+                    <a:blip r:embed="rId20"/>
+                    <a:srcRect/>
+                    <a:stretch>
+                      <a:fillRect/>
+                    </a:stretch>
+                  </pic:blipFill>
+                  <pic:spPr bwMode="auto">
+                    <a:xfrm>
+                      <a:off x="0" y="0"/>
+                      <a:ext cx="3538066" cy="2582426"/>
+                    </a:xfrm>
+                    <a:prstGeom prst="rect">
+                      <a:avLst/>
+                    </a:prstGeom>
+                    <a:noFill/>
+                    <a:ln w="9525">
+                      <a:noFill/>
+                      <a:miter lim="800000"/>
+                      <a:headEnd/>
+                      <a:tailEnd/>
+                    </a:ln>
+                  </pic:spPr>
+                </pic:pic>
+              </a:graphicData>
+            </a:graphic>
+          </wp:inline>
+        </w:drawing>
+      </w:r>
+    </w:p>
+    <w:p>
+      <w:pPr>
+        <w:pStyle w:val="Caption"/>
+        <w:rPr>
+          <w:rStyle w:val="debug-message-payload"/>
+        </w:rPr>
+      </w:pPr>
+      <w:r>
+        <w:t xml:space="preserve">Figure </w:t>
+      </w:r>
+      <w:fldSimple w:instr=" SEQ Figure \* ARABIC ">
+        <w:r>
+          <w:rPr>
+            <w:noProof/>
+          </w:rPr>
+          <w:t>10</w:t>
+        </w:r>
+      </w:fldSimple>
+      <w:r>
+        <w:t>: Second inject configuration.</w:t>
+      </w:r>
+    </w:p>
+    <w:p>
+      <w:pPr>
+        <w:keepNext/>
+        <w:jc w:val="center"/>
+      </w:pPr>
+      <w:r>
+        <w:rPr>
+          <w:noProof/>
+        </w:rPr>
+        <w:drawing>
+          <wp:inline distT="0" distB="0" distL="0" distR="0">
+            <wp:extent cx="3457680" cy="1982086"/>
+            <wp:effectExtent l="19050" t="0" r="9420" b="0"/>
+            <wp:docPr id="38" name="Picture 38"/>
+            <wp:cNvGraphicFramePr>
+              <a:graphicFrameLocks xmlns:a="http://schemas.openxmlformats.org/drawingml/2006/main" noChangeAspect="1"/>
+            </wp:cNvGraphicFramePr>
+            <a:graphic xmlns:a="http://schemas.openxmlformats.org/drawingml/2006/main">
+              <a:graphicData uri="http://schemas.openxmlformats.org/drawingml/2006/picture">
+                <pic:pic xmlns:pic="http://schemas.openxmlformats.org/drawingml/2006/picture">
+                  <pic:nvPicPr>
+                    <pic:cNvPr id="0" name="Picture 38"/>
+                    <pic:cNvPicPr>
+                      <a:picLocks noChangeAspect="1" noChangeArrowheads="1"/>
+                    </pic:cNvPicPr>
+                  </pic:nvPicPr>
+                  <pic:blipFill>
+                    <a:blip r:embed="rId21"/>
+                    <a:srcRect/>
+                    <a:stretch>
+                      <a:fillRect/>
+                    </a:stretch>
+                  </pic:blipFill>
+                  <pic:spPr bwMode="auto">
+                    <a:xfrm>
+                      <a:off x="0" y="0"/>
+                      <a:ext cx="3460609" cy="1983765"/>
+                    </a:xfrm>
+                    <a:prstGeom prst="rect">
+                      <a:avLst/>
+                    </a:prstGeom>
+                    <a:noFill/>
+                    <a:ln w="9525">
+                      <a:noFill/>
+                      <a:miter lim="800000"/>
+                      <a:headEnd/>
+                      <a:tailEnd/>
+                    </a:ln>
+                  </pic:spPr>
+                </pic:pic>
+              </a:graphicData>
+            </a:graphic>
+          </wp:inline>
+        </w:drawing>
+      </w:r>
+    </w:p>
+    <w:p>
+      <w:pPr>
+        <w:pStyle w:val="Caption"/>
+        <w:rPr>
+          <w:rStyle w:val="debug-message-payload"/>
+        </w:rPr>
+      </w:pPr>
+      <w:r>
+        <w:t xml:space="preserve">Figure </w:t>
+      </w:r>
+      <w:fldSimple w:instr=" SEQ Figure \* ARABIC ">
+        <w:r>
+          <w:rPr>
+            <w:noProof/>
+          </w:rPr>
+          <w:t>11</w:t>
+        </w:r>
+      </w:fldSimple>
+      <w:r>
+        <w:t>: Combined node configuration.</w:t>
+      </w:r>
+    </w:p>
+    <w:p>
+      <w:pPr>
+        <w:rPr>
+          <w:rStyle w:val="debug-message-payload"/>
+        </w:rPr>
+      </w:pPr>
+      <w:r>
+        <w:rPr>
+          <w:rStyle w:val="debug-message-payload"/>
+          <w:color w:val="000000"/>
+        </w:rPr>
+        <w:t xml:space="preserve">Combine </w:t>
+      </w:r>
+      <w:r>
+        <w:rPr>
+          <w:rStyle w:val="debug-message-payload"/>
+          <w:color w:val="000000"/>
+        </w:rPr>
+        <w:t>merge</w:t>
+      </w:r>
+      <w:r>
+        <w:rPr>
+          <w:rStyle w:val="debug-message-payload"/>
+          <w:color w:val="000000"/>
+        </w:rPr>
+        <w:t>s</w:t>
+      </w:r>
+      <w:r>
+        <w:rPr>
+          <w:rStyle w:val="debug-message-payload"/>
+          <w:color w:val="000000"/>
+        </w:rPr>
+        <w:t xml:space="preserve"> both messages to create a new one on which the new message topic is going to be the same as of the last message received on combine, unless combine is set with its own to</w:t>
+      </w:r>
+      <w:r>
+        <w:rPr>
+          <w:rStyle w:val="debug-message-payload"/>
+          <w:color w:val="000000"/>
+        </w:rPr>
+        <w:t>pic!</w:t>
+      </w:r>
+      <w:r>
+        <w:rPr>
+          <w:rStyle w:val="debug-message-payload"/>
+          <w:color w:val="000000"/>
+        </w:rPr>
+        <w:t>:</w:t>
+      </w:r>
+    </w:p>
+    <w:p>
+      <w:pPr>
+        <w:rPr>
+          <w:rStyle w:val="debug-message-payload"/>
+        </w:rPr>
+      </w:pPr>
+      <w:r>
+        <w:rPr>
+          <w:rStyle w:val="debug-message-payload"/>
+          <w:color w:val="000000"/>
+        </w:rPr>
+        <w:t> </w:t>
+      </w:r>
+      <w:r>
+        <w:rPr>
+          <w:rStyle w:val="debug-message-payload"/>
+          <w:color w:val="000000"/>
+        </w:rPr>
+        <w:t>(Message) created by: 72e88578.9bc20c</w:t>
+      </w:r>
+    </w:p>
+    <w:p>
+      <w:pPr>
+        <w:rPr>
+          <w:rStyle w:val="debug-message-payload"/>
+        </w:rPr>
+      </w:pPr>
+      <w:r>
+        <w:rPr>
+          <w:rStyle w:val="debug-message-payload"/>
+          <w:color w:val="000000"/>
+        </w:rPr>
+        <w:t>Public properties: { payload = { InjectTopic = { val1 = 1, val2 = 2 }, InjectTopic2 = { val3 = 3, val4 = 4 } }, timestamp = 1435340622, topic = "InjectTopic2" } Private properties: { }</w:t>
+      </w:r>
+    </w:p>
+    <w:p>
+      <w:pPr>
+        <w:rPr>
+          <w:rStyle w:val="debug-message-payload"/>
+        </w:rPr>
+      </w:pPr>
+      <w:r>
+        <w:rPr>
+          <w:rStyle w:val="debug-message-payload"/>
+          <w:color w:val="000000"/>
+        </w:rPr>
+        <w:t>NOTE: The inject nodes where pressed in order, this is why the topic of the new message is InjectTopic2</w:t>
+      </w:r>
+      <w:r>
+        <w:rPr>
+          <w:rStyle w:val="debug-message-payload"/>
+          <w:color w:val="000000"/>
+        </w:rPr>
+        <w:t>.</w:t>
+      </w:r>
+    </w:p>
+    <w:p>
+      <w:pPr>
+        <w:rPr>
+          <w:rStyle w:val="debug-message-payload"/>
+        </w:rPr>
+      </w:pPr>
+      <w:r>
+        <w:rPr>
+          <w:rStyle w:val="debug-message-payload"/>
+          <w:color w:val="000000"/>
+        </w:rPr>
+        <w:t>We</w:t>
+      </w:r>
+      <w:r>
+        <w:rPr>
+          <w:rStyle w:val="debug-message-payload"/>
+          <w:color w:val="000000"/>
+        </w:rPr>
+        <w:t xml:space="preserve"> can</w:t>
+      </w:r>
+      <w:r>
+        <w:rPr>
+          <w:rStyle w:val="debug-message-payload"/>
+          <w:color w:val="000000"/>
+        </w:rPr>
+        <w:t xml:space="preserve"> observe</w:t>
+      </w:r>
+      <w:r>
+        <w:rPr>
+          <w:rStyle w:val="debug-message-payload"/>
+          <w:color w:val="000000"/>
+        </w:rPr>
+        <w:t xml:space="preserve"> that the new message has a slightly different structure that the original </w:t>
+      </w:r>
+      <w:r>
+        <w:rPr>
+          <w:rStyle w:val="debug-message-payload"/>
+          <w:color w:val="000000"/>
+        </w:rPr>
+        <w:t>one</w:t>
+      </w:r>
+      <w:r>
+        <w:rPr>
+          <w:rStyle w:val="debug-message-payload"/>
+          <w:color w:val="000000"/>
+        </w:rPr>
+        <w:t>: </w:t>
+      </w:r>
+    </w:p>
+    <w:p>
+      <w:pPr>
+        <w:rPr>
+          <w:rStyle w:val="debug-message-payload"/>
+        </w:rPr>
+      </w:pPr>
+      <w:r>
+        <w:rPr>
+          <w:rStyle w:val="debug-message-payload"/>
+          <w:color w:val="000000"/>
+        </w:rPr>
+        <w:t>{msg = { payload = { InjectTopic = { val1 = 1, val2 = 2 }, InjectTopic2 = { val3 = 3, val4 = 4 } }, timestamp = 1435340622, topic = "InjectTopic2" } } }</w:t>
+      </w:r>
+    </w:p>
+    <w:p>
+      <w:pPr>
+        <w:rPr>
+          <w:rStyle w:val="debug-message-payload"/>
+        </w:rPr>
+      </w:pPr>
+      <w:r>
+        <w:rPr>
+          <w:rStyle w:val="debug-message-payload"/>
+          <w:color w:val="000000"/>
+        </w:rPr>
+        <w:t>now</w:t>
+      </w:r>
+      <w:r>
+        <w:rPr>
+          <w:rStyle w:val="debug-message-payload"/>
+          <w:color w:val="000000"/>
+        </w:rPr>
+        <w:t xml:space="preserve">, </w:t>
+      </w:r>
+      <w:r>
+        <w:rPr>
+          <w:rStyle w:val="debug-message-payload"/>
+          <w:color w:val="000000"/>
+        </w:rPr>
+        <w:t xml:space="preserve">in order to get to val1, we </w:t>
+      </w:r>
+      <w:r>
+        <w:rPr>
+          <w:rStyle w:val="debug-message-payload"/>
+          <w:color w:val="000000"/>
+        </w:rPr>
+        <w:t>need to</w:t>
+      </w:r>
+      <w:r>
+        <w:rPr>
+          <w:rStyle w:val="debug-message-payload"/>
+          <w:color w:val="000000"/>
+        </w:rPr>
+        <w:t xml:space="preserve"> add an extra step</w:t>
+      </w:r>
+      <w:r>
+        <w:rPr>
+          <w:rStyle w:val="debug-message-payload"/>
+          <w:color w:val="000000"/>
+        </w:rPr>
+        <w:t>/level (</w:t>
+      </w:r>
+      <w:r>
+        <w:rPr>
+          <w:rStyle w:val="debug-message-payload"/>
+          <w:color w:val="000000"/>
+        </w:rPr>
+        <w:t>InjectTopic</w:t>
+      </w:r>
+      <w:r>
+        <w:rPr>
+          <w:rStyle w:val="debug-message-payload"/>
+          <w:color w:val="000000"/>
+        </w:rPr>
+        <w:t>)</w:t>
+      </w:r>
+      <w:r>
+        <w:rPr>
+          <w:rStyle w:val="debug-message-payload"/>
+          <w:color w:val="000000"/>
+        </w:rPr>
+        <w:t>:</w:t>
+      </w:r>
+    </w:p>
+    <w:p>
+      <w:pPr>
+        <w:rPr>
+          <w:rStyle w:val="debug-message-payload"/>
+          <w:b/>
+        </w:rPr>
+      </w:pPr>
+      <w:r>
+        <w:rPr>
+          <w:rStyle w:val="debug-message-payload"/>
+          <w:b/>
+          <w:color w:val="000000"/>
+        </w:rPr>
+        <w:lastRenderedPageBreak/>
+        <w:t>msg.payload.InjectTopic.val1</w:t>
+      </w:r>
+    </w:p>
+    <w:p>
+      <w:pPr>
+        <w:rPr>
+          <w:rStyle w:val="debug-message-payload"/>
+        </w:rPr>
+      </w:pPr>
+      <w:r>
+        <w:rPr>
+          <w:rStyle w:val="debug-message-payload"/>
+          <w:color w:val="000000"/>
+        </w:rPr>
+        <w:t>while timestamp and topic can still be access in the same way:</w:t>
+      </w:r>
+    </w:p>
+    <w:p>
+      <w:pPr>
+        <w:rPr>
+          <w:rStyle w:val="debug-message-payload"/>
+          <w:b/>
+        </w:rPr>
+      </w:pPr>
+      <w:r>
+        <w:rPr>
+          <w:rStyle w:val="debug-message-payload"/>
+          <w:b/>
+          <w:color w:val="000000"/>
+        </w:rPr>
+        <w:t>msg.timestamp</w:t>
+      </w:r>
+    </w:p>
+    <w:p>
+      <w:pPr>
+        <w:rPr>
+          <w:rStyle w:val="debug-message-payload"/>
+          <w:b/>
+        </w:rPr>
+      </w:pPr>
+      <w:r>
+        <w:rPr>
+          <w:rStyle w:val="debug-message-payload"/>
+          <w:b/>
+          <w:color w:val="000000"/>
+        </w:rPr>
+        <w:t>msg.topic</w:t>
+      </w:r>
+    </w:p>
+    <w:p>
+      <w:pPr>
+        <w:rPr>
+          <w:rStyle w:val="debug-message-payload"/>
+          <w:color w:val="000000"/>
+        </w:rPr>
+      </w:pPr>
+      <w:r>
+        <w:rPr>
+          <w:rStyle w:val="debug-message-payload"/>
+          <w:color w:val="000000"/>
+        </w:rPr>
+        <w:t>If we now modify the combi</w:t>
+      </w:r>
+      <w:r>
+        <w:rPr>
+          <w:rStyle w:val="debug-message-payload"/>
+          <w:color w:val="000000"/>
+        </w:rPr>
+        <w:t>ne node to collapse the topics:</w:t>
+      </w:r>
+    </w:p>
+    <w:p>
+      <w:pPr>
+        <w:keepNext/>
+        <w:jc w:val="center"/>
+      </w:pPr>
+      <w:r>
+        <w:rPr>
+          <w:noProof/>
+          <w:color w:val="000000"/>
+        </w:rPr>
+        <w:drawing>
+          <wp:inline distT="0" distB="0" distL="0" distR="0">
+            <wp:extent cx="3708889" cy="2105164"/>
+            <wp:effectExtent l="19050" t="0" r="5861" b="0"/>
+            <wp:docPr id="41" name="Picture 41"/>
+            <wp:cNvGraphicFramePr>
+              <a:graphicFrameLocks xmlns:a="http://schemas.openxmlformats.org/drawingml/2006/main" noChangeAspect="1"/>
+            </wp:cNvGraphicFramePr>
+            <a:graphic xmlns:a="http://schemas.openxmlformats.org/drawingml/2006/main">
+              <a:graphicData uri="http://schemas.openxmlformats.org/drawingml/2006/picture">
+                <pic:pic xmlns:pic="http://schemas.openxmlformats.org/drawingml/2006/picture">
+                  <pic:nvPicPr>
+                    <pic:cNvPr id="0" name="Picture 41"/>
+                    <pic:cNvPicPr>
+                      <a:picLocks noChangeAspect="1" noChangeArrowheads="1"/>
+                    </pic:cNvPicPr>
+                  </pic:nvPicPr>
+                  <pic:blipFill>
+                    <a:blip r:embed="rId22"/>
+                    <a:srcRect/>
+                    <a:stretch>
+                      <a:fillRect/>
+                    </a:stretch>
+                  </pic:blipFill>
+                  <pic:spPr bwMode="auto">
+                    <a:xfrm>
+                      <a:off x="0" y="0"/>
+                      <a:ext cx="3713425" cy="2107739"/>
+                    </a:xfrm>
+                    <a:prstGeom prst="rect">
+                      <a:avLst/>
+                    </a:prstGeom>
+                    <a:noFill/>
+                    <a:ln w="9525">
+                      <a:noFill/>
+                      <a:miter lim="800000"/>
+                      <a:headEnd/>
+                      <a:tailEnd/>
+                    </a:ln>
+                  </pic:spPr>
+                </pic:pic>
+              </a:graphicData>
+            </a:graphic>
+          </wp:inline>
+        </w:drawing>
+      </w:r>
+    </w:p>
+    <w:p>
+      <w:pPr>
+        <w:pStyle w:val="Caption"/>
+        <w:rPr>
+          <w:rStyle w:val="debug-message-payload"/>
+          <w:color w:val="000000"/>
+        </w:rPr>
+      </w:pPr>
+      <w:r>
+        <w:t xml:space="preserve">Figure </w:t>
+      </w:r>
+      <w:fldSimple w:instr=" SEQ Figure \* ARABIC ">
+        <w:r>
+          <w:rPr>
+            <w:noProof/>
+          </w:rPr>
+          <w:t>12</w:t>
+        </w:r>
+      </w:fldSimple>
+      <w:r>
+        <w:t>: Collapse topics selected on combine node.</w:t>
+      </w:r>
+    </w:p>
+    <w:p>
+      <w:pPr>
+        <w:rPr>
+          <w:rStyle w:val="debug-message-payload"/>
+        </w:rPr>
+      </w:pPr>
+      <w:r>
+        <w:rPr>
+          <w:rStyle w:val="debug-message-payload"/>
+          <w:color w:val="000000"/>
+        </w:rPr>
+        <w:t>this is what happens: </w:t>
+      </w:r>
+    </w:p>
+    <w:p>
+      <w:pPr>
+        <w:rPr>
+          <w:rStyle w:val="debug-message-payload"/>
+        </w:rPr>
+      </w:pPr>
+      <w:r>
+        <w:rPr>
+          <w:rStyle w:val="debug-message-payload"/>
+          <w:color w:val="000000"/>
+        </w:rPr>
+        <w:t>(Message) created by: 72e88578.9bc20c</w:t>
+      </w:r>
+    </w:p>
+    <w:p>
+      <w:pPr>
+        <w:rPr>
+          <w:rStyle w:val="debug-message-payload"/>
+        </w:rPr>
+      </w:pPr>
+      <w:r>
+        <w:rPr>
+          <w:rStyle w:val="debug-message-payload"/>
+          <w:color w:val="000000"/>
+        </w:rPr>
+        <w:t>Public properties: { payload = { val3 = 3, val1 = 1, val4 = 4, val2 = 2 }, timestamp = 1435340830, topic = "InjectTopic2" } Private properties: { }</w:t>
+      </w:r>
+    </w:p>
+    <w:p>
+      <w:pPr>
+        <w:rPr>
+          <w:rStyle w:val="debug-message-payload"/>
+        </w:rPr>
+      </w:pPr>
+      <w:r>
+        <w:rPr>
+          <w:rStyle w:val="debug-message-payload"/>
+          <w:color w:val="000000"/>
+        </w:rPr>
+        <w:t xml:space="preserve">We </w:t>
+      </w:r>
+      <w:r>
+        <w:rPr>
+          <w:rStyle w:val="debug-message-payload"/>
+          <w:color w:val="000000"/>
+        </w:rPr>
+        <w:t>can see now,</w:t>
+      </w:r>
+      <w:r>
+        <w:rPr>
+          <w:rStyle w:val="debug-message-payload"/>
+          <w:color w:val="000000"/>
+        </w:rPr>
+        <w:t xml:space="preserve"> that</w:t>
+      </w:r>
+      <w:r>
+        <w:rPr>
+          <w:rStyle w:val="debug-message-payload"/>
+          <w:color w:val="000000"/>
+        </w:rPr>
+        <w:t xml:space="preserve"> there is no more </w:t>
+      </w:r>
+      <w:r>
+        <w:rPr>
+          <w:rStyle w:val="debug-message-payload"/>
+          <w:color w:val="000000"/>
+        </w:rPr>
+        <w:t xml:space="preserve">longer an </w:t>
+      </w:r>
+      <w:r>
+        <w:rPr>
+          <w:rStyle w:val="debug-message-payload"/>
+          <w:color w:val="000000"/>
+        </w:rPr>
+        <w:t>extra step in order to access val1 (The order of appearance</w:t>
+      </w:r>
+      <w:r>
+        <w:rPr>
+          <w:rStyle w:val="debug-message-payload"/>
+          <w:color w:val="000000"/>
+        </w:rPr>
+        <w:t xml:space="preserve"> of the values</w:t>
+      </w:r>
+      <w:r>
+        <w:rPr>
+          <w:rStyle w:val="debug-message-payload"/>
+          <w:color w:val="000000"/>
+        </w:rPr>
+        <w:t xml:space="preserve"> is not really relevant as long as all the data is contained</w:t>
+      </w:r>
+      <w:r>
+        <w:rPr>
+          <w:rStyle w:val="debug-message-payload"/>
+          <w:color w:val="000000"/>
+        </w:rPr>
+        <w:t xml:space="preserve"> on the payload</w:t>
+      </w:r>
+      <w:r>
+        <w:rPr>
+          <w:rStyle w:val="debug-message-payload"/>
+          <w:color w:val="000000"/>
+        </w:rPr>
+        <w:t>)</w:t>
+      </w:r>
+      <w:r>
+        <w:rPr>
+          <w:rStyle w:val="debug-message-payload"/>
+          <w:color w:val="000000"/>
+        </w:rPr>
+        <w:t>. To access val1, we only need to use:</w:t>
+      </w:r>
+    </w:p>
+    <w:p>
+      <w:pPr>
+        <w:rPr>
+          <w:rStyle w:val="debug-message-payload"/>
+          <w:b/>
+        </w:rPr>
+      </w:pPr>
+      <w:r>
+        <w:rPr>
+          <w:rStyle w:val="debug-message-payload"/>
+          <w:b/>
+          <w:color w:val="000000"/>
+        </w:rPr>
+        <w:t>msg.payload.val1</w:t>
+      </w:r>
+    </w:p>
+    <w:p>
+      <w:pPr>
+        <w:rPr>
+          <w:rStyle w:val="debug-message-payload"/>
+        </w:rPr>
+      </w:pPr>
+      <w:r>
+        <w:rPr>
+          <w:rStyle w:val="debug-message-payload"/>
+          <w:color w:val="000000"/>
+        </w:rPr>
+        <w:t>Now</w:t>
+      </w:r>
+      <w:r>
+        <w:rPr>
+          <w:rStyle w:val="debug-message-payload"/>
+          <w:color w:val="000000"/>
+        </w:rPr>
+        <w:t xml:space="preserve"> we </w:t>
+      </w:r>
+      <w:r>
+        <w:rPr>
+          <w:rStyle w:val="debug-message-payload"/>
+          <w:color w:val="000000"/>
+        </w:rPr>
+        <w:t xml:space="preserve">have a complete new message. </w:t>
+      </w:r>
+      <w:r>
+        <w:rPr>
+          <w:rStyle w:val="debug-message-payload"/>
+          <w:color w:val="000000"/>
+        </w:rPr>
+        <w:t>This new message can be then combined</w:t>
+      </w:r>
+      <w:r>
+        <w:rPr>
+          <w:rStyle w:val="debug-message-payload"/>
+          <w:color w:val="000000"/>
+        </w:rPr>
+        <w:t xml:space="preserve"> again with another message and you will have the same exercise over and over again.</w:t>
+      </w:r>
+    </w:p>
+    <w:p/>
+    <w:p>
+      <w:pPr>
+        <w:pStyle w:val="Heading1"/>
+        <w:numPr>
+          <w:ilvl w:val="0"/>
+          <w:numId w:val="0"/>
+        </w:numPr>
+        <w:ind w:left="431"/>
+      </w:pPr>
+    </w:p>
+    <w:p>
+      <w:pPr>
+        <w:sectPr>
+          <w:headerReference w:type="default" r:id="rId23"/>
+          <w:headerReference w:type="first" r:id="rId24"/>
+          <w:pgSz w:w="11907" w:h="16839" w:code="9"/>
+          <w:pgMar w:top="1701" w:right="1440" w:bottom="1440" w:left="1440" w:header="1701" w:footer="1701" w:gutter="0"/>
+          <w:cols w:space="708"/>
+          <w:titlePg/>
+          <w:docGrid w:linePitch="360"/>
+        </w:sectPr>
+      </w:pPr>
+    </w:p>
+    <w:p>
+      <w:pPr>
+        <w:pStyle w:val="ListParagraph"/>
+        <w:numPr>
+          <w:ilvl w:val="0"/>
+          <w:numId w:val="0"/>
+        </w:numPr>
+        <w:ind w:left="720"/>
+      </w:pPr>
+    </w:p>
     <w:sectPr>
-      <w:headerReference w:type="first" r:id="rId11"/>
+      <w:headerReference w:type="first" r:id="rId25"/>
       <w:pgSz w:w="11907" w:h="16839" w:code="9"/>
       <w:pgMar w:top="1701" w:right="1440" w:bottom="1440" w:left="1440" w:header="1701" w:footer="1701" w:gutter="0"/>
       <w:cols w:space="708"/>
@@ -948,10 +3766,150 @@
   <w:p>
     <w:pPr>
       <w:pStyle w:val="Header"/>
+    </w:pPr>
+    <w:r>
+      <w:rPr>
+        <w:noProof/>
+      </w:rPr>
+      <w:drawing>
+        <wp:anchor distT="0" distB="0" distL="114300" distR="114300" simplePos="0" relativeHeight="251663360" behindDoc="1" locked="0" layoutInCell="1" allowOverlap="1">
+          <wp:simplePos x="0" y="0"/>
+          <wp:positionH relativeFrom="column">
+            <wp:posOffset>19050</wp:posOffset>
+          </wp:positionH>
+          <wp:positionV relativeFrom="paragraph">
+            <wp:posOffset>-488464</wp:posOffset>
+          </wp:positionV>
+          <wp:extent cx="1137397" cy="430305"/>
+          <wp:effectExtent l="19050" t="0" r="0" b="0"/>
+          <wp:wrapNone/>
+          <wp:docPr id="6" name="Picture 1" descr="\\psf\Home\Design\Option\Identity\Logos\OPTION-Logo_Grey.png"/>
+          <wp:cNvGraphicFramePr>
+            <a:graphicFrameLocks xmlns:a="http://schemas.openxmlformats.org/drawingml/2006/main" noChangeAspect="1"/>
+          </wp:cNvGraphicFramePr>
+          <a:graphic xmlns:a="http://schemas.openxmlformats.org/drawingml/2006/main">
+            <a:graphicData uri="http://schemas.openxmlformats.org/drawingml/2006/picture">
+              <pic:pic xmlns:pic="http://schemas.openxmlformats.org/drawingml/2006/picture">
+                <pic:nvPicPr>
+                  <pic:cNvPr id="0" name="Picture 1" descr="\\psf\Home\Design\Option\Identity\Logos\OPTION-Logo_Grey.png"/>
+                  <pic:cNvPicPr>
+                    <a:picLocks noChangeAspect="1" noChangeArrowheads="1"/>
+                  </pic:cNvPicPr>
+                </pic:nvPicPr>
+                <pic:blipFill>
+                  <a:blip r:embed="rId1"/>
+                  <a:srcRect/>
+                  <a:stretch>
+                    <a:fillRect/>
+                  </a:stretch>
+                </pic:blipFill>
+                <pic:spPr bwMode="auto">
+                  <a:xfrm>
+                    <a:off x="0" y="0"/>
+                    <a:ext cx="1132317" cy="443753"/>
+                  </a:xfrm>
+                  <a:prstGeom prst="rect">
+                    <a:avLst/>
+                  </a:prstGeom>
+                  <a:noFill/>
+                  <a:ln w="9525">
+                    <a:noFill/>
+                    <a:miter lim="800000"/>
+                    <a:headEnd/>
+                    <a:tailEnd/>
+                  </a:ln>
+                </pic:spPr>
+              </pic:pic>
+            </a:graphicData>
+          </a:graphic>
+        </wp:anchor>
+      </w:drawing>
+    </w:r>
+  </w:p>
+</w:hdr>
+</file>
+
+<file path=word/header2.xml><?xml version="1.0" encoding="utf-8"?>
+<w:hdr xmlns:ve="http://schemas.openxmlformats.org/markup-compatibility/2006" xmlns:o="urn:schemas-microsoft-com:office:office" xmlns:r="http://schemas.openxmlformats.org/officeDocument/2006/relationships" xmlns:m="http://schemas.openxmlformats.org/officeDocument/2006/math" xmlns:v="urn:schemas-microsoft-com:vml" xmlns:wp="http://schemas.openxmlformats.org/drawingml/2006/wordprocessingDrawing" xmlns:w10="urn:schemas-microsoft-com:office:word" xmlns:w="http://schemas.openxmlformats.org/wordprocessingml/2006/main" xmlns:wne="http://schemas.microsoft.com/office/word/2006/wordml">
+  <w:p>
+    <w:pPr>
+      <w:pStyle w:val="Header"/>
       <w:tabs>
         <w:tab w:val="clear" w:pos="9360"/>
         <w:tab w:val="left" w:pos="5739"/>
       </w:tabs>
+      <w:jc w:val="left"/>
+    </w:pPr>
+    <w:r>
+      <w:rPr>
+        <w:noProof/>
+      </w:rPr>
+      <w:drawing>
+        <wp:inline distT="0" distB="0" distL="0" distR="0">
+          <wp:extent cx="1648385" cy="645459"/>
+          <wp:effectExtent l="19050" t="0" r="8965" b="0"/>
+          <wp:docPr id="5" name="Picture 1" descr="\\psf\Home\Design\Option\Identity\Logos\OPTION-Logo_Grey.png"/>
+          <wp:cNvGraphicFramePr>
+            <a:graphicFrameLocks xmlns:a="http://schemas.openxmlformats.org/drawingml/2006/main" noChangeAspect="1"/>
+          </wp:cNvGraphicFramePr>
+          <a:graphic xmlns:a="http://schemas.openxmlformats.org/drawingml/2006/main">
+            <a:graphicData uri="http://schemas.openxmlformats.org/drawingml/2006/picture">
+              <pic:pic xmlns:pic="http://schemas.openxmlformats.org/drawingml/2006/picture">
+                <pic:nvPicPr>
+                  <pic:cNvPr id="0" name="Picture 1" descr="\\psf\Home\Design\Option\Identity\Logos\OPTION-Logo_Grey.png"/>
+                  <pic:cNvPicPr>
+                    <a:picLocks noChangeAspect="1" noChangeArrowheads="1"/>
+                  </pic:cNvPicPr>
+                </pic:nvPicPr>
+                <pic:blipFill>
+                  <a:blip r:embed="rId1"/>
+                  <a:srcRect/>
+                  <a:stretch>
+                    <a:fillRect/>
+                  </a:stretch>
+                </pic:blipFill>
+                <pic:spPr bwMode="auto">
+                  <a:xfrm>
+                    <a:off x="0" y="0"/>
+                    <a:ext cx="1648385" cy="645459"/>
+                  </a:xfrm>
+                  <a:prstGeom prst="rect">
+                    <a:avLst/>
+                  </a:prstGeom>
+                  <a:noFill/>
+                  <a:ln w="9525">
+                    <a:noFill/>
+                    <a:miter lim="800000"/>
+                    <a:headEnd/>
+                    <a:tailEnd/>
+                  </a:ln>
+                </pic:spPr>
+              </pic:pic>
+            </a:graphicData>
+          </a:graphic>
+        </wp:inline>
+      </w:drawing>
+    </w:r>
+    <w:r>
+      <w:tab/>
+    </w:r>
+    <w:r>
+      <w:tab/>
+    </w:r>
+  </w:p>
+</w:hdr>
+</file>
+
+<file path=word/header3.xml><?xml version="1.0" encoding="utf-8"?>
+<w:hdr xmlns:ve="http://schemas.openxmlformats.org/markup-compatibility/2006" xmlns:o="urn:schemas-microsoft-com:office:office" xmlns:r="http://schemas.openxmlformats.org/officeDocument/2006/relationships" xmlns:m="http://schemas.openxmlformats.org/officeDocument/2006/math" xmlns:v="urn:schemas-microsoft-com:vml" xmlns:wp="http://schemas.openxmlformats.org/drawingml/2006/wordprocessingDrawing" xmlns:w10="urn:schemas-microsoft-com:office:word" xmlns:w="http://schemas.openxmlformats.org/wordprocessingml/2006/main" xmlns:wne="http://schemas.microsoft.com/office/word/2006/wordml">
+  <w:p>
+    <w:pPr>
+      <w:pStyle w:val="Header"/>
+      <w:tabs>
+        <w:tab w:val="clear" w:pos="9360"/>
+        <w:tab w:val="left" w:pos="5739"/>
+      </w:tabs>
+      <w:jc w:val="left"/>
     </w:pPr>
     <w:r>
       <w:rPr>
@@ -964,12 +3922,12 @@
             <wp:align>center</wp:align>
           </wp:positionH>
           <wp:positionV relativeFrom="margin">
-            <wp:posOffset>3161478</wp:posOffset>
+            <wp:posOffset>3166169</wp:posOffset>
           </wp:positionV>
-          <wp:extent cx="3651997" cy="1425388"/>
+          <wp:extent cx="3659815" cy="1424763"/>
           <wp:effectExtent l="19050" t="0" r="0" b="0"/>
           <wp:wrapNone/>
-          <wp:docPr id="4" name="Picture 1" descr="\\psf\Home\Design\Option\Identity\Logos\OPTION-Logo_Grey.png"/>
+          <wp:docPr id="2" name="Picture 1" descr="\\psf\Home\Design\Option\Identity\Logos\OPTION-Logo_Grey.png"/>
           <wp:cNvGraphicFramePr>
             <a:graphicFrameLocks xmlns:a="http://schemas.openxmlformats.org/drawingml/2006/main" noChangeAspect="1"/>
           </wp:cNvGraphicFramePr>
@@ -1024,6 +3982,232 @@
 <file path=word/numbering.xml><?xml version="1.0" encoding="utf-8"?>
 <w:numbering xmlns:ve="http://schemas.openxmlformats.org/markup-compatibility/2006" xmlns:o="urn:schemas-microsoft-com:office:office" xmlns:r="http://schemas.openxmlformats.org/officeDocument/2006/relationships" xmlns:m="http://schemas.openxmlformats.org/officeDocument/2006/math" xmlns:v="urn:schemas-microsoft-com:vml" xmlns:wp="http://schemas.openxmlformats.org/drawingml/2006/wordprocessingDrawing" xmlns:w10="urn:schemas-microsoft-com:office:word" xmlns:w="http://schemas.openxmlformats.org/wordprocessingml/2006/main" xmlns:wne="http://schemas.microsoft.com/office/word/2006/wordml">
   <w:abstractNum w:abstractNumId="0">
+    <w:nsid w:val="0003170F"/>
+    <w:multiLevelType w:val="hybridMultilevel"/>
+    <w:tmpl w:val="B06EF6BA"/>
+    <w:lvl w:ilvl="0" w:tplc="04090001">
+      <w:start w:val="1"/>
+      <w:numFmt w:val="bullet"/>
+      <w:lvlText w:val=""/>
+      <w:lvlJc w:val="left"/>
+      <w:pPr>
+        <w:ind w:left="720" w:hanging="360"/>
+      </w:pPr>
+      <w:rPr>
+        <w:rFonts w:ascii="Symbol" w:hAnsi="Symbol" w:hint="default"/>
+      </w:rPr>
+    </w:lvl>
+    <w:lvl w:ilvl="1" w:tplc="04090003" w:tentative="1">
+      <w:start w:val="1"/>
+      <w:numFmt w:val="bullet"/>
+      <w:lvlText w:val="o"/>
+      <w:lvlJc w:val="left"/>
+      <w:pPr>
+        <w:ind w:left="1440" w:hanging="360"/>
+      </w:pPr>
+      <w:rPr>
+        <w:rFonts w:ascii="Courier New" w:hAnsi="Courier New" w:cs="Courier New" w:hint="default"/>
+      </w:rPr>
+    </w:lvl>
+    <w:lvl w:ilvl="2" w:tplc="04090005" w:tentative="1">
+      <w:start w:val="1"/>
+      <w:numFmt w:val="bullet"/>
+      <w:lvlText w:val=""/>
+      <w:lvlJc w:val="left"/>
+      <w:pPr>
+        <w:ind w:left="2160" w:hanging="360"/>
+      </w:pPr>
+      <w:rPr>
+        <w:rFonts w:ascii="Wingdings" w:hAnsi="Wingdings" w:hint="default"/>
+      </w:rPr>
+    </w:lvl>
+    <w:lvl w:ilvl="3" w:tplc="04090001" w:tentative="1">
+      <w:start w:val="1"/>
+      <w:numFmt w:val="bullet"/>
+      <w:lvlText w:val=""/>
+      <w:lvlJc w:val="left"/>
+      <w:pPr>
+        <w:ind w:left="2880" w:hanging="360"/>
+      </w:pPr>
+      <w:rPr>
+        <w:rFonts w:ascii="Symbol" w:hAnsi="Symbol" w:hint="default"/>
+      </w:rPr>
+    </w:lvl>
+    <w:lvl w:ilvl="4" w:tplc="04090003" w:tentative="1">
+      <w:start w:val="1"/>
+      <w:numFmt w:val="bullet"/>
+      <w:lvlText w:val="o"/>
+      <w:lvlJc w:val="left"/>
+      <w:pPr>
+        <w:ind w:left="3600" w:hanging="360"/>
+      </w:pPr>
+      <w:rPr>
+        <w:rFonts w:ascii="Courier New" w:hAnsi="Courier New" w:cs="Courier New" w:hint="default"/>
+      </w:rPr>
+    </w:lvl>
+    <w:lvl w:ilvl="5" w:tplc="04090005" w:tentative="1">
+      <w:start w:val="1"/>
+      <w:numFmt w:val="bullet"/>
+      <w:lvlText w:val=""/>
+      <w:lvlJc w:val="left"/>
+      <w:pPr>
+        <w:ind w:left="4320" w:hanging="360"/>
+      </w:pPr>
+      <w:rPr>
+        <w:rFonts w:ascii="Wingdings" w:hAnsi="Wingdings" w:hint="default"/>
+      </w:rPr>
+    </w:lvl>
+    <w:lvl w:ilvl="6" w:tplc="04090001" w:tentative="1">
+      <w:start w:val="1"/>
+      <w:numFmt w:val="bullet"/>
+      <w:lvlText w:val=""/>
+      <w:lvlJc w:val="left"/>
+      <w:pPr>
+        <w:ind w:left="5040" w:hanging="360"/>
+      </w:pPr>
+      <w:rPr>
+        <w:rFonts w:ascii="Symbol" w:hAnsi="Symbol" w:hint="default"/>
+      </w:rPr>
+    </w:lvl>
+    <w:lvl w:ilvl="7" w:tplc="04090003" w:tentative="1">
+      <w:start w:val="1"/>
+      <w:numFmt w:val="bullet"/>
+      <w:lvlText w:val="o"/>
+      <w:lvlJc w:val="left"/>
+      <w:pPr>
+        <w:ind w:left="5760" w:hanging="360"/>
+      </w:pPr>
+      <w:rPr>
+        <w:rFonts w:ascii="Courier New" w:hAnsi="Courier New" w:cs="Courier New" w:hint="default"/>
+      </w:rPr>
+    </w:lvl>
+    <w:lvl w:ilvl="8" w:tplc="04090005" w:tentative="1">
+      <w:start w:val="1"/>
+      <w:numFmt w:val="bullet"/>
+      <w:lvlText w:val=""/>
+      <w:lvlJc w:val="left"/>
+      <w:pPr>
+        <w:ind w:left="6480" w:hanging="360"/>
+      </w:pPr>
+      <w:rPr>
+        <w:rFonts w:ascii="Wingdings" w:hAnsi="Wingdings" w:hint="default"/>
+      </w:rPr>
+    </w:lvl>
+  </w:abstractNum>
+  <w:abstractNum w:abstractNumId="1">
+    <w:nsid w:val="1B496B30"/>
+    <w:multiLevelType w:val="hybridMultilevel"/>
+    <w:tmpl w:val="D7D225DC"/>
+    <w:lvl w:ilvl="0" w:tplc="04090001">
+      <w:start w:val="1"/>
+      <w:numFmt w:val="bullet"/>
+      <w:lvlText w:val=""/>
+      <w:lvlJc w:val="left"/>
+      <w:pPr>
+        <w:ind w:left="720" w:hanging="360"/>
+      </w:pPr>
+      <w:rPr>
+        <w:rFonts w:ascii="Symbol" w:hAnsi="Symbol" w:hint="default"/>
+      </w:rPr>
+    </w:lvl>
+    <w:lvl w:ilvl="1" w:tplc="04090003" w:tentative="1">
+      <w:start w:val="1"/>
+      <w:numFmt w:val="bullet"/>
+      <w:lvlText w:val="o"/>
+      <w:lvlJc w:val="left"/>
+      <w:pPr>
+        <w:ind w:left="1440" w:hanging="360"/>
+      </w:pPr>
+      <w:rPr>
+        <w:rFonts w:ascii="Courier New" w:hAnsi="Courier New" w:cs="Courier New" w:hint="default"/>
+      </w:rPr>
+    </w:lvl>
+    <w:lvl w:ilvl="2" w:tplc="04090005" w:tentative="1">
+      <w:start w:val="1"/>
+      <w:numFmt w:val="bullet"/>
+      <w:lvlText w:val=""/>
+      <w:lvlJc w:val="left"/>
+      <w:pPr>
+        <w:ind w:left="2160" w:hanging="360"/>
+      </w:pPr>
+      <w:rPr>
+        <w:rFonts w:ascii="Wingdings" w:hAnsi="Wingdings" w:hint="default"/>
+      </w:rPr>
+    </w:lvl>
+    <w:lvl w:ilvl="3" w:tplc="04090001" w:tentative="1">
+      <w:start w:val="1"/>
+      <w:numFmt w:val="bullet"/>
+      <w:lvlText w:val=""/>
+      <w:lvlJc w:val="left"/>
+      <w:pPr>
+        <w:ind w:left="2880" w:hanging="360"/>
+      </w:pPr>
+      <w:rPr>
+        <w:rFonts w:ascii="Symbol" w:hAnsi="Symbol" w:hint="default"/>
+      </w:rPr>
+    </w:lvl>
+    <w:lvl w:ilvl="4" w:tplc="04090003" w:tentative="1">
+      <w:start w:val="1"/>
+      <w:numFmt w:val="bullet"/>
+      <w:lvlText w:val="o"/>
+      <w:lvlJc w:val="left"/>
+      <w:pPr>
+        <w:ind w:left="3600" w:hanging="360"/>
+      </w:pPr>
+      <w:rPr>
+        <w:rFonts w:ascii="Courier New" w:hAnsi="Courier New" w:cs="Courier New" w:hint="default"/>
+      </w:rPr>
+    </w:lvl>
+    <w:lvl w:ilvl="5" w:tplc="04090005" w:tentative="1">
+      <w:start w:val="1"/>
+      <w:numFmt w:val="bullet"/>
+      <w:lvlText w:val=""/>
+      <w:lvlJc w:val="left"/>
+      <w:pPr>
+        <w:ind w:left="4320" w:hanging="360"/>
+      </w:pPr>
+      <w:rPr>
+        <w:rFonts w:ascii="Wingdings" w:hAnsi="Wingdings" w:hint="default"/>
+      </w:rPr>
+    </w:lvl>
+    <w:lvl w:ilvl="6" w:tplc="04090001" w:tentative="1">
+      <w:start w:val="1"/>
+      <w:numFmt w:val="bullet"/>
+      <w:lvlText w:val=""/>
+      <w:lvlJc w:val="left"/>
+      <w:pPr>
+        <w:ind w:left="5040" w:hanging="360"/>
+      </w:pPr>
+      <w:rPr>
+        <w:rFonts w:ascii="Symbol" w:hAnsi="Symbol" w:hint="default"/>
+      </w:rPr>
+    </w:lvl>
+    <w:lvl w:ilvl="7" w:tplc="04090003" w:tentative="1">
+      <w:start w:val="1"/>
+      <w:numFmt w:val="bullet"/>
+      <w:lvlText w:val="o"/>
+      <w:lvlJc w:val="left"/>
+      <w:pPr>
+        <w:ind w:left="5760" w:hanging="360"/>
+      </w:pPr>
+      <w:rPr>
+        <w:rFonts w:ascii="Courier New" w:hAnsi="Courier New" w:cs="Courier New" w:hint="default"/>
+      </w:rPr>
+    </w:lvl>
+    <w:lvl w:ilvl="8" w:tplc="04090005" w:tentative="1">
+      <w:start w:val="1"/>
+      <w:numFmt w:val="bullet"/>
+      <w:lvlText w:val=""/>
+      <w:lvlJc w:val="left"/>
+      <w:pPr>
+        <w:ind w:left="6480" w:hanging="360"/>
+      </w:pPr>
+      <w:rPr>
+        <w:rFonts w:ascii="Wingdings" w:hAnsi="Wingdings" w:hint="default"/>
+      </w:rPr>
+    </w:lvl>
+  </w:abstractNum>
+  <w:abstractNum w:abstractNumId="2">
     <w:nsid w:val="1C494EC4"/>
     <w:multiLevelType w:val="hybridMultilevel"/>
     <w:tmpl w:val="FD5A0A32"/>
@@ -1136,7 +4320,7 @@
       </w:rPr>
     </w:lvl>
   </w:abstractNum>
-  <w:abstractNum w:abstractNumId="1">
+  <w:abstractNum w:abstractNumId="3">
     <w:nsid w:val="43776EC5"/>
     <w:multiLevelType w:val="hybridMultilevel"/>
     <w:tmpl w:val="84449994"/>
@@ -1249,7 +4433,7 @@
       </w:rPr>
     </w:lvl>
   </w:abstractNum>
-  <w:abstractNum w:abstractNumId="2">
+  <w:abstractNum w:abstractNumId="4">
     <w:nsid w:val="44867B4B"/>
     <w:multiLevelType w:val="hybridMultilevel"/>
     <w:tmpl w:val="80C45F64"/>
@@ -1362,7 +4546,7 @@
       </w:rPr>
     </w:lvl>
   </w:abstractNum>
-  <w:abstractNum w:abstractNumId="3">
+  <w:abstractNum w:abstractNumId="5">
     <w:nsid w:val="4E7F33AD"/>
     <w:multiLevelType w:val="hybridMultilevel"/>
     <w:tmpl w:val="45FC27DE"/>
@@ -1475,7 +4659,117 @@
       </w:rPr>
     </w:lvl>
   </w:abstractNum>
-  <w:abstractNum w:abstractNumId="4">
+  <w:abstractNum w:abstractNumId="6">
+    <w:nsid w:val="52C35910"/>
+    <w:multiLevelType w:val="hybridMultilevel"/>
+    <w:tmpl w:val="EABE296E"/>
+    <w:lvl w:ilvl="0" w:tplc="0409000F">
+      <w:start w:val="1"/>
+      <w:numFmt w:val="decimal"/>
+      <w:lvlText w:val="%1."/>
+      <w:lvlJc w:val="left"/>
+      <w:pPr>
+        <w:ind w:left="720" w:hanging="360"/>
+      </w:pPr>
+    </w:lvl>
+    <w:lvl w:ilvl="1" w:tplc="04090019">
+      <w:start w:val="1"/>
+      <w:numFmt w:val="decimal"/>
+      <w:lvlText w:val="%2."/>
+      <w:lvlJc w:val="left"/>
+      <w:pPr>
+        <w:tabs>
+          <w:tab w:val="num" w:pos="1440"/>
+        </w:tabs>
+        <w:ind w:left="1440" w:hanging="360"/>
+      </w:pPr>
+    </w:lvl>
+    <w:lvl w:ilvl="2" w:tplc="0409001B">
+      <w:start w:val="1"/>
+      <w:numFmt w:val="decimal"/>
+      <w:lvlText w:val="%3."/>
+      <w:lvlJc w:val="left"/>
+      <w:pPr>
+        <w:tabs>
+          <w:tab w:val="num" w:pos="2160"/>
+        </w:tabs>
+        <w:ind w:left="2160" w:hanging="360"/>
+      </w:pPr>
+    </w:lvl>
+    <w:lvl w:ilvl="3" w:tplc="0409000F">
+      <w:start w:val="1"/>
+      <w:numFmt w:val="decimal"/>
+      <w:lvlText w:val="%4."/>
+      <w:lvlJc w:val="left"/>
+      <w:pPr>
+        <w:tabs>
+          <w:tab w:val="num" w:pos="2880"/>
+        </w:tabs>
+        <w:ind w:left="2880" w:hanging="360"/>
+      </w:pPr>
+    </w:lvl>
+    <w:lvl w:ilvl="4" w:tplc="04090019">
+      <w:start w:val="1"/>
+      <w:numFmt w:val="decimal"/>
+      <w:lvlText w:val="%5."/>
+      <w:lvlJc w:val="left"/>
+      <w:pPr>
+        <w:tabs>
+          <w:tab w:val="num" w:pos="3600"/>
+        </w:tabs>
+        <w:ind w:left="3600" w:hanging="360"/>
+      </w:pPr>
+    </w:lvl>
+    <w:lvl w:ilvl="5" w:tplc="0409001B">
+      <w:start w:val="1"/>
+      <w:numFmt w:val="decimal"/>
+      <w:lvlText w:val="%6."/>
+      <w:lvlJc w:val="left"/>
+      <w:pPr>
+        <w:tabs>
+          <w:tab w:val="num" w:pos="4320"/>
+        </w:tabs>
+        <w:ind w:left="4320" w:hanging="360"/>
+      </w:pPr>
+    </w:lvl>
+    <w:lvl w:ilvl="6" w:tplc="0409000F">
+      <w:start w:val="1"/>
+      <w:numFmt w:val="decimal"/>
+      <w:lvlText w:val="%7."/>
+      <w:lvlJc w:val="left"/>
+      <w:pPr>
+        <w:tabs>
+          <w:tab w:val="num" w:pos="5040"/>
+        </w:tabs>
+        <w:ind w:left="5040" w:hanging="360"/>
+      </w:pPr>
+    </w:lvl>
+    <w:lvl w:ilvl="7" w:tplc="04090019">
+      <w:start w:val="1"/>
+      <w:numFmt w:val="decimal"/>
+      <w:lvlText w:val="%8."/>
+      <w:lvlJc w:val="left"/>
+      <w:pPr>
+        <w:tabs>
+          <w:tab w:val="num" w:pos="5760"/>
+        </w:tabs>
+        <w:ind w:left="5760" w:hanging="360"/>
+      </w:pPr>
+    </w:lvl>
+    <w:lvl w:ilvl="8" w:tplc="0409001B">
+      <w:start w:val="1"/>
+      <w:numFmt w:val="decimal"/>
+      <w:lvlText w:val="%9."/>
+      <w:lvlJc w:val="left"/>
+      <w:pPr>
+        <w:tabs>
+          <w:tab w:val="num" w:pos="6480"/>
+        </w:tabs>
+        <w:ind w:left="6480" w:hanging="360"/>
+      </w:pPr>
+    </w:lvl>
+  </w:abstractNum>
+  <w:abstractNum w:abstractNumId="7">
     <w:nsid w:val="593A4C9E"/>
     <w:multiLevelType w:val="hybridMultilevel"/>
     <w:tmpl w:val="3C52638E"/>
@@ -1588,7 +4882,7 @@
       </w:rPr>
     </w:lvl>
   </w:abstractNum>
-  <w:abstractNum w:abstractNumId="5">
+  <w:abstractNum w:abstractNumId="8">
     <w:nsid w:val="5E691A37"/>
     <w:multiLevelType w:val="multilevel"/>
     <w:tmpl w:val="7FAC6A54"/>
@@ -1683,7 +4977,7 @@
       </w:pPr>
     </w:lvl>
   </w:abstractNum>
-  <w:abstractNum w:abstractNumId="6">
+  <w:abstractNum w:abstractNumId="9">
     <w:nsid w:val="5ED729F6"/>
     <w:multiLevelType w:val="hybridMultilevel"/>
     <w:tmpl w:val="1D5488C4"/>
@@ -1797,7 +5091,120 @@
       </w:rPr>
     </w:lvl>
   </w:abstractNum>
-  <w:abstractNum w:abstractNumId="7">
+  <w:abstractNum w:abstractNumId="10">
+    <w:nsid w:val="6FA0109C"/>
+    <w:multiLevelType w:val="hybridMultilevel"/>
+    <w:tmpl w:val="A2ECCA18"/>
+    <w:lvl w:ilvl="0" w:tplc="04090001">
+      <w:start w:val="1"/>
+      <w:numFmt w:val="bullet"/>
+      <w:lvlText w:val=""/>
+      <w:lvlJc w:val="left"/>
+      <w:pPr>
+        <w:ind w:left="720" w:hanging="360"/>
+      </w:pPr>
+      <w:rPr>
+        <w:rFonts w:ascii="Symbol" w:hAnsi="Symbol" w:hint="default"/>
+      </w:rPr>
+    </w:lvl>
+    <w:lvl w:ilvl="1" w:tplc="04090003" w:tentative="1">
+      <w:start w:val="1"/>
+      <w:numFmt w:val="bullet"/>
+      <w:lvlText w:val="o"/>
+      <w:lvlJc w:val="left"/>
+      <w:pPr>
+        <w:ind w:left="1440" w:hanging="360"/>
+      </w:pPr>
+      <w:rPr>
+        <w:rFonts w:ascii="Courier New" w:hAnsi="Courier New" w:cs="Courier New" w:hint="default"/>
+      </w:rPr>
+    </w:lvl>
+    <w:lvl w:ilvl="2" w:tplc="04090005" w:tentative="1">
+      <w:start w:val="1"/>
+      <w:numFmt w:val="bullet"/>
+      <w:lvlText w:val=""/>
+      <w:lvlJc w:val="left"/>
+      <w:pPr>
+        <w:ind w:left="2160" w:hanging="360"/>
+      </w:pPr>
+      <w:rPr>
+        <w:rFonts w:ascii="Wingdings" w:hAnsi="Wingdings" w:hint="default"/>
+      </w:rPr>
+    </w:lvl>
+    <w:lvl w:ilvl="3" w:tplc="04090001" w:tentative="1">
+      <w:start w:val="1"/>
+      <w:numFmt w:val="bullet"/>
+      <w:lvlText w:val=""/>
+      <w:lvlJc w:val="left"/>
+      <w:pPr>
+        <w:ind w:left="2880" w:hanging="360"/>
+      </w:pPr>
+      <w:rPr>
+        <w:rFonts w:ascii="Symbol" w:hAnsi="Symbol" w:hint="default"/>
+      </w:rPr>
+    </w:lvl>
+    <w:lvl w:ilvl="4" w:tplc="04090003" w:tentative="1">
+      <w:start w:val="1"/>
+      <w:numFmt w:val="bullet"/>
+      <w:lvlText w:val="o"/>
+      <w:lvlJc w:val="left"/>
+      <w:pPr>
+        <w:ind w:left="3600" w:hanging="360"/>
+      </w:pPr>
+      <w:rPr>
+        <w:rFonts w:ascii="Courier New" w:hAnsi="Courier New" w:cs="Courier New" w:hint="default"/>
+      </w:rPr>
+    </w:lvl>
+    <w:lvl w:ilvl="5" w:tplc="04090005" w:tentative="1">
+      <w:start w:val="1"/>
+      <w:numFmt w:val="bullet"/>
+      <w:lvlText w:val=""/>
+      <w:lvlJc w:val="left"/>
+      <w:pPr>
+        <w:ind w:left="4320" w:hanging="360"/>
+      </w:pPr>
+      <w:rPr>
+        <w:rFonts w:ascii="Wingdings" w:hAnsi="Wingdings" w:hint="default"/>
+      </w:rPr>
+    </w:lvl>
+    <w:lvl w:ilvl="6" w:tplc="04090001" w:tentative="1">
+      <w:start w:val="1"/>
+      <w:numFmt w:val="bullet"/>
+      <w:lvlText w:val=""/>
+      <w:lvlJc w:val="left"/>
+      <w:pPr>
+        <w:ind w:left="5040" w:hanging="360"/>
+      </w:pPr>
+      <w:rPr>
+        <w:rFonts w:ascii="Symbol" w:hAnsi="Symbol" w:hint="default"/>
+      </w:rPr>
+    </w:lvl>
+    <w:lvl w:ilvl="7" w:tplc="04090003" w:tentative="1">
+      <w:start w:val="1"/>
+      <w:numFmt w:val="bullet"/>
+      <w:lvlText w:val="o"/>
+      <w:lvlJc w:val="left"/>
+      <w:pPr>
+        <w:ind w:left="5760" w:hanging="360"/>
+      </w:pPr>
+      <w:rPr>
+        <w:rFonts w:ascii="Courier New" w:hAnsi="Courier New" w:cs="Courier New" w:hint="default"/>
+      </w:rPr>
+    </w:lvl>
+    <w:lvl w:ilvl="8" w:tplc="04090005" w:tentative="1">
+      <w:start w:val="1"/>
+      <w:numFmt w:val="bullet"/>
+      <w:lvlText w:val=""/>
+      <w:lvlJc w:val="left"/>
+      <w:pPr>
+        <w:ind w:left="6480" w:hanging="360"/>
+      </w:pPr>
+      <w:rPr>
+        <w:rFonts w:ascii="Wingdings" w:hAnsi="Wingdings" w:hint="default"/>
+      </w:rPr>
+    </w:lvl>
+  </w:abstractNum>
+  <w:abstractNum w:abstractNumId="11">
     <w:nsid w:val="7B7626CB"/>
     <w:multiLevelType w:val="hybridMultilevel"/>
     <w:tmpl w:val="E0FEEBA8"/>
@@ -1911,28 +5318,70 @@
     </w:lvl>
   </w:abstractNum>
   <w:num w:numId="1">
+    <w:abstractNumId w:val="8"/>
+  </w:num>
+  <w:num w:numId="2">
+    <w:abstractNumId w:val="3"/>
+  </w:num>
+  <w:num w:numId="3">
+    <w:abstractNumId w:val="2"/>
+  </w:num>
+  <w:num w:numId="4">
+    <w:abstractNumId w:val="7"/>
+  </w:num>
+  <w:num w:numId="5">
     <w:abstractNumId w:val="5"/>
   </w:num>
-  <w:num w:numId="2">
+  <w:num w:numId="6">
+    <w:abstractNumId w:val="9"/>
+  </w:num>
+  <w:num w:numId="7">
+    <w:abstractNumId w:val="11"/>
+  </w:num>
+  <w:num w:numId="8">
+    <w:abstractNumId w:val="4"/>
+  </w:num>
+  <w:num w:numId="9">
     <w:abstractNumId w:val="1"/>
   </w:num>
-  <w:num w:numId="3">
+  <w:num w:numId="10">
     <w:abstractNumId w:val="0"/>
   </w:num>
-  <w:num w:numId="4">
-    <w:abstractNumId w:val="4"/>
+  <w:num w:numId="11">
+    <w:abstractNumId w:val="6"/>
+    <w:lvlOverride w:ilvl="0">
+      <w:startOverride w:val="1"/>
+    </w:lvlOverride>
+    <w:lvlOverride w:ilvl="1">
+      <w:startOverride w:val="1"/>
+    </w:lvlOverride>
+    <w:lvlOverride w:ilvl="2">
+      <w:startOverride w:val="1"/>
+    </w:lvlOverride>
+    <w:lvlOverride w:ilvl="3">
+      <w:startOverride w:val="1"/>
+    </w:lvlOverride>
+    <w:lvlOverride w:ilvl="4">
+      <w:startOverride w:val="1"/>
+    </w:lvlOverride>
+    <w:lvlOverride w:ilvl="5">
+      <w:startOverride w:val="1"/>
+    </w:lvlOverride>
+    <w:lvlOverride w:ilvl="6">
+      <w:startOverride w:val="1"/>
+    </w:lvlOverride>
+    <w:lvlOverride w:ilvl="7">
+      <w:startOverride w:val="1"/>
+    </w:lvlOverride>
+    <w:lvlOverride w:ilvl="8">
+      <w:startOverride w:val="1"/>
+    </w:lvlOverride>
   </w:num>
-  <w:num w:numId="5">
-    <w:abstractNumId w:val="3"/>
-  </w:num>
-  <w:num w:numId="6">
+  <w:num w:numId="12">
     <w:abstractNumId w:val="6"/>
   </w:num>
-  <w:num w:numId="7">
-    <w:abstractNumId w:val="7"/>
-  </w:num>
-  <w:num w:numId="8">
-    <w:abstractNumId w:val="2"/>
+  <w:num w:numId="13">
+    <w:abstractNumId w:val="10"/>
   </w:num>
 </w:numbering>
 </file>
@@ -2004,7 +5453,7 @@
     <w:lsdException w:name="Medium Shading 2 Accent 1" w:semiHidden="0" w:uiPriority="64" w:unhideWhenUsed="0"/>
     <w:lsdException w:name="Medium List 1 Accent 1" w:semiHidden="0" w:uiPriority="65" w:unhideWhenUsed="0"/>
     <w:lsdException w:name="Revision" w:unhideWhenUsed="0"/>
-    <w:lsdException w:name="List Paragraph" w:semiHidden="0" w:uiPriority="34" w:unhideWhenUsed="0"/>
+    <w:lsdException w:name="List Paragraph" w:semiHidden="0" w:uiPriority="34" w:unhideWhenUsed="0" w:qFormat="1"/>
     <w:lsdException w:name="Quote" w:semiHidden="0" w:uiPriority="29" w:unhideWhenUsed="0" w:qFormat="1"/>
     <w:lsdException w:name="Intense Quote" w:semiHidden="0" w:uiPriority="30" w:unhideWhenUsed="0"/>
     <w:lsdException w:name="Medium List 2 Accent 1" w:semiHidden="0" w:uiPriority="66" w:unhideWhenUsed="0"/>
@@ -2937,6 +6386,7 @@
     <w:basedOn w:val="Normal"/>
     <w:link w:val="ListParagraphChar"/>
     <w:uiPriority w:val="34"/>
+    <w:qFormat/>
     <w:rsid w:val="00A241F8"/>
     <w:pPr>
       <w:numPr>
@@ -3011,6 +6461,31 @@
     <w:rPr>
       <w:color w:val="808080"/>
     </w:rPr>
+  </w:style>
+  <w:style w:type="paragraph" w:styleId="Caption">
+    <w:name w:val="caption"/>
+    <w:basedOn w:val="Normal"/>
+    <w:next w:val="Normal"/>
+    <w:uiPriority w:val="35"/>
+    <w:unhideWhenUsed/>
+    <w:qFormat/>
+    <w:rsid w:val="007632E6"/>
+    <w:pPr>
+      <w:spacing w:line="240" w:lineRule="auto"/>
+      <w:jc w:val="center"/>
+    </w:pPr>
+    <w:rPr>
+      <w:b/>
+      <w:bCs/>
+      <w:color w:val="808080" w:themeColor="accent4"/>
+      <w:sz w:val="18"/>
+      <w:szCs w:val="18"/>
+    </w:rPr>
+  </w:style>
+  <w:style w:type="character" w:customStyle="1" w:styleId="debug-message-payload">
+    <w:name w:val="debug-message-payload"/>
+    <w:basedOn w:val="DefaultParagraphFont"/>
+    <w:rsid w:val="00F50351"/>
   </w:style>
 </w:styles>
 </file>
@@ -3321,7 +6796,7 @@
 </file>
 
 <file path=customXml/itemProps2.xml><?xml version="1.0" encoding="utf-8"?>
-<ds:datastoreItem xmlns:ds="http://schemas.openxmlformats.org/officeDocument/2006/customXml" ds:itemID="{C28BC02F-FAD0-4FB6-84E3-A2C520AA298E}">
+<ds:datastoreItem xmlns:ds="http://schemas.openxmlformats.org/officeDocument/2006/customXml" ds:itemID="{7906B6B2-8600-42D5-8040-50CB925EAE68}">
   <ds:schemaRefs>
     <ds:schemaRef ds:uri="http://schemas.openxmlformats.org/officeDocument/2006/bibliography"/>
   </ds:schemaRefs>

</xml_diff>

<commit_message>
Added new section 2 (editors), added a new section under nodes section
</commit_message>
<xml_diff>
--- a/Basics_of_LuvitRED_v001draft.docx
+++ b/Basics_of_LuvitRED_v001draft.docx
@@ -233,7 +233,7 @@
                         <w:alias w:val="Publish Date"/>
                         <w:id w:val="106002874"/>
                         <w:dataBinding w:prefixMappings="xmlns:ns0='http://schemas.microsoft.com/office/2006/coverPageProps' " w:xpath="/ns0:CoverPageProperties[1]/ns0:PublishDate[1]" w:storeItemID="{55AF091B-3C7A-41E3-B477-F2FDAA23CFDA}"/>
-                        <w:date w:fullDate="2015-07-01T00:00:00Z">
+                        <w:date w:fullDate="2015-07-08T00:00:00Z">
                           <w:dateFormat w:val="dd-MMM-yy"/>
                           <w:lid w:val="en-US"/>
                           <w:storeMappedDataAs w:val="dateTime"/>
@@ -257,7 +257,7 @@
                               <w:sz w:val="36"/>
                               <w:szCs w:val="36"/>
                             </w:rPr>
-                            <w:t>01-Jul-15</w:t>
+                            <w:t>08-Jul-15</w:t>
                           </w:r>
                         </w:p>
                       </w:sdtContent>
@@ -357,7 +357,7 @@
             <w:fldChar w:fldCharType="begin"/>
           </w:r>
           <w:r>
-            <w:instrText xml:space="preserve"> PAGEREF _Toc424116402 \h </w:instrText>
+            <w:instrText xml:space="preserve"> PAGEREF _Toc424131718 \h </w:instrText>
           </w:r>
           <w:r>
             <w:fldChar w:fldCharType="separate"/>
@@ -405,7 +405,7 @@
             <w:fldChar w:fldCharType="begin"/>
           </w:r>
           <w:r>
-            <w:instrText xml:space="preserve"> PAGEREF _Toc424116403 \h </w:instrText>
+            <w:instrText xml:space="preserve"> PAGEREF _Toc424131719 \h </w:instrText>
           </w:r>
           <w:r>
             <w:fldChar w:fldCharType="separate"/>
@@ -453,7 +453,7 @@
             <w:fldChar w:fldCharType="begin"/>
           </w:r>
           <w:r>
-            <w:instrText xml:space="preserve"> PAGEREF _Toc424116404 \h </w:instrText>
+            <w:instrText xml:space="preserve"> PAGEREF _Toc424131720 \h </w:instrText>
           </w:r>
           <w:r>
             <w:fldChar w:fldCharType="separate"/>
@@ -501,7 +501,7 @@
             <w:fldChar w:fldCharType="begin"/>
           </w:r>
           <w:r>
-            <w:instrText xml:space="preserve"> PAGEREF _Toc424116405 \h </w:instrText>
+            <w:instrText xml:space="preserve"> PAGEREF _Toc424131721 \h </w:instrText>
           </w:r>
           <w:r>
             <w:fldChar w:fldCharType="separate"/>
@@ -540,7 +540,7 @@
             <w:tab/>
           </w:r>
           <w:r>
-            <w:t>What is a node?</w:t>
+            <w:t>LuvitRED editors</w:t>
           </w:r>
           <w:r>
             <w:tab/>
@@ -549,7 +549,7 @@
             <w:fldChar w:fldCharType="begin"/>
           </w:r>
           <w:r>
-            <w:instrText xml:space="preserve"> PAGEREF _Toc424116406 \h </w:instrText>
+            <w:instrText xml:space="preserve"> PAGEREF _Toc424131722 \h </w:instrText>
           </w:r>
           <w:r>
             <w:fldChar w:fldCharType="separate"/>
@@ -588,7 +588,7 @@
             <w:tab/>
           </w:r>
           <w:r>
-            <w:t>Types of nodes</w:t>
+            <w:t>Basic interface</w:t>
           </w:r>
           <w:r>
             <w:tab/>
@@ -597,13 +597,61 @@
             <w:fldChar w:fldCharType="begin"/>
           </w:r>
           <w:r>
-            <w:instrText xml:space="preserve"> PAGEREF _Toc424116407 \h </w:instrText>
+            <w:instrText xml:space="preserve"> PAGEREF _Toc424131723 \h </w:instrText>
           </w:r>
           <w:r>
             <w:fldChar w:fldCharType="separate"/>
           </w:r>
           <w:r>
             <w:t>5</w:t>
+          </w:r>
+          <w:r>
+            <w:fldChar w:fldCharType="end"/>
+          </w:r>
+        </w:p>
+        <w:p>
+          <w:pPr>
+            <w:pStyle w:val="TOC2"/>
+            <w:rPr>
+              <w:rFonts w:asciiTheme="minorHAnsi" w:eastAsiaTheme="minorEastAsia" w:hAnsiTheme="minorHAnsi" w:cstheme="minorBidi"/>
+              <w:bCs w:val="0"/>
+              <w:color w:val="auto"/>
+              <w:sz w:val="22"/>
+              <w:szCs w:val="22"/>
+              <w:lang w:val="en-US"/>
+            </w:rPr>
+          </w:pPr>
+          <w:r>
+            <w:t>2.2</w:t>
+          </w:r>
+          <w:r>
+            <w:rPr>
+              <w:rFonts w:asciiTheme="minorHAnsi" w:eastAsiaTheme="minorEastAsia" w:hAnsiTheme="minorHAnsi" w:cstheme="minorBidi"/>
+              <w:bCs w:val="0"/>
+              <w:color w:val="auto"/>
+              <w:sz w:val="22"/>
+              <w:szCs w:val="22"/>
+              <w:lang w:val="en-US"/>
+            </w:rPr>
+            <w:tab/>
+          </w:r>
+          <w:r>
+            <w:t>Advanced Editor</w:t>
+          </w:r>
+          <w:r>
+            <w:tab/>
+          </w:r>
+          <w:r>
+            <w:fldChar w:fldCharType="begin"/>
+          </w:r>
+          <w:r>
+            <w:instrText xml:space="preserve"> PAGEREF _Toc424131724 \h </w:instrText>
+          </w:r>
+          <w:r>
+            <w:fldChar w:fldCharType="separate"/>
+          </w:r>
+          <w:r>
+            <w:t>10</w:t>
           </w:r>
           <w:r>
             <w:fldChar w:fldCharType="end"/>
@@ -636,7 +684,7 @@
             <w:tab/>
           </w:r>
           <w:r>
-            <w:t>What is a flow?</w:t>
+            <w:t>What is a node?</w:t>
           </w:r>
           <w:r>
             <w:tab/>
@@ -645,13 +693,109 @@
             <w:fldChar w:fldCharType="begin"/>
           </w:r>
           <w:r>
-            <w:instrText xml:space="preserve"> PAGEREF _Toc424116408 \h </w:instrText>
+            <w:instrText xml:space="preserve"> PAGEREF _Toc424131725 \h </w:instrText>
           </w:r>
           <w:r>
             <w:fldChar w:fldCharType="separate"/>
           </w:r>
           <w:r>
-            <w:t>6</w:t>
+            <w:t>14</w:t>
+          </w:r>
+          <w:r>
+            <w:fldChar w:fldCharType="end"/>
+          </w:r>
+        </w:p>
+        <w:p>
+          <w:pPr>
+            <w:pStyle w:val="TOC2"/>
+            <w:rPr>
+              <w:rFonts w:asciiTheme="minorHAnsi" w:eastAsiaTheme="minorEastAsia" w:hAnsiTheme="minorHAnsi" w:cstheme="minorBidi"/>
+              <w:bCs w:val="0"/>
+              <w:color w:val="auto"/>
+              <w:sz w:val="22"/>
+              <w:szCs w:val="22"/>
+              <w:lang w:val="en-US"/>
+            </w:rPr>
+          </w:pPr>
+          <w:r>
+            <w:t>3.1</w:t>
+          </w:r>
+          <w:r>
+            <w:rPr>
+              <w:rFonts w:asciiTheme="minorHAnsi" w:eastAsiaTheme="minorEastAsia" w:hAnsiTheme="minorHAnsi" w:cstheme="minorBidi"/>
+              <w:bCs w:val="0"/>
+              <w:color w:val="auto"/>
+              <w:sz w:val="22"/>
+              <w:szCs w:val="22"/>
+              <w:lang w:val="en-US"/>
+            </w:rPr>
+            <w:tab/>
+          </w:r>
+          <w:r>
+            <w:t>Types of nodes</w:t>
+          </w:r>
+          <w:r>
+            <w:tab/>
+          </w:r>
+          <w:r>
+            <w:fldChar w:fldCharType="begin"/>
+          </w:r>
+          <w:r>
+            <w:instrText xml:space="preserve"> PAGEREF _Toc424131726 \h </w:instrText>
+          </w:r>
+          <w:r>
+            <w:fldChar w:fldCharType="separate"/>
+          </w:r>
+          <w:r>
+            <w:t>14</w:t>
+          </w:r>
+          <w:r>
+            <w:fldChar w:fldCharType="end"/>
+          </w:r>
+        </w:p>
+        <w:p>
+          <w:pPr>
+            <w:pStyle w:val="TOC2"/>
+            <w:rPr>
+              <w:rFonts w:asciiTheme="minorHAnsi" w:eastAsiaTheme="minorEastAsia" w:hAnsiTheme="minorHAnsi" w:cstheme="minorBidi"/>
+              <w:bCs w:val="0"/>
+              <w:color w:val="auto"/>
+              <w:sz w:val="22"/>
+              <w:szCs w:val="22"/>
+              <w:lang w:val="en-US"/>
+            </w:rPr>
+          </w:pPr>
+          <w:r>
+            <w:t>3.2</w:t>
+          </w:r>
+          <w:r>
+            <w:rPr>
+              <w:rFonts w:asciiTheme="minorHAnsi" w:eastAsiaTheme="minorEastAsia" w:hAnsiTheme="minorHAnsi" w:cstheme="minorBidi"/>
+              <w:bCs w:val="0"/>
+              <w:color w:val="auto"/>
+              <w:sz w:val="22"/>
+              <w:szCs w:val="22"/>
+              <w:lang w:val="en-US"/>
+            </w:rPr>
+            <w:tab/>
+          </w:r>
+          <w:r>
+            <w:t>Inject and Debug nodes</w:t>
+          </w:r>
+          <w:r>
+            <w:tab/>
+          </w:r>
+          <w:r>
+            <w:fldChar w:fldCharType="begin"/>
+          </w:r>
+          <w:r>
+            <w:instrText xml:space="preserve"> PAGEREF _Toc424131727 \h </w:instrText>
+          </w:r>
+          <w:r>
+            <w:fldChar w:fldCharType="separate"/>
+          </w:r>
+          <w:r>
+            <w:t>15</w:t>
           </w:r>
           <w:r>
             <w:fldChar w:fldCharType="end"/>
@@ -684,6 +828,54 @@
             <w:tab/>
           </w:r>
           <w:r>
+            <w:t>What is a flow?</w:t>
+          </w:r>
+          <w:r>
+            <w:tab/>
+          </w:r>
+          <w:r>
+            <w:fldChar w:fldCharType="begin"/>
+          </w:r>
+          <w:r>
+            <w:instrText xml:space="preserve"> PAGEREF _Toc424131728 \h </w:instrText>
+          </w:r>
+          <w:r>
+            <w:fldChar w:fldCharType="separate"/>
+          </w:r>
+          <w:r>
+            <w:t>17</w:t>
+          </w:r>
+          <w:r>
+            <w:fldChar w:fldCharType="end"/>
+          </w:r>
+        </w:p>
+        <w:p>
+          <w:pPr>
+            <w:pStyle w:val="TOC1"/>
+            <w:rPr>
+              <w:rFonts w:asciiTheme="minorHAnsi" w:eastAsiaTheme="minorEastAsia" w:hAnsiTheme="minorHAnsi" w:cstheme="minorBidi"/>
+              <w:bCs w:val="0"/>
+              <w:color w:val="auto"/>
+              <w:sz w:val="22"/>
+              <w:szCs w:val="22"/>
+              <w:lang w:val="en-US"/>
+            </w:rPr>
+          </w:pPr>
+          <w:r>
+            <w:t>5</w:t>
+          </w:r>
+          <w:r>
+            <w:rPr>
+              <w:rFonts w:asciiTheme="minorHAnsi" w:eastAsiaTheme="minorEastAsia" w:hAnsiTheme="minorHAnsi" w:cstheme="minorBidi"/>
+              <w:bCs w:val="0"/>
+              <w:color w:val="auto"/>
+              <w:sz w:val="22"/>
+              <w:szCs w:val="22"/>
+              <w:lang w:val="en-US"/>
+            </w:rPr>
+            <w:tab/>
+          </w:r>
+          <w:r>
             <w:t>What is a message?</w:t>
           </w:r>
           <w:r>
@@ -693,13 +885,13 @@
             <w:fldChar w:fldCharType="begin"/>
           </w:r>
           <w:r>
-            <w:instrText xml:space="preserve"> PAGEREF _Toc424116409 \h </w:instrText>
+            <w:instrText xml:space="preserve"> PAGEREF _Toc424131729 \h </w:instrText>
           </w:r>
           <w:r>
             <w:fldChar w:fldCharType="separate"/>
           </w:r>
           <w:r>
-            <w:t>7</w:t>
+            <w:t>18</w:t>
           </w:r>
           <w:r>
             <w:fldChar w:fldCharType="end"/>
@@ -718,7 +910,7 @@
             </w:rPr>
           </w:pPr>
           <w:r>
-            <w:t>4.1</w:t>
+            <w:t>5.1</w:t>
           </w:r>
           <w:r>
             <w:rPr>
@@ -741,13 +933,13 @@
             <w:fldChar w:fldCharType="begin"/>
           </w:r>
           <w:r>
-            <w:instrText xml:space="preserve"> PAGEREF _Toc424116410 \h </w:instrText>
+            <w:instrText xml:space="preserve"> PAGEREF _Toc424131730 \h </w:instrText>
           </w:r>
           <w:r>
             <w:fldChar w:fldCharType="separate"/>
           </w:r>
           <w:r>
-            <w:t>7</w:t>
+            <w:t>18</w:t>
           </w:r>
           <w:r>
             <w:fldChar w:fldCharType="end"/>
@@ -766,7 +958,7 @@
             </w:rPr>
           </w:pPr>
           <w:r>
-            <w:t>4.2</w:t>
+            <w:t>5.2</w:t>
           </w:r>
           <w:r>
             <w:rPr>
@@ -789,13 +981,13 @@
             <w:fldChar w:fldCharType="begin"/>
           </w:r>
           <w:r>
-            <w:instrText xml:space="preserve"> PAGEREF _Toc424116411 \h </w:instrText>
+            <w:instrText xml:space="preserve"> PAGEREF _Toc424131731 \h </w:instrText>
           </w:r>
           <w:r>
             <w:fldChar w:fldCharType="separate"/>
           </w:r>
           <w:r>
-            <w:t>8</w:t>
+            <w:t>19</w:t>
           </w:r>
           <w:r>
             <w:fldChar w:fldCharType="end"/>
@@ -848,7 +1040,7 @@
       <w:pPr>
         <w:pStyle w:val="Heading1"/>
       </w:pPr>
-      <w:bookmarkStart w:id="1" w:name="_Toc424116402"/>
+      <w:bookmarkStart w:id="1" w:name="_Toc424131718"/>
       <w:r>
         <w:lastRenderedPageBreak/>
         <w:t>What is LuvitRED?</w:t>
@@ -919,7 +1111,10 @@
     </w:p>
     <w:p>
       <w:r>
-        <w:t>The LuvitRED configuration is stored on th</w:t>
+        <w:t xml:space="preserve">The LuvitRED configuration is </w:t>
+      </w:r>
+      <w:r>
+        <w:t>stored on th</w:t>
       </w:r>
       <w:r>
         <w:t>e CloudGate´s file system (UCI). T</w:t>
@@ -946,7 +1141,7 @@
       <w:pPr>
         <w:pStyle w:val="Heading2"/>
       </w:pPr>
-      <w:bookmarkStart w:id="2" w:name="_Toc424116403"/>
+      <w:bookmarkStart w:id="2" w:name="_Toc424131719"/>
       <w:r>
         <w:t>What is the benefit of using LuvitRED?</w:t>
       </w:r>
@@ -961,7 +1156,7 @@
       <w:pPr>
         <w:pStyle w:val="Heading2"/>
       </w:pPr>
-      <w:bookmarkStart w:id="3" w:name="_Toc424116404"/>
+      <w:bookmarkStart w:id="3" w:name="_Toc424131720"/>
       <w:r>
         <w:t>Who is intended for?</w:t>
       </w:r>
@@ -1014,7 +1209,7 @@
       <w:pPr>
         <w:pStyle w:val="Heading2"/>
       </w:pPr>
-      <w:bookmarkStart w:id="4" w:name="_Toc424116405"/>
+      <w:bookmarkStart w:id="4" w:name="_Toc424131721"/>
       <w:r>
         <w:lastRenderedPageBreak/>
         <w:t>Where to get LuvitRED from</w:t>
@@ -1306,12 +1501,1987 @@
       <w:pPr>
         <w:pStyle w:val="Heading1"/>
       </w:pPr>
-      <w:bookmarkStart w:id="5" w:name="_Toc424116406"/>
+      <w:bookmarkStart w:id="5" w:name="_Toc424131722"/>
+      <w:r>
+        <w:lastRenderedPageBreak/>
+        <w:t>LuvitRED editors</w:t>
+      </w:r>
+      <w:bookmarkEnd w:id="5"/>
+    </w:p>
+    <w:p>
+      <w:r>
+        <w:t>As mentioned on the introduction, there are two web interfaces for LuvitRED, one basic interface and one advanced interface. In this section we are going to describe the general features of both interfaces.</w:t>
+      </w:r>
+    </w:p>
+    <w:p>
+      <w:r>
+        <w:t>Both interfaces are located on the Plugin tab under Serial and GPS settings:</w:t>
+      </w:r>
+    </w:p>
+    <w:p>
+      <w:pPr>
+        <w:keepNext/>
+        <w:jc w:val="center"/>
+      </w:pPr>
+      <w:r>
+        <w:rPr>
+          <w:noProof/>
+        </w:rPr>
+        <w:drawing>
+          <wp:inline distT="0" distB="0" distL="0" distR="0">
+            <wp:extent cx="2554372" cy="974690"/>
+            <wp:effectExtent l="19050" t="0" r="0" b="0"/>
+            <wp:docPr id="9" name="Picture 1"/>
+            <wp:cNvGraphicFramePr>
+              <a:graphicFrameLocks xmlns:a="http://schemas.openxmlformats.org/drawingml/2006/main" noChangeAspect="1"/>
+            </wp:cNvGraphicFramePr>
+            <a:graphic xmlns:a="http://schemas.openxmlformats.org/drawingml/2006/main">
+              <a:graphicData uri="http://schemas.openxmlformats.org/drawingml/2006/picture">
+                <pic:pic xmlns:pic="http://schemas.openxmlformats.org/drawingml/2006/picture">
+                  <pic:nvPicPr>
+                    <pic:cNvPr id="0" name="Picture 1"/>
+                    <pic:cNvPicPr>
+                      <a:picLocks noChangeAspect="1" noChangeArrowheads="1"/>
+                    </pic:cNvPicPr>
+                  </pic:nvPicPr>
+                  <pic:blipFill>
+                    <a:blip r:embed="rId12"/>
+                    <a:srcRect l="43983" r="27073"/>
+                    <a:stretch>
+                      <a:fillRect/>
+                    </a:stretch>
+                  </pic:blipFill>
+                  <pic:spPr bwMode="auto">
+                    <a:xfrm>
+                      <a:off x="0" y="0"/>
+                      <a:ext cx="2554372" cy="974690"/>
+                    </a:xfrm>
+                    <a:prstGeom prst="rect">
+                      <a:avLst/>
+                    </a:prstGeom>
+                    <a:noFill/>
+                    <a:ln w="9525">
+                      <a:noFill/>
+                      <a:miter lim="800000"/>
+                      <a:headEnd/>
+                      <a:tailEnd/>
+                    </a:ln>
+                  </pic:spPr>
+                </pic:pic>
+              </a:graphicData>
+            </a:graphic>
+          </wp:inline>
+        </w:drawing>
+      </w:r>
+    </w:p>
+    <w:p>
+      <w:pPr>
+        <w:pStyle w:val="Caption"/>
+      </w:pPr>
+      <w:r>
+        <w:t xml:space="preserve">Figure </w:t>
+      </w:r>
+      <w:fldSimple w:instr=" SEQ Figure \* ARABIC ">
+        <w:r>
+          <w:rPr>
+            <w:noProof/>
+          </w:rPr>
+          <w:t>2</w:t>
+        </w:r>
+      </w:fldSimple>
+      <w:r>
+        <w:t>: Plugin tab, Serial and GPS settings.</w:t>
+      </w:r>
+    </w:p>
+    <w:p/>
+    <w:p/>
+    <w:p>
+      <w:pPr>
+        <w:pStyle w:val="Heading2"/>
+      </w:pPr>
+      <w:bookmarkStart w:id="6" w:name="_Toc424131723"/>
+      <w:r>
+        <w:t>Basic interface</w:t>
+      </w:r>
+      <w:bookmarkEnd w:id="6"/>
+    </w:p>
+    <w:p>
+      <w:r>
+        <w:t>The basic interface of LuvitRED is the one shown after entering the Serial and GPS settings page. Without any configuration, the basic interface looks as follows:</w:t>
+      </w:r>
+    </w:p>
+    <w:p>
+      <w:pPr>
+        <w:keepNext/>
+        <w:jc w:val="center"/>
+      </w:pPr>
+      <w:r>
+        <w:rPr>
+          <w:noProof/>
+        </w:rPr>
+        <w:drawing>
+          <wp:inline distT="0" distB="0" distL="0" distR="0">
+            <wp:extent cx="5732145" cy="2984246"/>
+            <wp:effectExtent l="19050" t="0" r="1905" b="0"/>
+            <wp:docPr id="11" name="Picture 4"/>
+            <wp:cNvGraphicFramePr>
+              <a:graphicFrameLocks xmlns:a="http://schemas.openxmlformats.org/drawingml/2006/main" noChangeAspect="1"/>
+            </wp:cNvGraphicFramePr>
+            <a:graphic xmlns:a="http://schemas.openxmlformats.org/drawingml/2006/main">
+              <a:graphicData uri="http://schemas.openxmlformats.org/drawingml/2006/picture">
+                <pic:pic xmlns:pic="http://schemas.openxmlformats.org/drawingml/2006/picture">
+                  <pic:nvPicPr>
+                    <pic:cNvPr id="0" name="Picture 4"/>
+                    <pic:cNvPicPr>
+                      <a:picLocks noChangeAspect="1" noChangeArrowheads="1"/>
+                    </pic:cNvPicPr>
+                  </pic:nvPicPr>
+                  <pic:blipFill>
+                    <a:blip r:embed="rId13"/>
+                    <a:srcRect/>
+                    <a:stretch>
+                      <a:fillRect/>
+                    </a:stretch>
+                  </pic:blipFill>
+                  <pic:spPr bwMode="auto">
+                    <a:xfrm>
+                      <a:off x="0" y="0"/>
+                      <a:ext cx="5732145" cy="2984246"/>
+                    </a:xfrm>
+                    <a:prstGeom prst="rect">
+                      <a:avLst/>
+                    </a:prstGeom>
+                    <a:noFill/>
+                    <a:ln w="9525">
+                      <a:noFill/>
+                      <a:miter lim="800000"/>
+                      <a:headEnd/>
+                      <a:tailEnd/>
+                    </a:ln>
+                  </pic:spPr>
+                </pic:pic>
+              </a:graphicData>
+            </a:graphic>
+          </wp:inline>
+        </w:drawing>
+      </w:r>
+    </w:p>
+    <w:p>
+      <w:pPr>
+        <w:pStyle w:val="Caption"/>
+      </w:pPr>
+      <w:r>
+        <w:t xml:space="preserve">Figure </w:t>
+      </w:r>
+      <w:fldSimple w:instr=" SEQ Figure \* ARABIC ">
+        <w:r>
+          <w:rPr>
+            <w:noProof/>
+          </w:rPr>
+          <w:t>3</w:t>
+        </w:r>
+      </w:fldSimple>
+      <w:r>
+        <w:t>: Basic interface.</w:t>
+      </w:r>
+    </w:p>
+    <w:p/>
+    <w:p/>
+    <w:p/>
+    <w:p/>
+    <w:p>
+      <w:r>
+        <w:t>Under the</w:t>
+      </w:r>
+      <w:r>
+        <w:t xml:space="preserve"> basic interface one has two options:</w:t>
+      </w:r>
+    </w:p>
+    <w:p>
+      <w:pPr>
+        <w:pStyle w:val="ListParagraph"/>
+        <w:numPr>
+          <w:ilvl w:val="0"/>
+          <w:numId w:val="14"/>
+        </w:numPr>
+      </w:pPr>
+      <w:r>
+        <w:t>Serial port to TCP local or remote server</w:t>
+      </w:r>
+    </w:p>
+    <w:p>
+      <w:pPr>
+        <w:pStyle w:val="ListParagraph"/>
+        <w:numPr>
+          <w:ilvl w:val="0"/>
+          <w:numId w:val="0"/>
+        </w:numPr>
+        <w:ind w:left="720"/>
+      </w:pPr>
+    </w:p>
+    <w:p>
+      <w:pPr>
+        <w:pStyle w:val="ListParagraph"/>
+        <w:numPr>
+          <w:ilvl w:val="0"/>
+          <w:numId w:val="0"/>
+        </w:numPr>
+        <w:ind w:left="720"/>
+      </w:pPr>
+      <w:r>
+        <w:t>This section allows the configuration of one single serial port</w:t>
+      </w:r>
+      <w:r>
+        <w:t xml:space="preserve"> (RS232 - /dev/ttySP0) to be accesible remotely via a local TCP server running on the CloudGate (See </w:t>
+      </w:r>
+      <w:r>
+        <w:fldChar w:fldCharType="begin"/>
+      </w:r>
+      <w:r>
+        <w:instrText xml:space="preserve"> REF _Ref424126157 \h </w:instrText>
+      </w:r>
+      <w:r>
+        <w:fldChar w:fldCharType="separate"/>
+      </w:r>
+      <w:r>
+        <w:t>Figure 4</w:t>
+      </w:r>
+      <w:r>
+        <w:fldChar w:fldCharType="end"/>
+      </w:r>
+      <w:r>
+        <w:t xml:space="preserve">) or a remote TCP server running on another location (See </w:t>
+      </w:r>
+      <w:r>
+        <w:fldChar w:fldCharType="begin"/>
+      </w:r>
+      <w:r>
+        <w:instrText xml:space="preserve"> REF _Ref424126265 \h </w:instrText>
+      </w:r>
+      <w:r>
+        <w:fldChar w:fldCharType="separate"/>
+      </w:r>
+      <w:r>
+        <w:t>Figure 5</w:t>
+      </w:r>
+      <w:r>
+        <w:fldChar w:fldCharType="end"/>
+      </w:r>
+      <w:r>
+        <w:t>).</w:t>
+      </w:r>
+    </w:p>
+    <w:p>
+      <w:pPr>
+        <w:pStyle w:val="ListParagraph"/>
+        <w:numPr>
+          <w:ilvl w:val="0"/>
+          <w:numId w:val="0"/>
+        </w:numPr>
+        <w:ind w:left="720"/>
+      </w:pPr>
+    </w:p>
+    <w:p>
+      <w:pPr>
+        <w:pStyle w:val="ListParagraph"/>
+        <w:keepNext/>
+        <w:numPr>
+          <w:ilvl w:val="0"/>
+          <w:numId w:val="0"/>
+        </w:numPr>
+        <w:jc w:val="center"/>
+      </w:pPr>
+      <w:r>
+        <w:tab/>
+      </w:r>
+      <w:r>
+        <w:drawing>
+          <wp:inline distT="0" distB="0" distL="0" distR="0">
+            <wp:extent cx="4068470" cy="4823209"/>
+            <wp:effectExtent l="19050" t="0" r="8230" b="0"/>
+            <wp:docPr id="13" name="Picture 7"/>
+            <wp:cNvGraphicFramePr>
+              <a:graphicFrameLocks xmlns:a="http://schemas.openxmlformats.org/drawingml/2006/main" noChangeAspect="1"/>
+            </wp:cNvGraphicFramePr>
+            <a:graphic xmlns:a="http://schemas.openxmlformats.org/drawingml/2006/main">
+              <a:graphicData uri="http://schemas.openxmlformats.org/drawingml/2006/picture">
+                <pic:pic xmlns:pic="http://schemas.openxmlformats.org/drawingml/2006/picture">
+                  <pic:nvPicPr>
+                    <pic:cNvPr id="0" name="Picture 7"/>
+                    <pic:cNvPicPr>
+                      <a:picLocks noChangeAspect="1" noChangeArrowheads="1"/>
+                    </pic:cNvPicPr>
+                  </pic:nvPicPr>
+                  <pic:blipFill>
+                    <a:blip r:embed="rId14"/>
+                    <a:srcRect/>
+                    <a:stretch>
+                      <a:fillRect/>
+                    </a:stretch>
+                  </pic:blipFill>
+                  <pic:spPr bwMode="auto">
+                    <a:xfrm>
+                      <a:off x="0" y="0"/>
+                      <a:ext cx="4072046" cy="4827449"/>
+                    </a:xfrm>
+                    <a:prstGeom prst="rect">
+                      <a:avLst/>
+                    </a:prstGeom>
+                    <a:noFill/>
+                    <a:ln w="9525">
+                      <a:noFill/>
+                      <a:miter lim="800000"/>
+                      <a:headEnd/>
+                      <a:tailEnd/>
+                    </a:ln>
+                  </pic:spPr>
+                </pic:pic>
+              </a:graphicData>
+            </a:graphic>
+          </wp:inline>
+        </w:drawing>
+      </w:r>
+    </w:p>
+    <w:p>
+      <w:pPr>
+        <w:pStyle w:val="Caption"/>
+      </w:pPr>
+      <w:bookmarkStart w:id="7" w:name="_Ref424126157"/>
+      <w:r>
+        <w:t xml:space="preserve">Figure </w:t>
+      </w:r>
+      <w:fldSimple w:instr=" SEQ Figure \* ARABIC ">
+        <w:r>
+          <w:rPr>
+            <w:noProof/>
+          </w:rPr>
+          <w:t>4</w:t>
+        </w:r>
+      </w:fldSimple>
+      <w:bookmarkEnd w:id="7"/>
+      <w:r>
+        <w:t>: Serial to local TCP server.</w:t>
+      </w:r>
+    </w:p>
+    <w:p>
+      <w:pPr>
+        <w:keepNext/>
+        <w:jc w:val="center"/>
+      </w:pPr>
+      <w:r>
+        <w:lastRenderedPageBreak/>
+        <w:tab/>
+      </w:r>
+      <w:r>
+        <w:rPr>
+          <w:noProof/>
+        </w:rPr>
+        <w:drawing>
+          <wp:inline distT="0" distB="0" distL="0" distR="0">
+            <wp:extent cx="4133348" cy="5091129"/>
+            <wp:effectExtent l="19050" t="0" r="502" b="0"/>
+            <wp:docPr id="14" name="Picture 10"/>
+            <wp:cNvGraphicFramePr>
+              <a:graphicFrameLocks xmlns:a="http://schemas.openxmlformats.org/drawingml/2006/main" noChangeAspect="1"/>
+            </wp:cNvGraphicFramePr>
+            <a:graphic xmlns:a="http://schemas.openxmlformats.org/drawingml/2006/main">
+              <a:graphicData uri="http://schemas.openxmlformats.org/drawingml/2006/picture">
+                <pic:pic xmlns:pic="http://schemas.openxmlformats.org/drawingml/2006/picture">
+                  <pic:nvPicPr>
+                    <pic:cNvPr id="0" name="Picture 10"/>
+                    <pic:cNvPicPr>
+                      <a:picLocks noChangeAspect="1" noChangeArrowheads="1"/>
+                    </pic:cNvPicPr>
+                  </pic:nvPicPr>
+                  <pic:blipFill>
+                    <a:blip r:embed="rId15"/>
+                    <a:srcRect t="1484"/>
+                    <a:stretch>
+                      <a:fillRect/>
+                    </a:stretch>
+                  </pic:blipFill>
+                  <pic:spPr bwMode="auto">
+                    <a:xfrm>
+                      <a:off x="0" y="0"/>
+                      <a:ext cx="4133348" cy="5091129"/>
+                    </a:xfrm>
+                    <a:prstGeom prst="rect">
+                      <a:avLst/>
+                    </a:prstGeom>
+                    <a:noFill/>
+                    <a:ln w="9525">
+                      <a:noFill/>
+                      <a:miter lim="800000"/>
+                      <a:headEnd/>
+                      <a:tailEnd/>
+                    </a:ln>
+                  </pic:spPr>
+                </pic:pic>
+              </a:graphicData>
+            </a:graphic>
+          </wp:inline>
+        </w:drawing>
+      </w:r>
+    </w:p>
+    <w:p>
+      <w:pPr>
+        <w:pStyle w:val="Caption"/>
+      </w:pPr>
+      <w:bookmarkStart w:id="8" w:name="_Ref424126265"/>
+      <w:r>
+        <w:t xml:space="preserve">Figure </w:t>
+      </w:r>
+      <w:fldSimple w:instr=" SEQ Figure \* ARABIC ">
+        <w:r>
+          <w:rPr>
+            <w:noProof/>
+          </w:rPr>
+          <w:t>5</w:t>
+        </w:r>
+      </w:fldSimple>
+      <w:bookmarkEnd w:id="8"/>
+      <w:r>
+        <w:t xml:space="preserve">: </w:t>
+      </w:r>
+      <w:r>
+        <w:t xml:space="preserve">Serial to </w:t>
+      </w:r>
+      <w:r>
+        <w:t>Remote</w:t>
+      </w:r>
+      <w:r>
+        <w:t xml:space="preserve"> TCP server.</w:t>
+      </w:r>
+    </w:p>
+    <w:p>
+      <w:r>
+        <w:tab/>
+      </w:r>
+      <w:r>
+        <w:t xml:space="preserve">This configuration is perfect for using with the basic serial expansion card, telematics </w:t>
+      </w:r>
+      <w:r>
+        <w:tab/>
+      </w:r>
+      <w:r>
+        <w:t>card (RS232) and the Industrial serial card (RS232).</w:t>
+      </w:r>
+    </w:p>
+    <w:p>
+      <w:r>
+        <w:tab/>
+      </w:r>
+      <w:r>
+        <w:t>This configuration is actually replicated on the Advanced editor:</w:t>
+      </w:r>
+    </w:p>
+    <w:p>
+      <w:pPr>
+        <w:keepNext/>
+        <w:jc w:val="center"/>
+      </w:pPr>
+      <w:r>
+        <w:tab/>
+      </w:r>
+      <w:r>
+        <w:rPr>
+          <w:noProof/>
+        </w:rPr>
+        <w:drawing>
+          <wp:inline distT="0" distB="0" distL="0" distR="0">
+            <wp:extent cx="2462893" cy="1357545"/>
+            <wp:effectExtent l="19050" t="0" r="0" b="0"/>
+            <wp:docPr id="15" name="Picture 13"/>
+            <wp:cNvGraphicFramePr>
+              <a:graphicFrameLocks xmlns:a="http://schemas.openxmlformats.org/drawingml/2006/main" noChangeAspect="1"/>
+            </wp:cNvGraphicFramePr>
+            <a:graphic xmlns:a="http://schemas.openxmlformats.org/drawingml/2006/main">
+              <a:graphicData uri="http://schemas.openxmlformats.org/drawingml/2006/picture">
+                <pic:pic xmlns:pic="http://schemas.openxmlformats.org/drawingml/2006/picture">
+                  <pic:nvPicPr>
+                    <pic:cNvPr id="0" name="Picture 13"/>
+                    <pic:cNvPicPr>
+                      <a:picLocks noChangeAspect="1" noChangeArrowheads="1"/>
+                    </pic:cNvPicPr>
+                  </pic:nvPicPr>
+                  <pic:blipFill>
+                    <a:blip r:embed="rId16"/>
+                    <a:srcRect/>
+                    <a:stretch>
+                      <a:fillRect/>
+                    </a:stretch>
+                  </pic:blipFill>
+                  <pic:spPr bwMode="auto">
+                    <a:xfrm>
+                      <a:off x="0" y="0"/>
+                      <a:ext cx="2464757" cy="1358573"/>
+                    </a:xfrm>
+                    <a:prstGeom prst="rect">
+                      <a:avLst/>
+                    </a:prstGeom>
+                    <a:noFill/>
+                    <a:ln w="9525">
+                      <a:noFill/>
+                      <a:miter lim="800000"/>
+                      <a:headEnd/>
+                      <a:tailEnd/>
+                    </a:ln>
+                  </pic:spPr>
+                </pic:pic>
+              </a:graphicData>
+            </a:graphic>
+          </wp:inline>
+        </w:drawing>
+      </w:r>
+    </w:p>
+    <w:p>
+      <w:pPr>
+        <w:pStyle w:val="Caption"/>
+      </w:pPr>
+      <w:r>
+        <w:t xml:space="preserve">Figure </w:t>
+      </w:r>
+      <w:fldSimple w:instr=" SEQ Figure \* ARABIC ">
+        <w:r>
+          <w:rPr>
+            <w:noProof/>
+          </w:rPr>
+          <w:t>6</w:t>
+        </w:r>
+      </w:fldSimple>
+      <w:r>
+        <w:t>: Same configuration under Advanced editor.</w:t>
+      </w:r>
+    </w:p>
+    <w:p/>
+    <w:p/>
+    <w:p>
+      <w:pPr>
+        <w:pStyle w:val="ListParagraph"/>
+        <w:numPr>
+          <w:ilvl w:val="0"/>
+          <w:numId w:val="14"/>
+        </w:numPr>
+      </w:pPr>
+      <w:r>
+        <w:lastRenderedPageBreak/>
+        <w:t>GPS to TCP local or TCP/UDP remote server</w:t>
+      </w:r>
+    </w:p>
+    <w:p>
+      <w:pPr>
+        <w:pStyle w:val="ListParagraph"/>
+        <w:numPr>
+          <w:ilvl w:val="0"/>
+          <w:numId w:val="0"/>
+        </w:numPr>
+        <w:ind w:left="720"/>
+      </w:pPr>
+    </w:p>
+    <w:p>
+      <w:pPr>
+        <w:pStyle w:val="ListParagraph"/>
+        <w:numPr>
+          <w:ilvl w:val="0"/>
+          <w:numId w:val="0"/>
+        </w:numPr>
+        <w:ind w:left="720"/>
+      </w:pPr>
+      <w:r>
+        <w:t>This section allows the configuration of the GPS to be accesible remotely via a local TCP server running on the CloudGate (See</w:t>
+      </w:r>
+      <w:r>
+        <w:t xml:space="preserve"> </w:t>
+      </w:r>
+      <w:r>
+        <w:fldChar w:fldCharType="begin"/>
+      </w:r>
+      <w:r>
+        <w:instrText xml:space="preserve"> REF _Ref424126968 \h </w:instrText>
+      </w:r>
+      <w:r>
+        <w:fldChar w:fldCharType="separate"/>
+      </w:r>
+      <w:r>
+        <w:t>Figure 7</w:t>
+      </w:r>
+      <w:r>
+        <w:fldChar w:fldCharType="end"/>
+      </w:r>
+      <w:r>
+        <w:t>) or a remote TCP/UDP server running on another location (See</w:t>
+      </w:r>
+      <w:r>
+        <w:t xml:space="preserve"> </w:t>
+      </w:r>
+      <w:r>
+        <w:fldChar w:fldCharType="begin"/>
+      </w:r>
+      <w:r>
+        <w:instrText xml:space="preserve"> REF _Ref424126975 \h </w:instrText>
+      </w:r>
+      <w:r>
+        <w:fldChar w:fldCharType="separate"/>
+      </w:r>
+      <w:r>
+        <w:t>Figure 8</w:t>
+      </w:r>
+      <w:r>
+        <w:fldChar w:fldCharType="end"/>
+      </w:r>
+      <w:r>
+        <w:t>).</w:t>
+      </w:r>
+    </w:p>
+    <w:p>
+      <w:pPr>
+        <w:pStyle w:val="ListParagraph"/>
+        <w:numPr>
+          <w:ilvl w:val="0"/>
+          <w:numId w:val="0"/>
+        </w:numPr>
+        <w:ind w:left="720"/>
+      </w:pPr>
+    </w:p>
+    <w:p>
+      <w:pPr>
+        <w:pStyle w:val="ListParagraph"/>
+        <w:keepNext/>
+        <w:numPr>
+          <w:ilvl w:val="0"/>
+          <w:numId w:val="0"/>
+        </w:numPr>
+        <w:jc w:val="center"/>
+      </w:pPr>
+      <w:r>
+        <w:tab/>
+      </w:r>
+      <w:r>
+        <w:drawing>
+          <wp:inline distT="0" distB="0" distL="0" distR="0">
+            <wp:extent cx="3997970" cy="4662435"/>
+            <wp:effectExtent l="19050" t="0" r="2530" b="0"/>
+            <wp:docPr id="16" name="Picture 16"/>
+            <wp:cNvGraphicFramePr>
+              <a:graphicFrameLocks xmlns:a="http://schemas.openxmlformats.org/drawingml/2006/main" noChangeAspect="1"/>
+            </wp:cNvGraphicFramePr>
+            <a:graphic xmlns:a="http://schemas.openxmlformats.org/drawingml/2006/main">
+              <a:graphicData uri="http://schemas.openxmlformats.org/drawingml/2006/picture">
+                <pic:pic xmlns:pic="http://schemas.openxmlformats.org/drawingml/2006/picture">
+                  <pic:nvPicPr>
+                    <pic:cNvPr id="0" name="Picture 16"/>
+                    <pic:cNvPicPr>
+                      <a:picLocks noChangeAspect="1" noChangeArrowheads="1"/>
+                    </pic:cNvPicPr>
+                  </pic:nvPicPr>
+                  <pic:blipFill>
+                    <a:blip r:embed="rId17"/>
+                    <a:srcRect/>
+                    <a:stretch>
+                      <a:fillRect/>
+                    </a:stretch>
+                  </pic:blipFill>
+                  <pic:spPr bwMode="auto">
+                    <a:xfrm>
+                      <a:off x="0" y="0"/>
+                      <a:ext cx="4004869" cy="4670481"/>
+                    </a:xfrm>
+                    <a:prstGeom prst="rect">
+                      <a:avLst/>
+                    </a:prstGeom>
+                    <a:noFill/>
+                    <a:ln w="9525">
+                      <a:noFill/>
+                      <a:miter lim="800000"/>
+                      <a:headEnd/>
+                      <a:tailEnd/>
+                    </a:ln>
+                  </pic:spPr>
+                </pic:pic>
+              </a:graphicData>
+            </a:graphic>
+          </wp:inline>
+        </w:drawing>
+      </w:r>
+    </w:p>
+    <w:p>
+      <w:pPr>
+        <w:pStyle w:val="Caption"/>
+      </w:pPr>
+      <w:bookmarkStart w:id="9" w:name="_Ref424126968"/>
+      <w:r>
+        <w:t xml:space="preserve">Figure </w:t>
+      </w:r>
+      <w:fldSimple w:instr=" SEQ Figure \* ARABIC ">
+        <w:r>
+          <w:rPr>
+            <w:noProof/>
+          </w:rPr>
+          <w:t>7</w:t>
+        </w:r>
+      </w:fldSimple>
+      <w:bookmarkEnd w:id="9"/>
+      <w:r>
+        <w:t>: : GPS</w:t>
+      </w:r>
+      <w:r>
+        <w:t xml:space="preserve"> to local TCP server.</w:t>
+      </w:r>
+    </w:p>
+    <w:p>
+      <w:pPr>
+        <w:pStyle w:val="ListParagraph"/>
+        <w:keepNext/>
+        <w:numPr>
+          <w:ilvl w:val="0"/>
+          <w:numId w:val="0"/>
+        </w:numPr>
+        <w:jc w:val="center"/>
+      </w:pPr>
+      <w:r>
+        <w:lastRenderedPageBreak/>
+        <w:tab/>
+      </w:r>
+      <w:r>
+        <w:drawing>
+          <wp:inline distT="0" distB="0" distL="0" distR="0">
+            <wp:extent cx="3950049" cy="4584609"/>
+            <wp:effectExtent l="19050" t="0" r="0" b="0"/>
+            <wp:docPr id="19" name="Picture 19"/>
+            <wp:cNvGraphicFramePr>
+              <a:graphicFrameLocks xmlns:a="http://schemas.openxmlformats.org/drawingml/2006/main" noChangeAspect="1"/>
+            </wp:cNvGraphicFramePr>
+            <a:graphic xmlns:a="http://schemas.openxmlformats.org/drawingml/2006/main">
+              <a:graphicData uri="http://schemas.openxmlformats.org/drawingml/2006/picture">
+                <pic:pic xmlns:pic="http://schemas.openxmlformats.org/drawingml/2006/picture">
+                  <pic:nvPicPr>
+                    <pic:cNvPr id="0" name="Picture 19"/>
+                    <pic:cNvPicPr>
+                      <a:picLocks noChangeAspect="1" noChangeArrowheads="1"/>
+                    </pic:cNvPicPr>
+                  </pic:nvPicPr>
+                  <pic:blipFill>
+                    <a:blip r:embed="rId18"/>
+                    <a:srcRect/>
+                    <a:stretch>
+                      <a:fillRect/>
+                    </a:stretch>
+                  </pic:blipFill>
+                  <pic:spPr bwMode="auto">
+                    <a:xfrm>
+                      <a:off x="0" y="0"/>
+                      <a:ext cx="3954020" cy="4589218"/>
+                    </a:xfrm>
+                    <a:prstGeom prst="rect">
+                      <a:avLst/>
+                    </a:prstGeom>
+                    <a:noFill/>
+                    <a:ln w="9525">
+                      <a:noFill/>
+                      <a:miter lim="800000"/>
+                      <a:headEnd/>
+                      <a:tailEnd/>
+                    </a:ln>
+                  </pic:spPr>
+                </pic:pic>
+              </a:graphicData>
+            </a:graphic>
+          </wp:inline>
+        </w:drawing>
+      </w:r>
+    </w:p>
+    <w:p>
+      <w:pPr>
+        <w:pStyle w:val="Caption"/>
+      </w:pPr>
+      <w:bookmarkStart w:id="10" w:name="_Ref424126975"/>
+      <w:r>
+        <w:t xml:space="preserve">Figure </w:t>
+      </w:r>
+      <w:fldSimple w:instr=" SEQ Figure \* ARABIC ">
+        <w:r>
+          <w:rPr>
+            <w:noProof/>
+          </w:rPr>
+          <w:t>8</w:t>
+        </w:r>
+      </w:fldSimple>
+      <w:bookmarkEnd w:id="10"/>
+      <w:r>
+        <w:t>: : GPS to remote UD</w:t>
+      </w:r>
+      <w:r>
+        <w:t>P server.</w:t>
+      </w:r>
+    </w:p>
+    <w:p>
+      <w:r>
+        <w:tab/>
+      </w:r>
+      <w:r>
+        <w:t xml:space="preserve">This configuration is perfect for using with any CloudGate except for the Ethernet only </w:t>
+      </w:r>
+      <w:r>
+        <w:tab/>
+      </w:r>
+      <w:r>
+        <w:t>version which does not have GPS.</w:t>
+      </w:r>
+    </w:p>
+    <w:p>
+      <w:r>
+        <w:tab/>
+      </w:r>
+      <w:r>
+        <w:t>This configuration is actually replicated on the Advanced editor:</w:t>
+      </w:r>
+    </w:p>
+    <w:p>
+      <w:pPr>
+        <w:keepNext/>
+        <w:jc w:val="center"/>
+      </w:pPr>
+      <w:r>
+        <w:tab/>
+      </w:r>
+      <w:r>
+        <w:rPr>
+          <w:noProof/>
+        </w:rPr>
+        <w:drawing>
+          <wp:inline distT="0" distB="0" distL="0" distR="0">
+            <wp:extent cx="2694975" cy="2351315"/>
+            <wp:effectExtent l="19050" t="0" r="0" b="0"/>
+            <wp:docPr id="22" name="Picture 22"/>
+            <wp:cNvGraphicFramePr>
+              <a:graphicFrameLocks xmlns:a="http://schemas.openxmlformats.org/drawingml/2006/main" noChangeAspect="1"/>
+            </wp:cNvGraphicFramePr>
+            <a:graphic xmlns:a="http://schemas.openxmlformats.org/drawingml/2006/main">
+              <a:graphicData uri="http://schemas.openxmlformats.org/drawingml/2006/picture">
+                <pic:pic xmlns:pic="http://schemas.openxmlformats.org/drawingml/2006/picture">
+                  <pic:nvPicPr>
+                    <pic:cNvPr id="0" name="Picture 22"/>
+                    <pic:cNvPicPr>
+                      <a:picLocks noChangeAspect="1" noChangeArrowheads="1"/>
+                    </pic:cNvPicPr>
+                  </pic:nvPicPr>
+                  <pic:blipFill>
+                    <a:blip r:embed="rId19"/>
+                    <a:srcRect/>
+                    <a:stretch>
+                      <a:fillRect/>
+                    </a:stretch>
+                  </pic:blipFill>
+                  <pic:spPr bwMode="auto">
+                    <a:xfrm>
+                      <a:off x="0" y="0"/>
+                      <a:ext cx="2697490" cy="2353509"/>
+                    </a:xfrm>
+                    <a:prstGeom prst="rect">
+                      <a:avLst/>
+                    </a:prstGeom>
+                    <a:noFill/>
+                    <a:ln w="9525">
+                      <a:noFill/>
+                      <a:miter lim="800000"/>
+                      <a:headEnd/>
+                      <a:tailEnd/>
+                    </a:ln>
+                  </pic:spPr>
+                </pic:pic>
+              </a:graphicData>
+            </a:graphic>
+          </wp:inline>
+        </w:drawing>
+      </w:r>
+    </w:p>
+    <w:p>
+      <w:pPr>
+        <w:pStyle w:val="Caption"/>
+      </w:pPr>
+      <w:r>
+        <w:t xml:space="preserve">Figure </w:t>
+      </w:r>
+      <w:fldSimple w:instr=" SEQ Figure \* ARABIC ">
+        <w:r>
+          <w:rPr>
+            <w:noProof/>
+          </w:rPr>
+          <w:t>9</w:t>
+        </w:r>
+      </w:fldSimple>
+      <w:r>
+        <w:t xml:space="preserve">: </w:t>
+      </w:r>
+      <w:r>
+        <w:t>configuration under Advanced editor.</w:t>
+      </w:r>
+    </w:p>
+    <w:p>
+      <w:pPr>
+        <w:pStyle w:val="Heading2"/>
+      </w:pPr>
+      <w:bookmarkStart w:id="11" w:name="_Toc424131724"/>
+      <w:r>
+        <w:lastRenderedPageBreak/>
+        <w:t>Advanced Editor</w:t>
+      </w:r>
+      <w:bookmarkEnd w:id="11"/>
+    </w:p>
+    <w:p>
+      <w:r>
+        <w:t>At the bottom right corner of the Basic configuration interface there is an orange button that says Advanced Editor.</w:t>
+      </w:r>
+    </w:p>
+    <w:p>
+      <w:pPr>
+        <w:keepNext/>
+        <w:jc w:val="center"/>
+      </w:pPr>
+      <w:r>
+        <w:drawing>
+          <wp:inline distT="0" distB="0" distL="0" distR="0">
+            <wp:extent cx="1498251" cy="432080"/>
+            <wp:effectExtent l="19050" t="0" r="6699" b="0"/>
+            <wp:docPr id="17" name="Picture 4"/>
+            <wp:cNvGraphicFramePr>
+              <a:graphicFrameLocks xmlns:a="http://schemas.openxmlformats.org/drawingml/2006/main" noChangeAspect="1"/>
+            </wp:cNvGraphicFramePr>
+            <a:graphic xmlns:a="http://schemas.openxmlformats.org/drawingml/2006/main">
+              <a:graphicData uri="http://schemas.openxmlformats.org/drawingml/2006/picture">
+                <pic:pic xmlns:pic="http://schemas.openxmlformats.org/drawingml/2006/picture">
+                  <pic:nvPicPr>
+                    <pic:cNvPr id="0" name="Picture 4"/>
+                    <pic:cNvPicPr>
+                      <a:picLocks noChangeAspect="1" noChangeArrowheads="1"/>
+                    </pic:cNvPicPr>
+                  </pic:nvPicPr>
+                  <pic:blipFill>
+                    <a:blip r:embed="rId13"/>
+                    <a:srcRect l="81249" t="85724" r="2657" b="5383"/>
+                    <a:stretch>
+                      <a:fillRect/>
+                    </a:stretch>
+                  </pic:blipFill>
+                  <pic:spPr bwMode="auto">
+                    <a:xfrm>
+                      <a:off x="0" y="0"/>
+                      <a:ext cx="1498251" cy="432080"/>
+                    </a:xfrm>
+                    <a:prstGeom prst="rect">
+                      <a:avLst/>
+                    </a:prstGeom>
+                    <a:noFill/>
+                    <a:ln w="9525">
+                      <a:noFill/>
+                      <a:miter lim="800000"/>
+                      <a:headEnd/>
+                      <a:tailEnd/>
+                    </a:ln>
+                  </pic:spPr>
+                </pic:pic>
+              </a:graphicData>
+            </a:graphic>
+          </wp:inline>
+        </w:drawing>
+      </w:r>
+    </w:p>
+    <w:p>
+      <w:pPr>
+        <w:pStyle w:val="Caption"/>
+      </w:pPr>
+      <w:r>
+        <w:t xml:space="preserve">Figure </w:t>
+      </w:r>
+      <w:fldSimple w:instr=" SEQ Figure \* ARABIC ">
+        <w:r>
+          <w:rPr>
+            <w:noProof/>
+          </w:rPr>
+          <w:t>10</w:t>
+        </w:r>
+      </w:fldSimple>
+      <w:r>
+        <w:t>: Advanced Editor.</w:t>
+      </w:r>
+    </w:p>
+    <w:p>
+      <w:r>
+        <w:t>By clicking on this button, a new web interface tab is going to open. This new tab is the LuvitRED advanced Editor:</w:t>
+      </w:r>
+    </w:p>
+    <w:p>
+      <w:pPr>
+        <w:keepNext/>
+        <w:jc w:val="center"/>
+      </w:pPr>
+      <w:r>
+        <w:rPr>
+          <w:noProof/>
+        </w:rPr>
+        <w:drawing>
+          <wp:inline distT="0" distB="0" distL="0" distR="0">
+            <wp:extent cx="5732145" cy="3021106"/>
+            <wp:effectExtent l="19050" t="0" r="1905" b="0"/>
+            <wp:docPr id="18" name="Picture 1"/>
+            <wp:cNvGraphicFramePr>
+              <a:graphicFrameLocks xmlns:a="http://schemas.openxmlformats.org/drawingml/2006/main" noChangeAspect="1"/>
+            </wp:cNvGraphicFramePr>
+            <a:graphic xmlns:a="http://schemas.openxmlformats.org/drawingml/2006/main">
+              <a:graphicData uri="http://schemas.openxmlformats.org/drawingml/2006/picture">
+                <pic:pic xmlns:pic="http://schemas.openxmlformats.org/drawingml/2006/picture">
+                  <pic:nvPicPr>
+                    <pic:cNvPr id="0" name="Picture 1"/>
+                    <pic:cNvPicPr>
+                      <a:picLocks noChangeAspect="1" noChangeArrowheads="1"/>
+                    </pic:cNvPicPr>
+                  </pic:nvPicPr>
+                  <pic:blipFill>
+                    <a:blip r:embed="rId20" cstate="print"/>
+                    <a:srcRect/>
+                    <a:stretch>
+                      <a:fillRect/>
+                    </a:stretch>
+                  </pic:blipFill>
+                  <pic:spPr bwMode="auto">
+                    <a:xfrm>
+                      <a:off x="0" y="0"/>
+                      <a:ext cx="5732145" cy="3021106"/>
+                    </a:xfrm>
+                    <a:prstGeom prst="rect">
+                      <a:avLst/>
+                    </a:prstGeom>
+                    <a:noFill/>
+                    <a:ln w="9525">
+                      <a:noFill/>
+                      <a:miter lim="800000"/>
+                      <a:headEnd/>
+                      <a:tailEnd/>
+                    </a:ln>
+                  </pic:spPr>
+                </pic:pic>
+              </a:graphicData>
+            </a:graphic>
+          </wp:inline>
+        </w:drawing>
+      </w:r>
+    </w:p>
+    <w:p>
+      <w:pPr>
+        <w:pStyle w:val="Caption"/>
+      </w:pPr>
+      <w:r>
+        <w:t xml:space="preserve">Figure </w:t>
+      </w:r>
+      <w:fldSimple w:instr=" SEQ Figure \* ARABIC ">
+        <w:r>
+          <w:rPr>
+            <w:noProof/>
+          </w:rPr>
+          <w:t>11</w:t>
+        </w:r>
+      </w:fldSimple>
+      <w:r>
+        <w:t>: LuvitRED Advanced Editor.</w:t>
+      </w:r>
+    </w:p>
+    <w:p>
+      <w:r>
+        <w:t>NOTE: Please, keep an eye on popup blockers that may not allow this new page to be displayed.</w:t>
+      </w:r>
+    </w:p>
+    <w:p>
+      <w:r>
+        <w:t>The Advanced editor is actually running on a separate port than the standard CloudGate web page:</w:t>
+      </w:r>
+    </w:p>
+    <w:p>
+      <w:pPr>
+        <w:pStyle w:val="ListParagraph"/>
+        <w:numPr>
+          <w:ilvl w:val="0"/>
+          <w:numId w:val="15"/>
+        </w:numPr>
+      </w:pPr>
+      <w:r>
+        <w:t xml:space="preserve">Port </w:t>
+      </w:r>
+      <w:r>
+        <w:rPr>
+          <w:b/>
+        </w:rPr>
+        <w:t>8080</w:t>
+      </w:r>
+      <w:r>
+        <w:t>: When on a http connection (local connection to the CloudGate)</w:t>
+      </w:r>
+    </w:p>
+    <w:p>
+      <w:pPr>
+        <w:pStyle w:val="ListParagraph"/>
+        <w:numPr>
+          <w:ilvl w:val="0"/>
+          <w:numId w:val="15"/>
+        </w:numPr>
+      </w:pPr>
+      <w:r>
+        <w:t xml:space="preserve">Port </w:t>
+      </w:r>
+      <w:r>
+        <w:rPr>
+          <w:b/>
+        </w:rPr>
+        <w:t>8081</w:t>
+      </w:r>
+      <w:r>
+        <w:t>: When on a https connection (remote connection to the CloudGate)</w:t>
+      </w:r>
+    </w:p>
+    <w:p>
+      <w:r>
+        <w:t>NOTE: Please, be aware than when running a remote session to the CloudGate, the right port forwarding rule to port 8081 needs to be in place in order to reach the Advanced Editor.</w:t>
+      </w:r>
+    </w:p>
+    <w:p/>
+    <w:p/>
+    <w:p/>
+    <w:p>
+      <w:r>
+        <w:lastRenderedPageBreak/>
+        <w:t>The Advan</w:t>
+      </w:r>
+      <w:r>
+        <w:t>ced Editor can be divided into f</w:t>
+      </w:r>
+      <w:r>
+        <w:t>our sections:</w:t>
+      </w:r>
+    </w:p>
+    <w:p>
+      <w:pPr>
+        <w:pStyle w:val="ListParagraph"/>
+        <w:numPr>
+          <w:ilvl w:val="0"/>
+          <w:numId w:val="16"/>
+        </w:numPr>
+        <w:rPr>
+          <w:b/>
+        </w:rPr>
+      </w:pPr>
+      <w:r>
+        <w:rPr>
+          <w:b/>
+        </w:rPr>
+        <w:t>Deploy and Menu</w:t>
+      </w:r>
+      <w:r>
+        <w:rPr>
+          <w:b/>
+        </w:rPr>
+        <w:t xml:space="preserve"> section</w:t>
+      </w:r>
+      <w:r>
+        <w:rPr>
+          <w:b/>
+        </w:rPr>
+        <w:t>:</w:t>
+      </w:r>
+    </w:p>
+    <w:p>
+      <w:pPr>
+        <w:pStyle w:val="ListParagraph"/>
+        <w:numPr>
+          <w:ilvl w:val="0"/>
+          <w:numId w:val="0"/>
+        </w:numPr>
+        <w:ind w:left="720"/>
+      </w:pPr>
+    </w:p>
+    <w:p>
+      <w:pPr>
+        <w:pStyle w:val="ListParagraph"/>
+        <w:numPr>
+          <w:ilvl w:val="0"/>
+          <w:numId w:val="0"/>
+        </w:numPr>
+        <w:ind w:left="720"/>
+      </w:pPr>
+      <w:r>
+        <w:t>Located on the top right corner, it is the place where Deploy button and the Menu button is located:</w:t>
+      </w:r>
+    </w:p>
+    <w:p>
+      <w:pPr>
+        <w:pStyle w:val="ListParagraph"/>
+        <w:keepNext/>
+        <w:numPr>
+          <w:ilvl w:val="0"/>
+          <w:numId w:val="0"/>
+        </w:numPr>
+        <w:jc w:val="center"/>
+      </w:pPr>
+      <w:r>
+        <w:drawing>
+          <wp:inline distT="0" distB="0" distL="0" distR="0">
+            <wp:extent cx="1466850" cy="341630"/>
+            <wp:effectExtent l="19050" t="0" r="0" b="0"/>
+            <wp:docPr id="21" name="Picture 4"/>
+            <wp:cNvGraphicFramePr>
+              <a:graphicFrameLocks xmlns:a="http://schemas.openxmlformats.org/drawingml/2006/main" noChangeAspect="1"/>
+            </wp:cNvGraphicFramePr>
+            <a:graphic xmlns:a="http://schemas.openxmlformats.org/drawingml/2006/main">
+              <a:graphicData uri="http://schemas.openxmlformats.org/drawingml/2006/picture">
+                <pic:pic xmlns:pic="http://schemas.openxmlformats.org/drawingml/2006/picture">
+                  <pic:nvPicPr>
+                    <pic:cNvPr id="0" name="Picture 4"/>
+                    <pic:cNvPicPr>
+                      <a:picLocks noChangeAspect="1" noChangeArrowheads="1"/>
+                    </pic:cNvPicPr>
+                  </pic:nvPicPr>
+                  <pic:blipFill>
+                    <a:blip r:embed="rId21"/>
+                    <a:srcRect/>
+                    <a:stretch>
+                      <a:fillRect/>
+                    </a:stretch>
+                  </pic:blipFill>
+                  <pic:spPr bwMode="auto">
+                    <a:xfrm>
+                      <a:off x="0" y="0"/>
+                      <a:ext cx="1466850" cy="341630"/>
+                    </a:xfrm>
+                    <a:prstGeom prst="rect">
+                      <a:avLst/>
+                    </a:prstGeom>
+                    <a:noFill/>
+                    <a:ln w="9525">
+                      <a:noFill/>
+                      <a:miter lim="800000"/>
+                      <a:headEnd/>
+                      <a:tailEnd/>
+                    </a:ln>
+                  </pic:spPr>
+                </pic:pic>
+              </a:graphicData>
+            </a:graphic>
+          </wp:inline>
+        </w:drawing>
+      </w:r>
+    </w:p>
+    <w:p>
+      <w:pPr>
+        <w:pStyle w:val="Caption"/>
+      </w:pPr>
+      <w:r>
+        <w:t xml:space="preserve">Figure </w:t>
+      </w:r>
+      <w:fldSimple w:instr=" SEQ Figure \* ARABIC ">
+        <w:r>
+          <w:rPr>
+            <w:noProof/>
+          </w:rPr>
+          <w:t>12</w:t>
+        </w:r>
+      </w:fldSimple>
+      <w:r>
+        <w:t>: Deploy and Menu section.</w:t>
+      </w:r>
+    </w:p>
+    <w:p>
+      <w:pPr>
+        <w:pStyle w:val="ListParagraph"/>
+        <w:numPr>
+          <w:ilvl w:val="0"/>
+          <w:numId w:val="0"/>
+        </w:numPr>
+        <w:ind w:left="720"/>
+      </w:pPr>
+      <w:r>
+        <w:t>The Deploy button, as the name already says, is the function that deploys any configuration or modification made on the Editor section.</w:t>
+      </w:r>
+    </w:p>
+    <w:p>
+      <w:pPr>
+        <w:pStyle w:val="ListParagraph"/>
+        <w:numPr>
+          <w:ilvl w:val="0"/>
+          <w:numId w:val="0"/>
+        </w:numPr>
+        <w:ind w:left="720"/>
+      </w:pPr>
+    </w:p>
+    <w:p>
+      <w:pPr>
+        <w:pStyle w:val="ListParagraph"/>
+        <w:numPr>
+          <w:ilvl w:val="0"/>
+          <w:numId w:val="0"/>
+        </w:numPr>
+        <w:ind w:left="720"/>
+      </w:pPr>
+      <w:r>
+        <w:t>The Menu button contains multiple options of LuvitRED:</w:t>
+      </w:r>
+    </w:p>
+    <w:p>
+      <w:pPr>
+        <w:pStyle w:val="ListParagraph"/>
+        <w:numPr>
+          <w:ilvl w:val="0"/>
+          <w:numId w:val="0"/>
+        </w:numPr>
+        <w:ind w:left="720"/>
+      </w:pPr>
+    </w:p>
+    <w:p>
+      <w:pPr>
+        <w:pStyle w:val="ListParagraph"/>
+        <w:keepNext/>
+        <w:numPr>
+          <w:ilvl w:val="0"/>
+          <w:numId w:val="0"/>
+        </w:numPr>
+        <w:ind w:left="720"/>
+        <w:jc w:val="center"/>
+      </w:pPr>
+      <w:r>
+        <w:drawing>
+          <wp:inline distT="0" distB="0" distL="0" distR="0">
+            <wp:extent cx="4285405" cy="3677697"/>
+            <wp:effectExtent l="19050" t="0" r="845" b="0"/>
+            <wp:docPr id="23" name="Picture 7"/>
+            <wp:cNvGraphicFramePr>
+              <a:graphicFrameLocks xmlns:a="http://schemas.openxmlformats.org/drawingml/2006/main" noChangeAspect="1"/>
+            </wp:cNvGraphicFramePr>
+            <a:graphic xmlns:a="http://schemas.openxmlformats.org/drawingml/2006/main">
+              <a:graphicData uri="http://schemas.openxmlformats.org/drawingml/2006/picture">
+                <pic:pic xmlns:pic="http://schemas.openxmlformats.org/drawingml/2006/picture">
+                  <pic:nvPicPr>
+                    <pic:cNvPr id="0" name="Picture 7"/>
+                    <pic:cNvPicPr>
+                      <a:picLocks noChangeAspect="1" noChangeArrowheads="1"/>
+                    </pic:cNvPicPr>
+                  </pic:nvPicPr>
+                  <pic:blipFill>
+                    <a:blip r:embed="rId22"/>
+                    <a:srcRect/>
+                    <a:stretch>
+                      <a:fillRect/>
+                    </a:stretch>
+                  </pic:blipFill>
+                  <pic:spPr bwMode="auto">
+                    <a:xfrm>
+                      <a:off x="0" y="0"/>
+                      <a:ext cx="4285229" cy="3677546"/>
+                    </a:xfrm>
+                    <a:prstGeom prst="rect">
+                      <a:avLst/>
+                    </a:prstGeom>
+                    <a:noFill/>
+                    <a:ln w="9525">
+                      <a:noFill/>
+                      <a:miter lim="800000"/>
+                      <a:headEnd/>
+                      <a:tailEnd/>
+                    </a:ln>
+                  </pic:spPr>
+                </pic:pic>
+              </a:graphicData>
+            </a:graphic>
+          </wp:inline>
+        </w:drawing>
+      </w:r>
+    </w:p>
+    <w:p>
+      <w:pPr>
+        <w:pStyle w:val="Caption"/>
+      </w:pPr>
+      <w:r>
+        <w:t xml:space="preserve">Figure </w:t>
+      </w:r>
+      <w:fldSimple w:instr=" SEQ Figure \* ARABIC ">
+        <w:r>
+          <w:rPr>
+            <w:noProof/>
+          </w:rPr>
+          <w:t>13</w:t>
+        </w:r>
+      </w:fldSimple>
+      <w:r>
+        <w:t>: Menu button.</w:t>
+      </w:r>
+    </w:p>
+    <w:p>
+      <w:pPr>
+        <w:pStyle w:val="ListParagraph"/>
+        <w:numPr>
+          <w:ilvl w:val="0"/>
+          <w:numId w:val="17"/>
+        </w:numPr>
+      </w:pPr>
+      <w:r>
+        <w:t>Node Status: Adds an extra information line bellow some nodes.</w:t>
+      </w:r>
+    </w:p>
+    <w:p>
+      <w:pPr>
+        <w:pStyle w:val="ListParagraph"/>
+        <w:numPr>
+          <w:ilvl w:val="0"/>
+          <w:numId w:val="17"/>
+        </w:numPr>
+      </w:pPr>
+      <w:r>
+        <w:t>Import: Contains a Library of configurations. It is also a good to to import configurations using the Clipboard (copy and paste from a text file).</w:t>
+      </w:r>
+    </w:p>
+    <w:p>
+      <w:pPr>
+        <w:pStyle w:val="ListParagraph"/>
+        <w:numPr>
+          <w:ilvl w:val="0"/>
+          <w:numId w:val="17"/>
+        </w:numPr>
+      </w:pPr>
+      <w:r>
+        <w:t>Export: Can export a configuration into Clipboard, Library or Customer.</w:t>
+      </w:r>
+    </w:p>
+    <w:p>
+      <w:pPr>
+        <w:pStyle w:val="ListParagraph"/>
+        <w:numPr>
+          <w:ilvl w:val="0"/>
+          <w:numId w:val="17"/>
+        </w:numPr>
+      </w:pPr>
+      <w:r>
+        <w:t>Configuration nodes...: Shows the configuration nodes that are currently used and by which nodes on the editor.</w:t>
+      </w:r>
+    </w:p>
+    <w:p>
+      <w:pPr>
+        <w:pStyle w:val="ListParagraph"/>
+        <w:numPr>
+          <w:ilvl w:val="0"/>
+          <w:numId w:val="17"/>
+        </w:numPr>
+      </w:pPr>
+      <w:r>
+        <w:t>Workspaces: Place to manage the different workspeces on the editor.</w:t>
+      </w:r>
+    </w:p>
+    <w:p>
+      <w:pPr>
+        <w:pStyle w:val="ListParagraph"/>
+        <w:numPr>
+          <w:ilvl w:val="0"/>
+          <w:numId w:val="17"/>
+        </w:numPr>
+      </w:pPr>
+      <w:r>
+        <w:t>Keyboard Shortcuts</w:t>
+      </w:r>
+    </w:p>
+    <w:p>
+      <w:pPr>
+        <w:pStyle w:val="ListParagraph"/>
+        <w:numPr>
+          <w:ilvl w:val="0"/>
+          <w:numId w:val="17"/>
+        </w:numPr>
+      </w:pPr>
+      <w:r>
+        <w:t>Help.</w:t>
+      </w:r>
+    </w:p>
+    <w:p>
+      <w:pPr>
+        <w:pStyle w:val="ListParagraph"/>
+        <w:numPr>
+          <w:ilvl w:val="0"/>
+          <w:numId w:val="0"/>
+        </w:numPr>
+        <w:ind w:left="720"/>
+      </w:pPr>
+    </w:p>
+    <w:p>
+      <w:pPr>
+        <w:pStyle w:val="ListParagraph"/>
+        <w:numPr>
+          <w:ilvl w:val="0"/>
+          <w:numId w:val="16"/>
+        </w:numPr>
+        <w:rPr>
+          <w:b/>
+        </w:rPr>
+      </w:pPr>
+      <w:r>
+        <w:rPr>
+          <w:b/>
+        </w:rPr>
+        <w:lastRenderedPageBreak/>
+        <w:t>Nodes</w:t>
+      </w:r>
+      <w:r>
+        <w:rPr>
+          <w:b/>
+        </w:rPr>
+        <w:t xml:space="preserve"> section</w:t>
+      </w:r>
+      <w:r>
+        <w:rPr>
+          <w:b/>
+        </w:rPr>
+        <w:t>:</w:t>
+      </w:r>
+    </w:p>
+    <w:p>
+      <w:pPr>
+        <w:pStyle w:val="ListParagraph"/>
+        <w:numPr>
+          <w:ilvl w:val="0"/>
+          <w:numId w:val="0"/>
+        </w:numPr>
+        <w:ind w:left="720"/>
+        <w:rPr>
+          <w:b/>
+        </w:rPr>
+      </w:pPr>
+    </w:p>
+    <w:p>
+      <w:pPr>
+        <w:pStyle w:val="ListParagraph"/>
+        <w:numPr>
+          <w:ilvl w:val="0"/>
+          <w:numId w:val="0"/>
+        </w:numPr>
+        <w:ind w:left="720"/>
+      </w:pPr>
+      <w:r>
+        <w:t>Located at the left side of the page, it contains a list of the nodes that can be used to create a customer configuration on the editor. It contains a filter to quickly find nodes in the list:</w:t>
+      </w:r>
+    </w:p>
+    <w:p>
+      <w:pPr>
+        <w:pStyle w:val="ListParagraph"/>
+        <w:numPr>
+          <w:ilvl w:val="0"/>
+          <w:numId w:val="0"/>
+        </w:numPr>
+        <w:ind w:left="720"/>
+        <w:jc w:val="center"/>
+      </w:pPr>
+    </w:p>
+    <w:p>
+      <w:pPr>
+        <w:pStyle w:val="ListParagraph"/>
+        <w:keepNext/>
+        <w:numPr>
+          <w:ilvl w:val="0"/>
+          <w:numId w:val="0"/>
+        </w:numPr>
+        <w:ind w:left="720"/>
+        <w:jc w:val="center"/>
+      </w:pPr>
+      <w:r>
+        <w:drawing>
+          <wp:inline distT="0" distB="0" distL="0" distR="0">
+            <wp:extent cx="708857" cy="2863780"/>
+            <wp:effectExtent l="19050" t="0" r="0" b="0"/>
+            <wp:docPr id="25" name="Picture 13"/>
+            <wp:cNvGraphicFramePr>
+              <a:graphicFrameLocks xmlns:a="http://schemas.openxmlformats.org/drawingml/2006/main" noChangeAspect="1"/>
+            </wp:cNvGraphicFramePr>
+            <a:graphic xmlns:a="http://schemas.openxmlformats.org/drawingml/2006/main">
+              <a:graphicData uri="http://schemas.openxmlformats.org/drawingml/2006/picture">
+                <pic:pic xmlns:pic="http://schemas.openxmlformats.org/drawingml/2006/picture">
+                  <pic:nvPicPr>
+                    <pic:cNvPr id="0" name="Picture 13"/>
+                    <pic:cNvPicPr>
+                      <a:picLocks noChangeAspect="1" noChangeArrowheads="1"/>
+                    </pic:cNvPicPr>
+                  </pic:nvPicPr>
+                  <pic:blipFill>
+                    <a:blip r:embed="rId23"/>
+                    <a:srcRect l="6089" t="1086" b="44082"/>
+                    <a:stretch>
+                      <a:fillRect/>
+                    </a:stretch>
+                  </pic:blipFill>
+                  <pic:spPr bwMode="auto">
+                    <a:xfrm>
+                      <a:off x="0" y="0"/>
+                      <a:ext cx="708857" cy="2863780"/>
+                    </a:xfrm>
+                    <a:prstGeom prst="rect">
+                      <a:avLst/>
+                    </a:prstGeom>
+                    <a:noFill/>
+                    <a:ln w="9525">
+                      <a:noFill/>
+                      <a:miter lim="800000"/>
+                      <a:headEnd/>
+                      <a:tailEnd/>
+                    </a:ln>
+                  </pic:spPr>
+                </pic:pic>
+              </a:graphicData>
+            </a:graphic>
+          </wp:inline>
+        </w:drawing>
+      </w:r>
+    </w:p>
+    <w:p>
+      <w:pPr>
+        <w:pStyle w:val="Caption"/>
+      </w:pPr>
+      <w:r>
+        <w:t xml:space="preserve">Figure </w:t>
+      </w:r>
+      <w:fldSimple w:instr=" SEQ Figure \* ARABIC ">
+        <w:r>
+          <w:rPr>
+            <w:noProof/>
+          </w:rPr>
+          <w:t>14</w:t>
+        </w:r>
+      </w:fldSimple>
+      <w:r>
+        <w:t>: A reduced view of the Nodes section.</w:t>
+      </w:r>
+    </w:p>
+    <w:p>
+      <w:pPr>
+        <w:pStyle w:val="ListParagraph"/>
+        <w:numPr>
+          <w:ilvl w:val="0"/>
+          <w:numId w:val="16"/>
+        </w:numPr>
+        <w:rPr>
+          <w:b/>
+        </w:rPr>
+      </w:pPr>
+      <w:r>
+        <w:rPr>
+          <w:b/>
+        </w:rPr>
+        <w:t>Editor</w:t>
+      </w:r>
+      <w:r>
+        <w:rPr>
+          <w:b/>
+        </w:rPr>
+        <w:t xml:space="preserve"> section</w:t>
+      </w:r>
+      <w:r>
+        <w:rPr>
+          <w:b/>
+        </w:rPr>
+        <w:t>:</w:t>
+      </w:r>
+    </w:p>
+    <w:p>
+      <w:pPr>
+        <w:pStyle w:val="ListParagraph"/>
+        <w:numPr>
+          <w:ilvl w:val="0"/>
+          <w:numId w:val="0"/>
+        </w:numPr>
+        <w:ind w:left="720"/>
+        <w:rPr>
+          <w:b/>
+        </w:rPr>
+      </w:pPr>
+    </w:p>
+    <w:p>
+      <w:pPr>
+        <w:pStyle w:val="ListParagraph"/>
+        <w:numPr>
+          <w:ilvl w:val="0"/>
+          <w:numId w:val="0"/>
+        </w:numPr>
+        <w:ind w:left="720"/>
+      </w:pPr>
+      <w:r>
+        <w:t>The editor is the central section of the Advanced Editor, this is the place where nodes are dragged to and where flows are created. Multiple workspaces can be created on the Editor:</w:t>
+      </w:r>
+    </w:p>
+    <w:p>
+      <w:pPr>
+        <w:pStyle w:val="ListParagraph"/>
+        <w:numPr>
+          <w:ilvl w:val="0"/>
+          <w:numId w:val="0"/>
+        </w:numPr>
+        <w:ind w:left="720"/>
+        <w:rPr>
+          <w:b/>
+        </w:rPr>
+      </w:pPr>
+    </w:p>
+    <w:p>
+      <w:pPr>
+        <w:pStyle w:val="ListParagraph"/>
+        <w:keepNext/>
+        <w:numPr>
+          <w:ilvl w:val="0"/>
+          <w:numId w:val="0"/>
+        </w:numPr>
+        <w:ind w:left="720"/>
+        <w:jc w:val="center"/>
+      </w:pPr>
+      <w:r>
+        <w:drawing>
+          <wp:inline distT="0" distB="0" distL="0" distR="0">
+            <wp:extent cx="4362031" cy="2754751"/>
+            <wp:effectExtent l="19050" t="0" r="419" b="0"/>
+            <wp:docPr id="27" name="Picture 1"/>
+            <wp:cNvGraphicFramePr>
+              <a:graphicFrameLocks xmlns:a="http://schemas.openxmlformats.org/drawingml/2006/main" noChangeAspect="1"/>
+            </wp:cNvGraphicFramePr>
+            <a:graphic xmlns:a="http://schemas.openxmlformats.org/drawingml/2006/main">
+              <a:graphicData uri="http://schemas.openxmlformats.org/drawingml/2006/picture">
+                <pic:pic xmlns:pic="http://schemas.openxmlformats.org/drawingml/2006/picture">
+                  <pic:nvPicPr>
+                    <pic:cNvPr id="0" name="Picture 1"/>
+                    <pic:cNvPicPr>
+                      <a:picLocks noChangeAspect="1" noChangeArrowheads="1"/>
+                    </pic:cNvPicPr>
+                  </pic:nvPicPr>
+                  <pic:blipFill>
+                    <a:blip r:embed="rId24" cstate="print"/>
+                    <a:srcRect l="4050" r="12403"/>
+                    <a:stretch>
+                      <a:fillRect/>
+                    </a:stretch>
+                  </pic:blipFill>
+                  <pic:spPr bwMode="auto">
+                    <a:xfrm>
+                      <a:off x="0" y="0"/>
+                      <a:ext cx="4369612" cy="2759538"/>
+                    </a:xfrm>
+                    <a:prstGeom prst="rect">
+                      <a:avLst/>
+                    </a:prstGeom>
+                    <a:noFill/>
+                    <a:ln w="9525">
+                      <a:noFill/>
+                      <a:miter lim="800000"/>
+                      <a:headEnd/>
+                      <a:tailEnd/>
+                    </a:ln>
+                  </pic:spPr>
+                </pic:pic>
+              </a:graphicData>
+            </a:graphic>
+          </wp:inline>
+        </w:drawing>
+      </w:r>
+    </w:p>
+    <w:p>
+      <w:pPr>
+        <w:pStyle w:val="Caption"/>
+      </w:pPr>
+      <w:r>
+        <w:t xml:space="preserve">Figure </w:t>
+      </w:r>
+      <w:fldSimple w:instr=" SEQ Figure \* ARABIC ">
+        <w:r>
+          <w:rPr>
+            <w:noProof/>
+          </w:rPr>
+          <w:t>15</w:t>
+        </w:r>
+      </w:fldSimple>
+      <w:r>
+        <w:t>: Editor section.</w:t>
+      </w:r>
+    </w:p>
+    <w:p>
+      <w:pPr>
+        <w:pStyle w:val="ListParagraph"/>
+        <w:numPr>
+          <w:ilvl w:val="0"/>
+          <w:numId w:val="0"/>
+        </w:numPr>
+        <w:ind w:left="720"/>
+      </w:pPr>
+    </w:p>
+    <w:p>
+      <w:pPr>
+        <w:pStyle w:val="ListParagraph"/>
+        <w:numPr>
+          <w:ilvl w:val="0"/>
+          <w:numId w:val="16"/>
+        </w:numPr>
+        <w:rPr>
+          <w:b/>
+        </w:rPr>
+      </w:pPr>
+      <w:r>
+        <w:rPr>
+          <w:b/>
+        </w:rPr>
+        <w:t xml:space="preserve">Info and Debug </w:t>
+      </w:r>
+      <w:r>
+        <w:rPr>
+          <w:b/>
+        </w:rPr>
+        <w:t>section</w:t>
+      </w:r>
+      <w:r>
+        <w:rPr>
+          <w:b/>
+        </w:rPr>
+        <w:t>:</w:t>
+      </w:r>
+    </w:p>
+    <w:p>
+      <w:pPr>
+        <w:pStyle w:val="ListParagraph"/>
+        <w:numPr>
+          <w:ilvl w:val="0"/>
+          <w:numId w:val="0"/>
+        </w:numPr>
+        <w:ind w:left="720"/>
+      </w:pPr>
+    </w:p>
+    <w:p>
+      <w:pPr>
+        <w:pStyle w:val="ListParagraph"/>
+        <w:numPr>
+          <w:ilvl w:val="0"/>
+          <w:numId w:val="0"/>
+        </w:numPr>
+        <w:ind w:left="720"/>
+      </w:pPr>
+      <w:r>
+        <w:t>The Info and Debug panel is where information about each node is presented (by clicking on the node - Info tab), debug from the debug nodes is shown (debug tab) and, if the configuration nodes option is selected under the menu button, configuration nodes are shown (config tab):</w:t>
+      </w:r>
+    </w:p>
+    <w:p>
+      <w:pPr>
+        <w:pStyle w:val="ListParagraph"/>
+        <w:numPr>
+          <w:ilvl w:val="0"/>
+          <w:numId w:val="0"/>
+        </w:numPr>
+        <w:ind w:left="720"/>
+      </w:pPr>
+    </w:p>
+    <w:p>
+      <w:pPr>
+        <w:pStyle w:val="ListParagraph"/>
+        <w:keepNext/>
+        <w:numPr>
+          <w:ilvl w:val="0"/>
+          <w:numId w:val="0"/>
+        </w:numPr>
+        <w:ind w:left="720"/>
+        <w:jc w:val="center"/>
+      </w:pPr>
+      <w:r>
+        <w:drawing>
+          <wp:inline distT="0" distB="0" distL="0" distR="0">
+            <wp:extent cx="1898025" cy="2793441"/>
+            <wp:effectExtent l="19050" t="0" r="6975" b="0"/>
+            <wp:docPr id="28" name="Picture 16"/>
+            <wp:cNvGraphicFramePr>
+              <a:graphicFrameLocks xmlns:a="http://schemas.openxmlformats.org/drawingml/2006/main" noChangeAspect="1"/>
+            </wp:cNvGraphicFramePr>
+            <a:graphic xmlns:a="http://schemas.openxmlformats.org/drawingml/2006/main">
+              <a:graphicData uri="http://schemas.openxmlformats.org/drawingml/2006/picture">
+                <pic:pic xmlns:pic="http://schemas.openxmlformats.org/drawingml/2006/picture">
+                  <pic:nvPicPr>
+                    <pic:cNvPr id="0" name="Picture 16"/>
+                    <pic:cNvPicPr>
+                      <a:picLocks noChangeAspect="1" noChangeArrowheads="1"/>
+                    </pic:cNvPicPr>
+                  </pic:nvPicPr>
+                  <pic:blipFill>
+                    <a:blip r:embed="rId25"/>
+                    <a:srcRect/>
+                    <a:stretch>
+                      <a:fillRect/>
+                    </a:stretch>
+                  </pic:blipFill>
+                  <pic:spPr bwMode="auto">
+                    <a:xfrm>
+                      <a:off x="0" y="0"/>
+                      <a:ext cx="1900130" cy="2796538"/>
+                    </a:xfrm>
+                    <a:prstGeom prst="rect">
+                      <a:avLst/>
+                    </a:prstGeom>
+                    <a:noFill/>
+                    <a:ln w="9525">
+                      <a:noFill/>
+                      <a:miter lim="800000"/>
+                      <a:headEnd/>
+                      <a:tailEnd/>
+                    </a:ln>
+                  </pic:spPr>
+                </pic:pic>
+              </a:graphicData>
+            </a:graphic>
+          </wp:inline>
+        </w:drawing>
+      </w:r>
+    </w:p>
+    <w:p>
+      <w:pPr>
+        <w:pStyle w:val="Caption"/>
+      </w:pPr>
+      <w:r>
+        <w:t xml:space="preserve">Figure </w:t>
+      </w:r>
+      <w:fldSimple w:instr=" SEQ Figure \* ARABIC ">
+        <w:r>
+          <w:rPr>
+            <w:noProof/>
+          </w:rPr>
+          <w:t>16</w:t>
+        </w:r>
+      </w:fldSimple>
+      <w:r>
+        <w:t>: section.</w:t>
+      </w:r>
+    </w:p>
+    <w:p>
+      <w:pPr>
+        <w:pStyle w:val="ListParagraph"/>
+        <w:numPr>
+          <w:ilvl w:val="0"/>
+          <w:numId w:val="0"/>
+        </w:numPr>
+        <w:ind w:left="720"/>
+      </w:pPr>
+      <w:r>
+        <w:t xml:space="preserve"> </w:t>
+      </w:r>
+    </w:p>
+    <w:p>
+      <w:pPr>
+        <w:pStyle w:val="ListParagraph"/>
+        <w:numPr>
+          <w:ilvl w:val="0"/>
+          <w:numId w:val="0"/>
+        </w:numPr>
+        <w:ind w:left="720"/>
+      </w:pPr>
+    </w:p>
+    <w:p>
+      <w:pPr>
+        <w:pStyle w:val="Heading1"/>
+      </w:pPr>
+      <w:bookmarkStart w:id="12" w:name="_Toc424131725"/>
       <w:r>
         <w:lastRenderedPageBreak/>
         <w:t>What is a node?</w:t>
       </w:r>
-      <w:bookmarkEnd w:id="5"/>
+      <w:bookmarkEnd w:id="12"/>
     </w:p>
     <w:p>
       <w:r>
@@ -1445,7 +3615,7 @@
                     </pic:cNvPicPr>
                   </pic:nvPicPr>
                   <pic:blipFill>
-                    <a:blip r:embed="rId12"/>
+                    <a:blip r:embed="rId26"/>
                     <a:srcRect/>
                     <a:stretch>
                       <a:fillRect/>
@@ -1486,7 +3656,7 @@
           <w:rPr>
             <w:noProof/>
           </w:rPr>
-          <w:t>2</w:t>
+          <w:t>17</w:t>
         </w:r>
       </w:fldSimple>
       <w:r>
@@ -1514,21 +3684,37 @@
       <w:pPr>
         <w:pStyle w:val="Heading2"/>
       </w:pPr>
-      <w:bookmarkStart w:id="6" w:name="_Toc424116407"/>
+      <w:bookmarkStart w:id="13" w:name="_Toc424131726"/>
       <w:r>
         <w:t>Types of nodes</w:t>
       </w:r>
-      <w:bookmarkEnd w:id="6"/>
+      <w:bookmarkEnd w:id="13"/>
+    </w:p>
+    <w:p>
+      <w:r>
+        <w:t xml:space="preserve">LuvitRED </w:t>
+      </w:r>
+      <w:r>
+        <w:t xml:space="preserve">categorizes </w:t>
+      </w:r>
+      <w:r>
+        <w:t xml:space="preserve">nodes </w:t>
+      </w:r>
+      <w:r>
+        <w:t xml:space="preserve">into different </w:t>
+      </w:r>
+      <w:r>
+        <w:t>groups:</w:t>
+      </w:r>
     </w:p>
     <w:p>
       <w:r>
         <w:rPr>
           <w:noProof/>
-          <w:lang w:eastAsia="zh-TW"/>
         </w:rPr>
         <w:pict>
-          <v:shape id="_x0000_s1044" type="#_x0000_t202" style="position:absolute;left:0;text-align:left;margin-left:100.95pt;margin-top:22.7pt;width:350.85pt;height:250.05pt;z-index:251663360;mso-width-relative:margin;mso-height-relative:margin" stroked="f">
-            <v:textbox style="mso-next-textbox:#_x0000_s1044">
+          <v:shape id="_x0000_s1046" type="#_x0000_t202" style="position:absolute;left:0;text-align:left;margin-left:100.95pt;margin-top:-1.4pt;width:350.85pt;height:250.05pt;z-index:251662336;mso-width-relative:margin;mso-height-relative:margin" stroked="f">
+            <v:textbox style="mso-next-textbox:#_x0000_s1046">
               <w:txbxContent>
                 <w:p>
                   <w:pPr>
@@ -1748,38 +3934,13 @@
         </w:pict>
       </w:r>
       <w:r>
-        <w:t xml:space="preserve">LuvitRED </w:t>
-      </w:r>
-      <w:r>
-        <w:t xml:space="preserve">categorizes </w:t>
-      </w:r>
-      <w:r>
-        <w:t xml:space="preserve">nodes </w:t>
-      </w:r>
-      <w:r>
-        <w:t xml:space="preserve">into different </w:t>
-      </w:r>
-      <w:r>
-        <w:t>groups:</w:t>
-      </w:r>
-    </w:p>
-    <w:p>
-      <w:r>
         <w:rPr>
           <w:noProof/>
         </w:rPr>
         <w:drawing>
-          <wp:anchor distT="0" distB="0" distL="114300" distR="114300" simplePos="0" relativeHeight="251664384" behindDoc="0" locked="0" layoutInCell="1" allowOverlap="1">
-            <wp:simplePos x="0" y="0"/>
-            <wp:positionH relativeFrom="column">
-              <wp:posOffset>19050</wp:posOffset>
-            </wp:positionH>
-            <wp:positionV relativeFrom="paragraph">
-              <wp:posOffset>22225</wp:posOffset>
-            </wp:positionV>
+          <wp:inline distT="0" distB="0" distL="0" distR="0">
             <wp:extent cx="1146175" cy="3004185"/>
             <wp:effectExtent l="19050" t="0" r="0" b="0"/>
-            <wp:wrapSquare wrapText="bothSides"/>
             <wp:docPr id="4" name="Picture 4"/>
             <wp:cNvGraphicFramePr>
               <a:graphicFrameLocks xmlns:a="http://schemas.openxmlformats.org/drawingml/2006/main" noChangeAspect="1"/>
@@ -1794,7 +3955,7 @@
                     </pic:cNvPicPr>
                   </pic:nvPicPr>
                   <pic:blipFill>
-                    <a:blip r:embed="rId13"/>
+                    <a:blip r:embed="rId27"/>
                     <a:srcRect/>
                     <a:stretch>
                       <a:fillRect/>
@@ -1819,20 +3980,454 @@
                 </pic:pic>
               </a:graphicData>
             </a:graphic>
-          </wp:anchor>
+          </wp:inline>
         </w:drawing>
       </w:r>
     </w:p>
     <w:p>
       <w:pPr>
+        <w:pStyle w:val="Heading2"/>
+      </w:pPr>
+      <w:bookmarkStart w:id="14" w:name="_Toc424131727"/>
+      <w:r>
+        <w:lastRenderedPageBreak/>
+        <w:t>Inject and Debug nodes</w:t>
+      </w:r>
+      <w:bookmarkEnd w:id="14"/>
+    </w:p>
+    <w:p>
+      <w:r>
+        <w:t>There are two nodes that are extremely important on any implementation</w:t>
+      </w:r>
+      <w:r>
+        <w:t xml:space="preserve"> on LuvitRED</w:t>
+      </w:r>
+      <w:r>
+        <w:t>, those two nodes are i</w:t>
+      </w:r>
+      <w:r>
+        <w:t xml:space="preserve">nject and </w:t>
+      </w:r>
+      <w:r>
+        <w:t>d</w:t>
+      </w:r>
+      <w:r>
+        <w:t>ebug.</w:t>
+      </w:r>
+    </w:p>
+    <w:p>
+      <w:r>
+        <w:t>The inject and d</w:t>
+      </w:r>
+      <w:r>
+        <w:t>ebug</w:t>
+      </w:r>
+      <w:r>
+        <w:t xml:space="preserve"> nodes</w:t>
+      </w:r>
+      <w:r>
+        <w:t xml:space="preserve"> are the last </w:t>
+      </w:r>
+      <w:r>
+        <w:t>node</w:t>
+      </w:r>
+      <w:r>
+        <w:t xml:space="preserve">s listed under </w:t>
+      </w:r>
+      <w:r>
+        <w:t xml:space="preserve">the input and output nodes </w:t>
+      </w:r>
+      <w:r>
+        <w:t>respectively</w:t>
+      </w:r>
+      <w:r>
+        <w:t>:</w:t>
+      </w:r>
+    </w:p>
+    <w:p>
+      <w:pPr>
+        <w:keepNext/>
+        <w:jc w:val="center"/>
+      </w:pPr>
+      <w:r>
+        <w:rPr>
+          <w:noProof/>
+        </w:rPr>
+        <w:drawing>
+          <wp:inline distT="0" distB="0" distL="0" distR="0">
+            <wp:extent cx="995834" cy="2883877"/>
+            <wp:effectExtent l="19050" t="0" r="0" b="0"/>
+            <wp:docPr id="30" name="Picture 19"/>
+            <wp:cNvGraphicFramePr>
+              <a:graphicFrameLocks xmlns:a="http://schemas.openxmlformats.org/drawingml/2006/main" noChangeAspect="1"/>
+            </wp:cNvGraphicFramePr>
+            <a:graphic xmlns:a="http://schemas.openxmlformats.org/drawingml/2006/main">
+              <a:graphicData uri="http://schemas.openxmlformats.org/drawingml/2006/picture">
+                <pic:pic xmlns:pic="http://schemas.openxmlformats.org/drawingml/2006/picture">
+                  <pic:nvPicPr>
+                    <pic:cNvPr id="0" name="Picture 19"/>
+                    <pic:cNvPicPr>
+                      <a:picLocks noChangeAspect="1" noChangeArrowheads="1"/>
+                    </pic:cNvPicPr>
+                  </pic:nvPicPr>
+                  <pic:blipFill>
+                    <a:blip r:embed="rId28"/>
+                    <a:srcRect b="50260"/>
+                    <a:stretch>
+                      <a:fillRect/>
+                    </a:stretch>
+                  </pic:blipFill>
+                  <pic:spPr bwMode="auto">
+                    <a:xfrm>
+                      <a:off x="0" y="0"/>
+                      <a:ext cx="995834" cy="2883877"/>
+                    </a:xfrm>
+                    <a:prstGeom prst="rect">
+                      <a:avLst/>
+                    </a:prstGeom>
+                    <a:noFill/>
+                    <a:ln w="9525">
+                      <a:noFill/>
+                      <a:miter lim="800000"/>
+                      <a:headEnd/>
+                      <a:tailEnd/>
+                    </a:ln>
+                  </pic:spPr>
+                </pic:pic>
+              </a:graphicData>
+            </a:graphic>
+          </wp:inline>
+        </w:drawing>
+      </w:r>
+      <w:r>
+        <w:rPr>
+          <w:noProof/>
+        </w:rPr>
+        <w:drawing>
+          <wp:inline distT="0" distB="0" distL="0" distR="0">
+            <wp:extent cx="998036" cy="2880116"/>
+            <wp:effectExtent l="19050" t="0" r="0" b="0"/>
+            <wp:docPr id="31" name="Picture 22"/>
+            <wp:cNvGraphicFramePr>
+              <a:graphicFrameLocks xmlns:a="http://schemas.openxmlformats.org/drawingml/2006/main" noChangeAspect="1"/>
+            </wp:cNvGraphicFramePr>
+            <a:graphic xmlns:a="http://schemas.openxmlformats.org/drawingml/2006/main">
+              <a:graphicData uri="http://schemas.openxmlformats.org/drawingml/2006/picture">
+                <pic:pic xmlns:pic="http://schemas.openxmlformats.org/drawingml/2006/picture">
+                  <pic:nvPicPr>
+                    <pic:cNvPr id="0" name="Picture 22"/>
+                    <pic:cNvPicPr>
+                      <a:picLocks noChangeAspect="1" noChangeArrowheads="1"/>
+                    </pic:cNvPicPr>
+                  </pic:nvPicPr>
+                  <pic:blipFill>
+                    <a:blip r:embed="rId28"/>
+                    <a:srcRect t="50313"/>
+                    <a:stretch>
+                      <a:fillRect/>
+                    </a:stretch>
+                  </pic:blipFill>
+                  <pic:spPr bwMode="auto">
+                    <a:xfrm>
+                      <a:off x="0" y="0"/>
+                      <a:ext cx="998036" cy="2880116"/>
+                    </a:xfrm>
+                    <a:prstGeom prst="rect">
+                      <a:avLst/>
+                    </a:prstGeom>
+                    <a:noFill/>
+                    <a:ln w="9525">
+                      <a:noFill/>
+                      <a:miter lim="800000"/>
+                      <a:headEnd/>
+                      <a:tailEnd/>
+                    </a:ln>
+                  </pic:spPr>
+                </pic:pic>
+              </a:graphicData>
+            </a:graphic>
+          </wp:inline>
+        </w:drawing>
+      </w:r>
+    </w:p>
+    <w:p>
+      <w:pPr>
+        <w:pStyle w:val="Caption"/>
+      </w:pPr>
+      <w:r>
+        <w:t xml:space="preserve">Figure </w:t>
+      </w:r>
+      <w:fldSimple w:instr=" SEQ Figure \* ARABIC ">
+        <w:r>
+          <w:rPr>
+            <w:noProof/>
+          </w:rPr>
+          <w:t>18</w:t>
+        </w:r>
+      </w:fldSimple>
+      <w:r>
+        <w:t>: Inject and Debug nodes.</w:t>
+      </w:r>
+    </w:p>
+    <w:p>
+      <w:r>
+        <w:t xml:space="preserve">The inject node </w:t>
+      </w:r>
+      <w:r>
+        <w:t>can be used to push data to another node. It can even be configured to do so periodically giving a sort of timing to an implementation:</w:t>
+      </w:r>
+    </w:p>
+    <w:p>
+      <w:pPr>
+        <w:keepNext/>
+        <w:jc w:val="center"/>
+      </w:pPr>
+      <w:r>
+        <w:rPr>
+          <w:noProof/>
+        </w:rPr>
+        <w:drawing>
+          <wp:inline distT="0" distB="0" distL="0" distR="0">
+            <wp:extent cx="3892047" cy="2619468"/>
+            <wp:effectExtent l="19050" t="0" r="0" b="0"/>
+            <wp:docPr id="33" name="Picture 25"/>
+            <wp:cNvGraphicFramePr>
+              <a:graphicFrameLocks xmlns:a="http://schemas.openxmlformats.org/drawingml/2006/main" noChangeAspect="1"/>
+            </wp:cNvGraphicFramePr>
+            <a:graphic xmlns:a="http://schemas.openxmlformats.org/drawingml/2006/main">
+              <a:graphicData uri="http://schemas.openxmlformats.org/drawingml/2006/picture">
+                <pic:pic xmlns:pic="http://schemas.openxmlformats.org/drawingml/2006/picture">
+                  <pic:nvPicPr>
+                    <pic:cNvPr id="0" name="Picture 25"/>
+                    <pic:cNvPicPr>
+                      <a:picLocks noChangeAspect="1" noChangeArrowheads="1"/>
+                    </pic:cNvPicPr>
+                  </pic:nvPicPr>
+                  <pic:blipFill>
+                    <a:blip r:embed="rId29"/>
+                    <a:srcRect/>
+                    <a:stretch>
+                      <a:fillRect/>
+                    </a:stretch>
+                  </pic:blipFill>
+                  <pic:spPr bwMode="auto">
+                    <a:xfrm>
+                      <a:off x="0" y="0"/>
+                      <a:ext cx="3892722" cy="2619922"/>
+                    </a:xfrm>
+                    <a:prstGeom prst="rect">
+                      <a:avLst/>
+                    </a:prstGeom>
+                    <a:noFill/>
+                    <a:ln w="9525">
+                      <a:noFill/>
+                      <a:miter lim="800000"/>
+                      <a:headEnd/>
+                      <a:tailEnd/>
+                    </a:ln>
+                  </pic:spPr>
+                </pic:pic>
+              </a:graphicData>
+            </a:graphic>
+          </wp:inline>
+        </w:drawing>
+      </w:r>
+    </w:p>
+    <w:p>
+      <w:pPr>
+        <w:pStyle w:val="Caption"/>
+      </w:pPr>
+      <w:r>
+        <w:t xml:space="preserve">Figure </w:t>
+      </w:r>
+      <w:fldSimple w:instr=" SEQ Figure \* ARABIC ">
+        <w:r>
+          <w:rPr>
+            <w:noProof/>
+          </w:rPr>
+          <w:t>19</w:t>
+        </w:r>
+      </w:fldSimple>
+      <w:r>
+        <w:t>: Inject node configuration.</w:t>
+      </w:r>
+    </w:p>
+    <w:p>
+      <w:r>
+        <w:t>Inject can be used to push strings, numbers, JSON values, etc.</w:t>
+      </w:r>
+    </w:p>
+    <w:p>
+      <w:r>
+        <w:lastRenderedPageBreak/>
+        <w:t>A Debug node is use for printing information in the debug tab under the Info and Debug section. This node is very useful to find out how a message is being transformed between two nodes. The debug node can also be used to print verbose messages or general error on a configuration:</w:t>
+      </w:r>
+    </w:p>
+    <w:p>
+      <w:pPr>
+        <w:keepNext/>
+        <w:jc w:val="center"/>
+      </w:pPr>
+      <w:r>
+        <w:rPr>
+          <w:noProof/>
+        </w:rPr>
+        <w:drawing>
+          <wp:inline distT="0" distB="0" distL="0" distR="0">
+            <wp:extent cx="3973528" cy="2005272"/>
+            <wp:effectExtent l="19050" t="0" r="7922" b="0"/>
+            <wp:docPr id="34" name="Picture 28"/>
+            <wp:cNvGraphicFramePr>
+              <a:graphicFrameLocks xmlns:a="http://schemas.openxmlformats.org/drawingml/2006/main" noChangeAspect="1"/>
+            </wp:cNvGraphicFramePr>
+            <a:graphic xmlns:a="http://schemas.openxmlformats.org/drawingml/2006/main">
+              <a:graphicData uri="http://schemas.openxmlformats.org/drawingml/2006/picture">
+                <pic:pic xmlns:pic="http://schemas.openxmlformats.org/drawingml/2006/picture">
+                  <pic:nvPicPr>
+                    <pic:cNvPr id="0" name="Picture 28"/>
+                    <pic:cNvPicPr>
+                      <a:picLocks noChangeAspect="1" noChangeArrowheads="1"/>
+                    </pic:cNvPicPr>
+                  </pic:nvPicPr>
+                  <pic:blipFill>
+                    <a:blip r:embed="rId30"/>
+                    <a:srcRect/>
+                    <a:stretch>
+                      <a:fillRect/>
+                    </a:stretch>
+                  </pic:blipFill>
+                  <pic:spPr bwMode="auto">
+                    <a:xfrm>
+                      <a:off x="0" y="0"/>
+                      <a:ext cx="3974492" cy="2005758"/>
+                    </a:xfrm>
+                    <a:prstGeom prst="rect">
+                      <a:avLst/>
+                    </a:prstGeom>
+                    <a:noFill/>
+                    <a:ln w="9525">
+                      <a:noFill/>
+                      <a:miter lim="800000"/>
+                      <a:headEnd/>
+                      <a:tailEnd/>
+                    </a:ln>
+                  </pic:spPr>
+                </pic:pic>
+              </a:graphicData>
+            </a:graphic>
+          </wp:inline>
+        </w:drawing>
+      </w:r>
+    </w:p>
+    <w:p>
+      <w:pPr>
+        <w:pStyle w:val="Caption"/>
+      </w:pPr>
+      <w:r>
+        <w:t xml:space="preserve">Figure </w:t>
+      </w:r>
+      <w:fldSimple w:instr=" SEQ Figure \* ARABIC ">
+        <w:r>
+          <w:rPr>
+            <w:noProof/>
+          </w:rPr>
+          <w:t>20</w:t>
+        </w:r>
+      </w:fldSimple>
+      <w:r>
+        <w:t>: Debug node configuration.</w:t>
+      </w:r>
+    </w:p>
+    <w:p>
+      <w:r>
+        <w:t>An example of an inject node directly connected to a debug node printing a number (we are using the default configuration on each node):</w:t>
+      </w:r>
+    </w:p>
+    <w:p>
+      <w:pPr>
+        <w:keepNext/>
+        <w:jc w:val="center"/>
+      </w:pPr>
+      <w:r>
+        <w:rPr>
+          <w:noProof/>
+        </w:rPr>
+        <w:drawing>
+          <wp:inline distT="0" distB="0" distL="0" distR="0">
+            <wp:extent cx="4844094" cy="1313034"/>
+            <wp:effectExtent l="19050" t="0" r="0" b="0"/>
+            <wp:docPr id="36" name="Picture 31"/>
+            <wp:cNvGraphicFramePr>
+              <a:graphicFrameLocks xmlns:a="http://schemas.openxmlformats.org/drawingml/2006/main" noChangeAspect="1"/>
+            </wp:cNvGraphicFramePr>
+            <a:graphic xmlns:a="http://schemas.openxmlformats.org/drawingml/2006/main">
+              <a:graphicData uri="http://schemas.openxmlformats.org/drawingml/2006/picture">
+                <pic:pic xmlns:pic="http://schemas.openxmlformats.org/drawingml/2006/picture">
+                  <pic:nvPicPr>
+                    <pic:cNvPr id="0" name="Picture 31"/>
+                    <pic:cNvPicPr>
+                      <a:picLocks noChangeAspect="1" noChangeArrowheads="1"/>
+                    </pic:cNvPicPr>
+                  </pic:nvPicPr>
+                  <pic:blipFill>
+                    <a:blip r:embed="rId31"/>
+                    <a:srcRect/>
+                    <a:stretch>
+                      <a:fillRect/>
+                    </a:stretch>
+                  </pic:blipFill>
+                  <pic:spPr bwMode="auto">
+                    <a:xfrm>
+                      <a:off x="0" y="0"/>
+                      <a:ext cx="4847604" cy="1313985"/>
+                    </a:xfrm>
+                    <a:prstGeom prst="rect">
+                      <a:avLst/>
+                    </a:prstGeom>
+                    <a:noFill/>
+                    <a:ln w="9525">
+                      <a:noFill/>
+                      <a:miter lim="800000"/>
+                      <a:headEnd/>
+                      <a:tailEnd/>
+                    </a:ln>
+                  </pic:spPr>
+                </pic:pic>
+              </a:graphicData>
+            </a:graphic>
+          </wp:inline>
+        </w:drawing>
+      </w:r>
+    </w:p>
+    <w:p>
+      <w:pPr>
+        <w:pStyle w:val="Caption"/>
+      </w:pPr>
+      <w:r>
+        <w:t xml:space="preserve">Figure </w:t>
+      </w:r>
+      <w:fldSimple w:instr=" SEQ Figure \* ARABIC ">
+        <w:r>
+          <w:rPr>
+            <w:noProof/>
+          </w:rPr>
+          <w:t>21</w:t>
+        </w:r>
+      </w:fldSimple>
+      <w:r>
+        <w:t>: Inject and Debug nodes example.</w:t>
+      </w:r>
+    </w:p>
+    <w:p>
+      <w:pPr>
         <w:pStyle w:val="Heading1"/>
       </w:pPr>
-      <w:bookmarkStart w:id="7" w:name="_Toc424116408"/>
+      <w:bookmarkStart w:id="15" w:name="_Toc424131728"/>
       <w:r>
         <w:lastRenderedPageBreak/>
         <w:t>What is a flow?</w:t>
       </w:r>
-      <w:bookmarkEnd w:id="7"/>
+      <w:bookmarkEnd w:id="15"/>
     </w:p>
     <w:p>
       <w:r>
@@ -1876,7 +4471,7 @@
                     </pic:cNvPicPr>
                   </pic:nvPicPr>
                   <pic:blipFill>
-                    <a:blip r:embed="rId14"/>
+                    <a:blip r:embed="rId32"/>
                     <a:srcRect/>
                     <a:stretch>
                       <a:fillRect/>
@@ -1909,7 +4504,7 @@
       <w:pPr>
         <w:pStyle w:val="Caption"/>
       </w:pPr>
-      <w:bookmarkStart w:id="8" w:name="_Ref423533424"/>
+      <w:bookmarkStart w:id="16" w:name="_Ref423533424"/>
       <w:r>
         <w:t xml:space="preserve">Figure </w:t>
       </w:r>
@@ -1918,18 +4513,18 @@
           <w:rPr>
             <w:noProof/>
           </w:rPr>
-          <w:t>3</w:t>
+          <w:t>22</w:t>
         </w:r>
       </w:fldSimple>
-      <w:bookmarkEnd w:id="8"/>
+      <w:bookmarkEnd w:id="16"/>
       <w:r>
         <w:t xml:space="preserve">: </w:t>
       </w:r>
-      <w:bookmarkStart w:id="9" w:name="_Ref423533418"/>
+      <w:bookmarkStart w:id="17" w:name="_Ref423533418"/>
       <w:r>
         <w:t>Unidirectional flow.</w:t>
       </w:r>
-      <w:bookmarkEnd w:id="9"/>
+      <w:bookmarkEnd w:id="17"/>
     </w:p>
     <w:p>
       <w:r>
@@ -1963,7 +4558,7 @@
                     </pic:cNvPicPr>
                   </pic:nvPicPr>
                   <pic:blipFill>
-                    <a:blip r:embed="rId15"/>
+                    <a:blip r:embed="rId33"/>
                     <a:srcRect/>
                     <a:stretch>
                       <a:fillRect/>
@@ -2004,7 +4599,7 @@
           <w:rPr>
             <w:noProof/>
           </w:rPr>
-          <w:t>4</w:t>
+          <w:t>23</w:t>
         </w:r>
       </w:fldSimple>
       <w:r>
@@ -2058,7 +4653,7 @@
                     </pic:cNvPicPr>
                   </pic:nvPicPr>
                   <pic:blipFill>
-                    <a:blip r:embed="rId16"/>
+                    <a:blip r:embed="rId34"/>
                     <a:srcRect/>
                     <a:stretch>
                       <a:fillRect/>
@@ -2099,7 +4694,7 @@
           <w:rPr>
             <w:noProof/>
           </w:rPr>
-          <w:t>5</w:t>
+          <w:t>24</w:t>
         </w:r>
       </w:fldSimple>
       <w:r>
@@ -2116,12 +4711,12 @@
       <w:pPr>
         <w:pStyle w:val="Heading1"/>
       </w:pPr>
-      <w:bookmarkStart w:id="10" w:name="_Toc424116409"/>
+      <w:bookmarkStart w:id="18" w:name="_Toc424131729"/>
       <w:r>
         <w:lastRenderedPageBreak/>
         <w:t>What is a message?</w:t>
       </w:r>
-      <w:bookmarkEnd w:id="10"/>
+      <w:bookmarkEnd w:id="18"/>
     </w:p>
     <w:p>
       <w:r>
@@ -2132,14 +4727,14 @@
       <w:pPr>
         <w:pStyle w:val="Heading2"/>
       </w:pPr>
-      <w:bookmarkStart w:id="11" w:name="_Toc424116410"/>
+      <w:bookmarkStart w:id="19" w:name="_Toc424131730"/>
       <w:r>
         <w:t>Single message</w:t>
       </w:r>
       <w:r>
         <w:t xml:space="preserve"> structure</w:t>
       </w:r>
-      <w:bookmarkEnd w:id="11"/>
+      <w:bookmarkEnd w:id="19"/>
     </w:p>
     <w:p>
       <w:pPr>
@@ -2261,7 +4856,7 @@
                     </pic:cNvPicPr>
                   </pic:nvPicPr>
                   <pic:blipFill>
-                    <a:blip r:embed="rId17"/>
+                    <a:blip r:embed="rId35"/>
                     <a:srcRect/>
                     <a:stretch>
                       <a:fillRect/>
@@ -2305,7 +4900,7 @@
           <w:rPr>
             <w:noProof/>
           </w:rPr>
-          <w:t>6</w:t>
+          <w:t>25</w:t>
         </w:r>
       </w:fldSimple>
       <w:r>
@@ -2339,7 +4934,7 @@
                     </pic:cNvPicPr>
                   </pic:nvPicPr>
                   <pic:blipFill>
-                    <a:blip r:embed="rId18"/>
+                    <a:blip r:embed="rId36"/>
                     <a:srcRect/>
                     <a:stretch>
                       <a:fillRect/>
@@ -2383,7 +4978,7 @@
           <w:rPr>
             <w:noProof/>
           </w:rPr>
-          <w:t>7</w:t>
+          <w:t>26</w:t>
         </w:r>
       </w:fldSimple>
       <w:r>
@@ -2417,7 +5012,7 @@
                     </pic:cNvPicPr>
                   </pic:nvPicPr>
                   <pic:blipFill>
-                    <a:blip r:embed="rId19"/>
+                    <a:blip r:embed="rId37"/>
                     <a:srcRect/>
                     <a:stretch>
                       <a:fillRect/>
@@ -2461,7 +5056,7 @@
           <w:rPr>
             <w:noProof/>
           </w:rPr>
-          <w:t>8</w:t>
+          <w:t>27</w:t>
         </w:r>
       </w:fldSimple>
       <w:r>
@@ -2955,14 +5550,14 @@
           <w:rStyle w:val="debug-message-payload"/>
         </w:rPr>
       </w:pPr>
-      <w:bookmarkStart w:id="12" w:name="_Toc424116411"/>
+      <w:bookmarkStart w:id="20" w:name="_Toc424131731"/>
       <w:r>
         <w:rPr>
           <w:rStyle w:val="debug-message-payload"/>
         </w:rPr>
         <w:t>Combined message structure</w:t>
       </w:r>
-      <w:bookmarkEnd w:id="12"/>
+      <w:bookmarkEnd w:id="20"/>
     </w:p>
     <w:p>
       <w:pPr>
@@ -3082,7 +5677,7 @@
                     </pic:cNvPicPr>
                   </pic:nvPicPr>
                   <pic:blipFill>
-                    <a:blip r:embed="rId20"/>
+                    <a:blip r:embed="rId38"/>
                     <a:srcRect/>
                     <a:stretch>
                       <a:fillRect/>
@@ -3127,7 +5722,7 @@
           <w:rPr>
             <w:noProof/>
           </w:rPr>
-          <w:t>9</w:t>
+          <w:t>28</w:t>
         </w:r>
       </w:fldSimple>
       <w:r>
@@ -3162,7 +5757,7 @@
                     </pic:cNvPicPr>
                   </pic:nvPicPr>
                   <pic:blipFill>
-                    <a:blip r:embed="rId21"/>
+                    <a:blip r:embed="rId39"/>
                     <a:srcRect/>
                     <a:stretch>
                       <a:fillRect/>
@@ -3206,7 +5801,7 @@
           <w:rPr>
             <w:noProof/>
           </w:rPr>
-          <w:t>10</w:t>
+          <w:t>29</w:t>
         </w:r>
       </w:fldSimple>
       <w:r>
@@ -3240,7 +5835,7 @@
                     </pic:cNvPicPr>
                   </pic:nvPicPr>
                   <pic:blipFill>
-                    <a:blip r:embed="rId22"/>
+                    <a:blip r:embed="rId40"/>
                     <a:srcRect/>
                     <a:stretch>
                       <a:fillRect/>
@@ -3284,7 +5879,7 @@
           <w:rPr>
             <w:noProof/>
           </w:rPr>
-          <w:t>11</w:t>
+          <w:t>30</w:t>
         </w:r>
       </w:fldSimple>
       <w:r>
@@ -3762,7 +6357,7 @@
                     </pic:cNvPicPr>
                   </pic:nvPicPr>
                   <pic:blipFill>
-                    <a:blip r:embed="rId23"/>
+                    <a:blip r:embed="rId41"/>
                     <a:srcRect/>
                     <a:stretch>
                       <a:fillRect/>
@@ -3807,7 +6402,7 @@
           <w:rPr>
             <w:noProof/>
           </w:rPr>
-          <w:t>12</w:t>
+          <w:t>31</w:t>
         </w:r>
       </w:fldSimple>
       <w:r>
@@ -4030,8 +6625,8 @@
     <w:p>
       <w:pPr>
         <w:sectPr>
-          <w:headerReference w:type="default" r:id="rId24"/>
-          <w:headerReference w:type="first" r:id="rId25"/>
+          <w:headerReference w:type="default" r:id="rId42"/>
+          <w:headerReference w:type="first" r:id="rId43"/>
           <w:pgSz w:w="11907" w:h="16839" w:code="9"/>
           <w:pgMar w:top="1701" w:right="1440" w:bottom="1440" w:left="1440" w:header="1701" w:footer="1701" w:gutter="0"/>
           <w:cols w:space="708"/>
@@ -4051,7 +6646,7 @@
       </w:pPr>
     </w:p>
     <w:sectPr>
-      <w:headerReference w:type="first" r:id="rId26"/>
+      <w:headerReference w:type="first" r:id="rId44"/>
       <w:pgSz w:w="11907" w:h="16839" w:code="9"/>
       <w:pgMar w:top="1701" w:right="1440" w:bottom="1440" w:left="1440" w:header="1701" w:footer="1701" w:gutter="0"/>
       <w:cols w:space="708"/>
@@ -4886,6 +7481,92 @@
     </w:lvl>
   </w:abstractNum>
   <w:abstractNum w:abstractNumId="5">
+    <w:nsid w:val="45A351D0"/>
+    <w:multiLevelType w:val="hybridMultilevel"/>
+    <w:tmpl w:val="47E80434"/>
+    <w:lvl w:ilvl="0" w:tplc="0409000F">
+      <w:start w:val="1"/>
+      <w:numFmt w:val="decimal"/>
+      <w:lvlText w:val="%1."/>
+      <w:lvlJc w:val="left"/>
+      <w:pPr>
+        <w:ind w:left="720" w:hanging="360"/>
+      </w:pPr>
+    </w:lvl>
+    <w:lvl w:ilvl="1" w:tplc="04090019" w:tentative="1">
+      <w:start w:val="1"/>
+      <w:numFmt w:val="lowerLetter"/>
+      <w:lvlText w:val="%2."/>
+      <w:lvlJc w:val="left"/>
+      <w:pPr>
+        <w:ind w:left="1440" w:hanging="360"/>
+      </w:pPr>
+    </w:lvl>
+    <w:lvl w:ilvl="2" w:tplc="0409001B" w:tentative="1">
+      <w:start w:val="1"/>
+      <w:numFmt w:val="lowerRoman"/>
+      <w:lvlText w:val="%3."/>
+      <w:lvlJc w:val="right"/>
+      <w:pPr>
+        <w:ind w:left="2160" w:hanging="180"/>
+      </w:pPr>
+    </w:lvl>
+    <w:lvl w:ilvl="3" w:tplc="0409000F" w:tentative="1">
+      <w:start w:val="1"/>
+      <w:numFmt w:val="decimal"/>
+      <w:lvlText w:val="%4."/>
+      <w:lvlJc w:val="left"/>
+      <w:pPr>
+        <w:ind w:left="2880" w:hanging="360"/>
+      </w:pPr>
+    </w:lvl>
+    <w:lvl w:ilvl="4" w:tplc="04090019" w:tentative="1">
+      <w:start w:val="1"/>
+      <w:numFmt w:val="lowerLetter"/>
+      <w:lvlText w:val="%5."/>
+      <w:lvlJc w:val="left"/>
+      <w:pPr>
+        <w:ind w:left="3600" w:hanging="360"/>
+      </w:pPr>
+    </w:lvl>
+    <w:lvl w:ilvl="5" w:tplc="0409001B" w:tentative="1">
+      <w:start w:val="1"/>
+      <w:numFmt w:val="lowerRoman"/>
+      <w:lvlText w:val="%6."/>
+      <w:lvlJc w:val="right"/>
+      <w:pPr>
+        <w:ind w:left="4320" w:hanging="180"/>
+      </w:pPr>
+    </w:lvl>
+    <w:lvl w:ilvl="6" w:tplc="0409000F" w:tentative="1">
+      <w:start w:val="1"/>
+      <w:numFmt w:val="decimal"/>
+      <w:lvlText w:val="%7."/>
+      <w:lvlJc w:val="left"/>
+      <w:pPr>
+        <w:ind w:left="5040" w:hanging="360"/>
+      </w:pPr>
+    </w:lvl>
+    <w:lvl w:ilvl="7" w:tplc="04090019" w:tentative="1">
+      <w:start w:val="1"/>
+      <w:numFmt w:val="lowerLetter"/>
+      <w:lvlText w:val="%8."/>
+      <w:lvlJc w:val="left"/>
+      <w:pPr>
+        <w:ind w:left="5760" w:hanging="360"/>
+      </w:pPr>
+    </w:lvl>
+    <w:lvl w:ilvl="8" w:tplc="0409001B" w:tentative="1">
+      <w:start w:val="1"/>
+      <w:numFmt w:val="lowerRoman"/>
+      <w:lvlText w:val="%9."/>
+      <w:lvlJc w:val="right"/>
+      <w:pPr>
+        <w:ind w:left="6480" w:hanging="180"/>
+      </w:pPr>
+    </w:lvl>
+  </w:abstractNum>
+  <w:abstractNum w:abstractNumId="6">
     <w:nsid w:val="4E7F33AD"/>
     <w:multiLevelType w:val="hybridMultilevel"/>
     <w:tmpl w:val="45FC27DE"/>
@@ -4998,7 +7679,7 @@
       </w:rPr>
     </w:lvl>
   </w:abstractNum>
-  <w:abstractNum w:abstractNumId="6">
+  <w:abstractNum w:abstractNumId="7">
     <w:nsid w:val="52C35910"/>
     <w:multiLevelType w:val="hybridMultilevel"/>
     <w:tmpl w:val="EABE296E"/>
@@ -5108,7 +7789,7 @@
       </w:pPr>
     </w:lvl>
   </w:abstractNum>
-  <w:abstractNum w:abstractNumId="7">
+  <w:abstractNum w:abstractNumId="8">
     <w:nsid w:val="593A4C9E"/>
     <w:multiLevelType w:val="hybridMultilevel"/>
     <w:tmpl w:val="3C52638E"/>
@@ -5221,7 +7902,7 @@
       </w:rPr>
     </w:lvl>
   </w:abstractNum>
-  <w:abstractNum w:abstractNumId="8">
+  <w:abstractNum w:abstractNumId="9">
     <w:nsid w:val="5E691A37"/>
     <w:multiLevelType w:val="multilevel"/>
     <w:tmpl w:val="7FAC6A54"/>
@@ -5316,7 +7997,7 @@
       </w:pPr>
     </w:lvl>
   </w:abstractNum>
-  <w:abstractNum w:abstractNumId="9">
+  <w:abstractNum w:abstractNumId="10">
     <w:nsid w:val="5ED729F6"/>
     <w:multiLevelType w:val="hybridMultilevel"/>
     <w:tmpl w:val="1D5488C4"/>
@@ -5430,7 +8111,120 @@
       </w:rPr>
     </w:lvl>
   </w:abstractNum>
-  <w:abstractNum w:abstractNumId="10">
+  <w:abstractNum w:abstractNumId="11">
+    <w:nsid w:val="6BDF138E"/>
+    <w:multiLevelType w:val="hybridMultilevel"/>
+    <w:tmpl w:val="DCFAE834"/>
+    <w:lvl w:ilvl="0" w:tplc="04090001">
+      <w:start w:val="1"/>
+      <w:numFmt w:val="bullet"/>
+      <w:lvlText w:val=""/>
+      <w:lvlJc w:val="left"/>
+      <w:pPr>
+        <w:ind w:left="720" w:hanging="360"/>
+      </w:pPr>
+      <w:rPr>
+        <w:rFonts w:ascii="Symbol" w:hAnsi="Symbol" w:hint="default"/>
+      </w:rPr>
+    </w:lvl>
+    <w:lvl w:ilvl="1" w:tplc="04090003" w:tentative="1">
+      <w:start w:val="1"/>
+      <w:numFmt w:val="bullet"/>
+      <w:lvlText w:val="o"/>
+      <w:lvlJc w:val="left"/>
+      <w:pPr>
+        <w:ind w:left="1440" w:hanging="360"/>
+      </w:pPr>
+      <w:rPr>
+        <w:rFonts w:ascii="Courier New" w:hAnsi="Courier New" w:cs="Courier New" w:hint="default"/>
+      </w:rPr>
+    </w:lvl>
+    <w:lvl w:ilvl="2" w:tplc="04090005" w:tentative="1">
+      <w:start w:val="1"/>
+      <w:numFmt w:val="bullet"/>
+      <w:lvlText w:val=""/>
+      <w:lvlJc w:val="left"/>
+      <w:pPr>
+        <w:ind w:left="2160" w:hanging="360"/>
+      </w:pPr>
+      <w:rPr>
+        <w:rFonts w:ascii="Wingdings" w:hAnsi="Wingdings" w:hint="default"/>
+      </w:rPr>
+    </w:lvl>
+    <w:lvl w:ilvl="3" w:tplc="04090001" w:tentative="1">
+      <w:start w:val="1"/>
+      <w:numFmt w:val="bullet"/>
+      <w:lvlText w:val=""/>
+      <w:lvlJc w:val="left"/>
+      <w:pPr>
+        <w:ind w:left="2880" w:hanging="360"/>
+      </w:pPr>
+      <w:rPr>
+        <w:rFonts w:ascii="Symbol" w:hAnsi="Symbol" w:hint="default"/>
+      </w:rPr>
+    </w:lvl>
+    <w:lvl w:ilvl="4" w:tplc="04090003" w:tentative="1">
+      <w:start w:val="1"/>
+      <w:numFmt w:val="bullet"/>
+      <w:lvlText w:val="o"/>
+      <w:lvlJc w:val="left"/>
+      <w:pPr>
+        <w:ind w:left="3600" w:hanging="360"/>
+      </w:pPr>
+      <w:rPr>
+        <w:rFonts w:ascii="Courier New" w:hAnsi="Courier New" w:cs="Courier New" w:hint="default"/>
+      </w:rPr>
+    </w:lvl>
+    <w:lvl w:ilvl="5" w:tplc="04090005" w:tentative="1">
+      <w:start w:val="1"/>
+      <w:numFmt w:val="bullet"/>
+      <w:lvlText w:val=""/>
+      <w:lvlJc w:val="left"/>
+      <w:pPr>
+        <w:ind w:left="4320" w:hanging="360"/>
+      </w:pPr>
+      <w:rPr>
+        <w:rFonts w:ascii="Wingdings" w:hAnsi="Wingdings" w:hint="default"/>
+      </w:rPr>
+    </w:lvl>
+    <w:lvl w:ilvl="6" w:tplc="04090001" w:tentative="1">
+      <w:start w:val="1"/>
+      <w:numFmt w:val="bullet"/>
+      <w:lvlText w:val=""/>
+      <w:lvlJc w:val="left"/>
+      <w:pPr>
+        <w:ind w:left="5040" w:hanging="360"/>
+      </w:pPr>
+      <w:rPr>
+        <w:rFonts w:ascii="Symbol" w:hAnsi="Symbol" w:hint="default"/>
+      </w:rPr>
+    </w:lvl>
+    <w:lvl w:ilvl="7" w:tplc="04090003" w:tentative="1">
+      <w:start w:val="1"/>
+      <w:numFmt w:val="bullet"/>
+      <w:lvlText w:val="o"/>
+      <w:lvlJc w:val="left"/>
+      <w:pPr>
+        <w:ind w:left="5760" w:hanging="360"/>
+      </w:pPr>
+      <w:rPr>
+        <w:rFonts w:ascii="Courier New" w:hAnsi="Courier New" w:cs="Courier New" w:hint="default"/>
+      </w:rPr>
+    </w:lvl>
+    <w:lvl w:ilvl="8" w:tplc="04090005" w:tentative="1">
+      <w:start w:val="1"/>
+      <w:numFmt w:val="bullet"/>
+      <w:lvlText w:val=""/>
+      <w:lvlJc w:val="left"/>
+      <w:pPr>
+        <w:ind w:left="6480" w:hanging="360"/>
+      </w:pPr>
+      <w:rPr>
+        <w:rFonts w:ascii="Wingdings" w:hAnsi="Wingdings" w:hint="default"/>
+      </w:rPr>
+    </w:lvl>
+  </w:abstractNum>
+  <w:abstractNum w:abstractNumId="12">
     <w:nsid w:val="6FA0109C"/>
     <w:multiLevelType w:val="hybridMultilevel"/>
     <w:tmpl w:val="A2ECCA18"/>
@@ -5543,7 +8337,93 @@
       </w:rPr>
     </w:lvl>
   </w:abstractNum>
-  <w:abstractNum w:abstractNumId="11">
+  <w:abstractNum w:abstractNumId="13">
+    <w:nsid w:val="71E36C3D"/>
+    <w:multiLevelType w:val="hybridMultilevel"/>
+    <w:tmpl w:val="47E80434"/>
+    <w:lvl w:ilvl="0" w:tplc="0409000F">
+      <w:start w:val="1"/>
+      <w:numFmt w:val="decimal"/>
+      <w:lvlText w:val="%1."/>
+      <w:lvlJc w:val="left"/>
+      <w:pPr>
+        <w:ind w:left="720" w:hanging="360"/>
+      </w:pPr>
+    </w:lvl>
+    <w:lvl w:ilvl="1" w:tplc="04090019" w:tentative="1">
+      <w:start w:val="1"/>
+      <w:numFmt w:val="lowerLetter"/>
+      <w:lvlText w:val="%2."/>
+      <w:lvlJc w:val="left"/>
+      <w:pPr>
+        <w:ind w:left="1440" w:hanging="360"/>
+      </w:pPr>
+    </w:lvl>
+    <w:lvl w:ilvl="2" w:tplc="0409001B" w:tentative="1">
+      <w:start w:val="1"/>
+      <w:numFmt w:val="lowerRoman"/>
+      <w:lvlText w:val="%3."/>
+      <w:lvlJc w:val="right"/>
+      <w:pPr>
+        <w:ind w:left="2160" w:hanging="180"/>
+      </w:pPr>
+    </w:lvl>
+    <w:lvl w:ilvl="3" w:tplc="0409000F" w:tentative="1">
+      <w:start w:val="1"/>
+      <w:numFmt w:val="decimal"/>
+      <w:lvlText w:val="%4."/>
+      <w:lvlJc w:val="left"/>
+      <w:pPr>
+        <w:ind w:left="2880" w:hanging="360"/>
+      </w:pPr>
+    </w:lvl>
+    <w:lvl w:ilvl="4" w:tplc="04090019" w:tentative="1">
+      <w:start w:val="1"/>
+      <w:numFmt w:val="lowerLetter"/>
+      <w:lvlText w:val="%5."/>
+      <w:lvlJc w:val="left"/>
+      <w:pPr>
+        <w:ind w:left="3600" w:hanging="360"/>
+      </w:pPr>
+    </w:lvl>
+    <w:lvl w:ilvl="5" w:tplc="0409001B" w:tentative="1">
+      <w:start w:val="1"/>
+      <w:numFmt w:val="lowerRoman"/>
+      <w:lvlText w:val="%6."/>
+      <w:lvlJc w:val="right"/>
+      <w:pPr>
+        <w:ind w:left="4320" w:hanging="180"/>
+      </w:pPr>
+    </w:lvl>
+    <w:lvl w:ilvl="6" w:tplc="0409000F" w:tentative="1">
+      <w:start w:val="1"/>
+      <w:numFmt w:val="decimal"/>
+      <w:lvlText w:val="%7."/>
+      <w:lvlJc w:val="left"/>
+      <w:pPr>
+        <w:ind w:left="5040" w:hanging="360"/>
+      </w:pPr>
+    </w:lvl>
+    <w:lvl w:ilvl="7" w:tplc="04090019" w:tentative="1">
+      <w:start w:val="1"/>
+      <w:numFmt w:val="lowerLetter"/>
+      <w:lvlText w:val="%8."/>
+      <w:lvlJc w:val="left"/>
+      <w:pPr>
+        <w:ind w:left="5760" w:hanging="360"/>
+      </w:pPr>
+    </w:lvl>
+    <w:lvl w:ilvl="8" w:tplc="0409001B" w:tentative="1">
+      <w:start w:val="1"/>
+      <w:numFmt w:val="lowerRoman"/>
+      <w:lvlText w:val="%9."/>
+      <w:lvlJc w:val="right"/>
+      <w:pPr>
+        <w:ind w:left="6480" w:hanging="180"/>
+      </w:pPr>
+    </w:lvl>
+  </w:abstractNum>
+  <w:abstractNum w:abstractNumId="14">
     <w:nsid w:val="7B7626CB"/>
     <w:multiLevelType w:val="hybridMultilevel"/>
     <w:tmpl w:val="E0FEEBA8"/>
@@ -5656,8 +8536,121 @@
       </w:rPr>
     </w:lvl>
   </w:abstractNum>
+  <w:abstractNum w:abstractNumId="15">
+    <w:nsid w:val="7CA34E67"/>
+    <w:multiLevelType w:val="hybridMultilevel"/>
+    <w:tmpl w:val="2AAC9494"/>
+    <w:lvl w:ilvl="0" w:tplc="04090001">
+      <w:start w:val="1"/>
+      <w:numFmt w:val="bullet"/>
+      <w:lvlText w:val=""/>
+      <w:lvlJc w:val="left"/>
+      <w:pPr>
+        <w:ind w:left="1448" w:hanging="360"/>
+      </w:pPr>
+      <w:rPr>
+        <w:rFonts w:ascii="Symbol" w:hAnsi="Symbol" w:hint="default"/>
+      </w:rPr>
+    </w:lvl>
+    <w:lvl w:ilvl="1" w:tplc="04090003" w:tentative="1">
+      <w:start w:val="1"/>
+      <w:numFmt w:val="bullet"/>
+      <w:lvlText w:val="o"/>
+      <w:lvlJc w:val="left"/>
+      <w:pPr>
+        <w:ind w:left="2168" w:hanging="360"/>
+      </w:pPr>
+      <w:rPr>
+        <w:rFonts w:ascii="Courier New" w:hAnsi="Courier New" w:cs="Courier New" w:hint="default"/>
+      </w:rPr>
+    </w:lvl>
+    <w:lvl w:ilvl="2" w:tplc="04090005" w:tentative="1">
+      <w:start w:val="1"/>
+      <w:numFmt w:val="bullet"/>
+      <w:lvlText w:val=""/>
+      <w:lvlJc w:val="left"/>
+      <w:pPr>
+        <w:ind w:left="2888" w:hanging="360"/>
+      </w:pPr>
+      <w:rPr>
+        <w:rFonts w:ascii="Wingdings" w:hAnsi="Wingdings" w:hint="default"/>
+      </w:rPr>
+    </w:lvl>
+    <w:lvl w:ilvl="3" w:tplc="04090001" w:tentative="1">
+      <w:start w:val="1"/>
+      <w:numFmt w:val="bullet"/>
+      <w:lvlText w:val=""/>
+      <w:lvlJc w:val="left"/>
+      <w:pPr>
+        <w:ind w:left="3608" w:hanging="360"/>
+      </w:pPr>
+      <w:rPr>
+        <w:rFonts w:ascii="Symbol" w:hAnsi="Symbol" w:hint="default"/>
+      </w:rPr>
+    </w:lvl>
+    <w:lvl w:ilvl="4" w:tplc="04090003" w:tentative="1">
+      <w:start w:val="1"/>
+      <w:numFmt w:val="bullet"/>
+      <w:lvlText w:val="o"/>
+      <w:lvlJc w:val="left"/>
+      <w:pPr>
+        <w:ind w:left="4328" w:hanging="360"/>
+      </w:pPr>
+      <w:rPr>
+        <w:rFonts w:ascii="Courier New" w:hAnsi="Courier New" w:cs="Courier New" w:hint="default"/>
+      </w:rPr>
+    </w:lvl>
+    <w:lvl w:ilvl="5" w:tplc="04090005" w:tentative="1">
+      <w:start w:val="1"/>
+      <w:numFmt w:val="bullet"/>
+      <w:lvlText w:val=""/>
+      <w:lvlJc w:val="left"/>
+      <w:pPr>
+        <w:ind w:left="5048" w:hanging="360"/>
+      </w:pPr>
+      <w:rPr>
+        <w:rFonts w:ascii="Wingdings" w:hAnsi="Wingdings" w:hint="default"/>
+      </w:rPr>
+    </w:lvl>
+    <w:lvl w:ilvl="6" w:tplc="04090001" w:tentative="1">
+      <w:start w:val="1"/>
+      <w:numFmt w:val="bullet"/>
+      <w:lvlText w:val=""/>
+      <w:lvlJc w:val="left"/>
+      <w:pPr>
+        <w:ind w:left="5768" w:hanging="360"/>
+      </w:pPr>
+      <w:rPr>
+        <w:rFonts w:ascii="Symbol" w:hAnsi="Symbol" w:hint="default"/>
+      </w:rPr>
+    </w:lvl>
+    <w:lvl w:ilvl="7" w:tplc="04090003" w:tentative="1">
+      <w:start w:val="1"/>
+      <w:numFmt w:val="bullet"/>
+      <w:lvlText w:val="o"/>
+      <w:lvlJc w:val="left"/>
+      <w:pPr>
+        <w:ind w:left="6488" w:hanging="360"/>
+      </w:pPr>
+      <w:rPr>
+        <w:rFonts w:ascii="Courier New" w:hAnsi="Courier New" w:cs="Courier New" w:hint="default"/>
+      </w:rPr>
+    </w:lvl>
+    <w:lvl w:ilvl="8" w:tplc="04090005" w:tentative="1">
+      <w:start w:val="1"/>
+      <w:numFmt w:val="bullet"/>
+      <w:lvlText w:val=""/>
+      <w:lvlJc w:val="left"/>
+      <w:pPr>
+        <w:ind w:left="7208" w:hanging="360"/>
+      </w:pPr>
+      <w:rPr>
+        <w:rFonts w:ascii="Wingdings" w:hAnsi="Wingdings" w:hint="default"/>
+      </w:rPr>
+    </w:lvl>
+  </w:abstractNum>
   <w:num w:numId="1">
-    <w:abstractNumId w:val="8"/>
+    <w:abstractNumId w:val="9"/>
   </w:num>
   <w:num w:numId="2">
     <w:abstractNumId w:val="3"/>
@@ -5666,16 +8659,16 @@
     <w:abstractNumId w:val="2"/>
   </w:num>
   <w:num w:numId="4">
-    <w:abstractNumId w:val="7"/>
+    <w:abstractNumId w:val="8"/>
   </w:num>
   <w:num w:numId="5">
-    <w:abstractNumId w:val="5"/>
+    <w:abstractNumId w:val="6"/>
   </w:num>
   <w:num w:numId="6">
-    <w:abstractNumId w:val="9"/>
+    <w:abstractNumId w:val="10"/>
   </w:num>
   <w:num w:numId="7">
-    <w:abstractNumId w:val="11"/>
+    <w:abstractNumId w:val="14"/>
   </w:num>
   <w:num w:numId="8">
     <w:abstractNumId w:val="4"/>
@@ -5687,7 +8680,7 @@
     <w:abstractNumId w:val="0"/>
   </w:num>
   <w:num w:numId="11">
-    <w:abstractNumId w:val="6"/>
+    <w:abstractNumId w:val="7"/>
     <w:lvlOverride w:ilvl="0">
       <w:startOverride w:val="1"/>
     </w:lvlOverride>
@@ -5717,10 +8710,22 @@
     </w:lvlOverride>
   </w:num>
   <w:num w:numId="12">
-    <w:abstractNumId w:val="6"/>
+    <w:abstractNumId w:val="7"/>
   </w:num>
   <w:num w:numId="13">
-    <w:abstractNumId w:val="10"/>
+    <w:abstractNumId w:val="12"/>
+  </w:num>
+  <w:num w:numId="14">
+    <w:abstractNumId w:val="5"/>
+  </w:num>
+  <w:num w:numId="15">
+    <w:abstractNumId w:val="11"/>
+  </w:num>
+  <w:num w:numId="16">
+    <w:abstractNumId w:val="13"/>
+  </w:num>
+  <w:num w:numId="17">
+    <w:abstractNumId w:val="15"/>
   </w:num>
 </w:numbering>
 </file>
@@ -5909,7 +8914,6 @@
         <w:numId w:val="1"/>
       </w:numPr>
       <w:spacing w:after="0" w:line="360" w:lineRule="auto"/>
-      <w:ind w:left="431" w:hanging="431"/>
       <w:outlineLvl w:val="0"/>
     </w:pPr>
     <w:rPr>
@@ -6435,6 +9439,8 @@
       <w:i/>
       <w:iCs/>
       <w:color w:val="DDDDDD" w:themeColor="accent1"/>
+      <w:sz w:val="20"/>
+      <w:szCs w:val="20"/>
     </w:rPr>
   </w:style>
   <w:style w:type="character" w:customStyle="1" w:styleId="Heading5Char">
@@ -6447,6 +9453,8 @@
     <w:rPr>
       <w:rFonts w:asciiTheme="majorHAnsi" w:eastAsiaTheme="majorEastAsia" w:hAnsiTheme="majorHAnsi" w:cstheme="majorBidi"/>
       <w:color w:val="6E6E6E" w:themeColor="accent1" w:themeShade="7F"/>
+      <w:sz w:val="20"/>
+      <w:szCs w:val="20"/>
     </w:rPr>
   </w:style>
   <w:style w:type="character" w:customStyle="1" w:styleId="Heading6Char">
@@ -6461,6 +9469,8 @@
       <w:i/>
       <w:iCs/>
       <w:color w:val="6E6E6E" w:themeColor="accent1" w:themeShade="7F"/>
+      <w:sz w:val="20"/>
+      <w:szCs w:val="20"/>
     </w:rPr>
   </w:style>
   <w:style w:type="character" w:customStyle="1" w:styleId="Heading7Char">
@@ -6475,6 +9485,8 @@
       <w:i/>
       <w:iCs/>
       <w:color w:val="404040" w:themeColor="text1" w:themeTint="BF"/>
+      <w:sz w:val="20"/>
+      <w:szCs w:val="20"/>
     </w:rPr>
   </w:style>
   <w:style w:type="character" w:customStyle="1" w:styleId="Heading8Char">
@@ -7113,7 +10125,7 @@
 
 <file path=customXml/item1.xml><?xml version="1.0" encoding="utf-8"?>
 <CoverPageProperties xmlns="http://schemas.microsoft.com/office/2006/coverPageProps">
-  <PublishDate>2015-07-01T00:00:00</PublishDate>
+  <PublishDate>2015-07-08T00:00:00</PublishDate>
   <Abstract/>
   <CompanyAddress/>
   <CompanyPhone/>

</xml_diff>